<commit_message>
Work on matlab design tool
</commit_message>
<xml_diff>
--- a/To Do (reformated).docx
+++ b/To Do (reformated).docx
@@ -218,539 +218,575 @@
           <w:numId w:val="1"/>
         </w:numPr>
       </w:pPr>
+    </w:p>
+    <w:p>
+      <w:pPr>
+        <w:pStyle w:val="ListParagraph"/>
+        <w:numPr>
+          <w:ilvl w:val="0"/>
+          <w:numId w:val="1"/>
+        </w:numPr>
+      </w:pPr>
+      <w:r>
+        <w:t>4.3</w:t>
+      </w:r>
+      <w:r>
+        <w:t xml:space="preserve"> design guidelines section needs lots of work</w:t>
+      </w:r>
+    </w:p>
+    <w:p>
+      <w:pPr>
+        <w:pStyle w:val="ListParagraph"/>
+        <w:numPr>
+          <w:ilvl w:val="1"/>
+          <w:numId w:val="1"/>
+        </w:numPr>
+        <w:rPr>
+          <w:highlight w:val="cyan"/>
+        </w:rPr>
+      </w:pPr>
+      <w:r>
+        <w:rPr>
+          <w:highlight w:val="cyan"/>
+        </w:rPr>
+        <w:t>4.3.1 Bearings</w:t>
+      </w:r>
+    </w:p>
+    <w:p>
+      <w:pPr>
+        <w:pStyle w:val="ListParagraph"/>
+        <w:numPr>
+          <w:ilvl w:val="2"/>
+          <w:numId w:val="1"/>
+        </w:numPr>
+        <w:rPr>
+          <w:highlight w:val="cyan"/>
+        </w:rPr>
+      </w:pPr>
+      <w:r>
+        <w:rPr>
+          <w:highlight w:val="cyan"/>
+        </w:rPr>
+        <w:t xml:space="preserve">do simple </w:t>
+      </w:r>
+      <w:proofErr w:type="spellStart"/>
+      <w:r>
+        <w:rPr>
+          <w:highlight w:val="cyan"/>
+        </w:rPr>
+        <w:t>fbd</w:t>
+      </w:r>
+      <w:proofErr w:type="spellEnd"/>
+      <w:r>
+        <w:rPr>
+          <w:highlight w:val="cyan"/>
+        </w:rPr>
+        <w:t xml:space="preserve"> on each spot that needs bearings</w:t>
+      </w:r>
+    </w:p>
+    <w:p>
+      <w:pPr>
+        <w:pStyle w:val="ListParagraph"/>
+        <w:numPr>
+          <w:ilvl w:val="2"/>
+          <w:numId w:val="1"/>
+        </w:numPr>
+        <w:rPr>
+          <w:highlight w:val="cyan"/>
+        </w:rPr>
+      </w:pPr>
+      <w:r>
+        <w:rPr>
+          <w:highlight w:val="cyan"/>
+        </w:rPr>
+        <w:t>just to show what forces it will see, not with numbers</w:t>
+      </w:r>
+    </w:p>
+    <w:p>
+      <w:pPr>
+        <w:pStyle w:val="ListParagraph"/>
+        <w:numPr>
+          <w:ilvl w:val="2"/>
+          <w:numId w:val="1"/>
+        </w:numPr>
+        <w:rPr>
+          <w:highlight w:val="green"/>
+        </w:rPr>
+      </w:pPr>
+      <w:r>
+        <w:rPr>
+          <w:highlight w:val="green"/>
+        </w:rPr>
+        <w:t>4.3.1.2 wants drawing of sample of motor/joint assembly which would not</w:t>
+      </w:r>
+      <w:r>
+        <w:rPr>
+          <w:highlight w:val="green"/>
+        </w:rPr>
+        <w:t xml:space="preserve"> transmit axial/moment loads to motor</w:t>
+      </w:r>
+      <w:r>
+        <w:rPr>
+          <w:highlight w:val="green"/>
+        </w:rPr>
+        <w:t xml:space="preserve"> </w:t>
+      </w:r>
+    </w:p>
+    <w:p>
+      <w:pPr>
+        <w:pStyle w:val="ListParagraph"/>
+        <w:numPr>
+          <w:ilvl w:val="1"/>
+          <w:numId w:val="1"/>
+        </w:numPr>
+      </w:pPr>
+      <w:r>
+        <w:t>Geometry considerations</w:t>
+      </w:r>
+    </w:p>
+    <w:p>
+      <w:pPr>
+        <w:pStyle w:val="ListParagraph"/>
+        <w:numPr>
+          <w:ilvl w:val="2"/>
+          <w:numId w:val="1"/>
+        </w:numPr>
+      </w:pPr>
+      <w:r>
+        <w:t>Singularity Points</w:t>
+      </w:r>
+    </w:p>
+    <w:p>
+      <w:pPr>
+        <w:pStyle w:val="ListParagraph"/>
+        <w:numPr>
+          <w:ilvl w:val="2"/>
+          <w:numId w:val="1"/>
+        </w:numPr>
+      </w:pPr>
+      <w:r>
+        <w:t>Center of Mass</w:t>
+      </w:r>
+    </w:p>
+    <w:p>
+      <w:pPr>
+        <w:pStyle w:val="ListParagraph"/>
+        <w:numPr>
+          <w:ilvl w:val="2"/>
+          <w:numId w:val="1"/>
+        </w:numPr>
+      </w:pPr>
+      <w:r>
+        <w:t>Minimum Leg Lengths</w:t>
+      </w:r>
+    </w:p>
+    <w:p>
+      <w:pPr>
+        <w:pStyle w:val="ListParagraph"/>
+        <w:numPr>
+          <w:ilvl w:val="0"/>
+          <w:numId w:val="1"/>
+        </w:numPr>
+      </w:pPr>
+      <w:r>
+        <w:t>4.3 Electrical Design</w:t>
+      </w:r>
+    </w:p>
+    <w:p>
+      <w:pPr>
+        <w:pStyle w:val="ListParagraph"/>
+        <w:numPr>
+          <w:ilvl w:val="1"/>
+          <w:numId w:val="1"/>
+        </w:numPr>
+      </w:pPr>
+      <w:proofErr w:type="gramStart"/>
+      <w:r>
+        <w:t>whole</w:t>
+      </w:r>
+      <w:proofErr w:type="gramEnd"/>
+      <w:r>
+        <w:t xml:space="preserve"> section needs love. not even sure where to go with it</w:t>
+      </w:r>
+    </w:p>
+    <w:p>
+      <w:pPr>
+        <w:pStyle w:val="ListParagraph"/>
+        <w:numPr>
+          <w:ilvl w:val="0"/>
+          <w:numId w:val="1"/>
+        </w:numPr>
+        <w:rPr>
+          <w:highlight w:val="cyan"/>
+        </w:rPr>
+      </w:pPr>
+      <w:r>
+        <w:rPr>
+          <w:highlight w:val="cyan"/>
+        </w:rPr>
+        <w:t xml:space="preserve">5.2.1.2 Need to generate plot of commanded angle vs </w:t>
+      </w:r>
+      <w:proofErr w:type="spellStart"/>
+      <w:r>
+        <w:rPr>
+          <w:highlight w:val="cyan"/>
+        </w:rPr>
+        <w:t>cmd</w:t>
+      </w:r>
+      <w:proofErr w:type="spellEnd"/>
+      <w:r>
+        <w:rPr>
+          <w:highlight w:val="cyan"/>
+        </w:rPr>
+        <w:t>-actual (error at each commanded point)</w:t>
+      </w:r>
+    </w:p>
+    <w:p>
+      <w:pPr>
+        <w:pStyle w:val="ListParagraph"/>
+        <w:numPr>
+          <w:ilvl w:val="1"/>
+          <w:numId w:val="1"/>
+        </w:numPr>
+      </w:pPr>
+      <w:r>
+        <w:t>Commanded angle vs (command minus actual)</w:t>
+      </w:r>
+    </w:p>
+    <w:p>
+      <w:pPr>
+        <w:pStyle w:val="ListParagraph"/>
+        <w:numPr>
+          <w:ilvl w:val="1"/>
+          <w:numId w:val="1"/>
+        </w:numPr>
+      </w:pPr>
+      <w:r>
+        <w:t>Plot made in Altitude Relative Measure Calculations.xlsx but not yet added to doc</w:t>
+      </w:r>
+    </w:p>
+    <w:p>
+      <w:pPr>
+        <w:pStyle w:val="ListParagraph"/>
+        <w:numPr>
+          <w:ilvl w:val="2"/>
+          <w:numId w:val="1"/>
+        </w:numPr>
+      </w:pPr>
+      <w:r>
+        <w:t>Not sure on error bars for it?</w:t>
+      </w:r>
+    </w:p>
+    <w:p>
+      <w:pPr>
+        <w:pStyle w:val="ListParagraph"/>
+        <w:numPr>
+          <w:ilvl w:val="0"/>
+          <w:numId w:val="1"/>
+        </w:numPr>
+      </w:pPr>
+      <w:r>
+        <w:t>5.2.2 need the results of the velocity testing</w:t>
+      </w:r>
+    </w:p>
+    <w:p>
+      <w:pPr>
+        <w:pStyle w:val="ListParagraph"/>
+        <w:numPr>
+          <w:ilvl w:val="0"/>
+          <w:numId w:val="1"/>
+        </w:numPr>
+      </w:pPr>
+      <w:r>
+        <w:t>5.2.4 wobble section is empty</w:t>
+      </w:r>
+    </w:p>
+    <w:p>
+      <w:pPr>
+        <w:pStyle w:val="ListParagraph"/>
+        <w:numPr>
+          <w:ilvl w:val="0"/>
+          <w:numId w:val="1"/>
+        </w:numPr>
+      </w:pPr>
+      <w:r>
+        <w:t>All testing needs to have conclusions drawn</w:t>
+      </w:r>
+    </w:p>
+    <w:p>
+      <w:pPr>
+        <w:pStyle w:val="ListParagraph"/>
+        <w:numPr>
+          <w:ilvl w:val="0"/>
+          <w:numId w:val="1"/>
+        </w:numPr>
+      </w:pPr>
+      <w:r>
+        <w:t xml:space="preserve">6.0 Conclusion needs to be written </w:t>
+      </w:r>
+    </w:p>
+    <w:p>
+      <w:pPr>
+        <w:pStyle w:val="ListParagraph"/>
+        <w:numPr>
+          <w:ilvl w:val="1"/>
+          <w:numId w:val="1"/>
+        </w:numPr>
+      </w:pPr>
+      <w:r>
+        <w:t>here is what I did</w:t>
+      </w:r>
+    </w:p>
+    <w:p>
+      <w:pPr>
+        <w:pStyle w:val="ListParagraph"/>
+        <w:numPr>
+          <w:ilvl w:val="1"/>
+          <w:numId w:val="1"/>
+        </w:numPr>
+      </w:pPr>
+      <w:r>
+        <w:t>here are the results</w:t>
+      </w:r>
+    </w:p>
+    <w:p>
+      <w:pPr>
+        <w:pStyle w:val="ListParagraph"/>
+        <w:numPr>
+          <w:ilvl w:val="1"/>
+          <w:numId w:val="1"/>
+        </w:numPr>
+      </w:pPr>
+      <w:r>
+        <w:t>here is how it can be improved</w:t>
+      </w:r>
+    </w:p>
+    <w:p>
+      <w:pPr>
+        <w:pStyle w:val="ListParagraph"/>
+        <w:numPr>
+          <w:ilvl w:val="0"/>
+          <w:numId w:val="1"/>
+        </w:numPr>
+      </w:pPr>
+      <w:r>
+        <w:t xml:space="preserve">Appendix A Need to generate </w:t>
+      </w:r>
+      <w:proofErr w:type="spellStart"/>
+      <w:r>
+        <w:t>doxygen</w:t>
+      </w:r>
+      <w:proofErr w:type="spellEnd"/>
+      <w:r>
+        <w:t xml:space="preserve"> manual</w:t>
+      </w:r>
+    </w:p>
+    <w:p>
+      <w:pPr>
+        <w:pStyle w:val="ListParagraph"/>
+        <w:numPr>
+          <w:ilvl w:val="1"/>
+          <w:numId w:val="1"/>
+        </w:numPr>
+      </w:pPr>
+      <w:r>
+        <w:t>need to make sure code is in correct format</w:t>
+      </w:r>
+    </w:p>
+    <w:p>
+      <w:pPr>
+        <w:pStyle w:val="ListParagraph"/>
+        <w:numPr>
+          <w:ilvl w:val="0"/>
+          <w:numId w:val="1"/>
+        </w:numPr>
+      </w:pPr>
+      <w:r>
+        <w:lastRenderedPageBreak/>
+        <w:t xml:space="preserve">Appendix B Need to be </w:t>
+      </w:r>
+      <w:proofErr w:type="spellStart"/>
+      <w:r>
+        <w:t>Matlab</w:t>
+      </w:r>
+      <w:proofErr w:type="spellEnd"/>
+      <w:r>
+        <w:t xml:space="preserve"> Code with instructions</w:t>
+      </w:r>
+    </w:p>
+    <w:p>
+      <w:pPr>
+        <w:pStyle w:val="ListParagraph"/>
+        <w:numPr>
+          <w:ilvl w:val="0"/>
+          <w:numId w:val="1"/>
+        </w:numPr>
+        <w:rPr>
+          <w:highlight w:val="green"/>
+        </w:rPr>
+      </w:pPr>
+      <w:r>
+        <w:rPr>
+          <w:highlight w:val="green"/>
+        </w:rPr>
+        <w:t>Appendix C</w:t>
+      </w:r>
+      <w:r>
+        <w:rPr>
+          <w:highlight w:val="green"/>
+        </w:rPr>
+        <w:t xml:space="preserve"> Need to output drawings of any parts I made</w:t>
+      </w:r>
+    </w:p>
+    <w:p>
+      <w:pPr>
+        <w:pStyle w:val="ListParagraph"/>
+        <w:numPr>
+          <w:ilvl w:val="1"/>
+          <w:numId w:val="1"/>
+        </w:numPr>
+      </w:pPr>
+      <w:r>
+        <w:t>Motor Adapter Plate</w:t>
+      </w:r>
+    </w:p>
+    <w:p>
+      <w:pPr>
+        <w:pStyle w:val="ListParagraph"/>
+        <w:numPr>
+          <w:ilvl w:val="1"/>
+          <w:numId w:val="1"/>
+        </w:numPr>
+      </w:pPr>
+      <w:r>
+        <w:t>Motor adapter spacer</w:t>
+      </w:r>
+    </w:p>
+    <w:p>
+      <w:pPr>
+        <w:pStyle w:val="ListParagraph"/>
+        <w:numPr>
+          <w:ilvl w:val="1"/>
+          <w:numId w:val="1"/>
+        </w:numPr>
+      </w:pPr>
+      <w:r>
+        <w:t>Updated shaft couplers</w:t>
+      </w:r>
+    </w:p>
+    <w:p>
+      <w:pPr>
+        <w:pStyle w:val="ListParagraph"/>
+        <w:numPr>
+          <w:ilvl w:val="1"/>
+          <w:numId w:val="1"/>
+        </w:numPr>
+      </w:pPr>
+      <w:r>
+        <w:t>8020 frame</w:t>
+      </w:r>
+    </w:p>
+    <w:p>
+      <w:pPr>
+        <w:pStyle w:val="ListParagraph"/>
+        <w:numPr>
+          <w:ilvl w:val="0"/>
+          <w:numId w:val="1"/>
+        </w:numPr>
+        <w:rPr>
+          <w:highlight w:val="green"/>
+        </w:rPr>
+      </w:pPr>
+      <w:r>
+        <w:rPr>
+          <w:highlight w:val="green"/>
+        </w:rPr>
+        <w:t xml:space="preserve">modify </w:t>
+      </w:r>
+      <w:proofErr w:type="spellStart"/>
+      <w:r>
+        <w:rPr>
+          <w:highlight w:val="green"/>
+        </w:rPr>
+        <w:t>matlab</w:t>
+      </w:r>
+      <w:proofErr w:type="spellEnd"/>
+      <w:r>
+        <w:rPr>
+          <w:highlight w:val="green"/>
+        </w:rPr>
+        <w:t xml:space="preserve"> program to accept various physical starting positions and desired angle </w:t>
+      </w:r>
+    </w:p>
+    <w:p>
+      <w:pPr>
+        <w:pStyle w:val="ListParagraph"/>
+        <w:numPr>
+          <w:ilvl w:val="1"/>
+          <w:numId w:val="1"/>
+        </w:numPr>
+        <w:rPr>
+          <w:highlight w:val="green"/>
+        </w:rPr>
+      </w:pPr>
+      <w:r>
+        <w:rPr>
+          <w:highlight w:val="green"/>
+        </w:rPr>
+        <w:t>center of mass within reasonable boundaries</w:t>
+      </w:r>
+    </w:p>
+    <w:p>
+      <w:pPr>
+        <w:pStyle w:val="ListParagraph"/>
+        <w:numPr>
+          <w:ilvl w:val="1"/>
+          <w:numId w:val="1"/>
+        </w:numPr>
+        <w:rPr>
+          <w:highlight w:val="green"/>
+        </w:rPr>
+      </w:pPr>
+      <w:r>
+        <w:rPr>
+          <w:highlight w:val="green"/>
+        </w:rPr>
+        <w:t xml:space="preserve"> </w:t>
+      </w:r>
+      <w:r>
+        <w:rPr>
+          <w:highlight w:val="green"/>
+        </w:rPr>
+        <w:t xml:space="preserve">actuator not </w:t>
+      </w:r>
+      <w:proofErr w:type="spellStart"/>
+      <w:r>
+        <w:rPr>
+          <w:highlight w:val="green"/>
+        </w:rPr>
+        <w:t>perpindicular</w:t>
+      </w:r>
+      <w:proofErr w:type="spellEnd"/>
+      <w:r>
+        <w:rPr>
+          <w:highlight w:val="green"/>
+        </w:rPr>
+        <w:t xml:space="preserve"> to base plate (within a variable angle)</w:t>
+      </w:r>
+    </w:p>
+    <w:p>
+      <w:pPr>
+        <w:pStyle w:val="ListParagraph"/>
+        <w:numPr>
+          <w:ilvl w:val="1"/>
+          <w:numId w:val="1"/>
+        </w:numPr>
+        <w:rPr>
+          <w:highlight w:val="green"/>
+        </w:rPr>
+      </w:pPr>
       <w:bookmarkStart w:id="0" w:name="_GoBack"/>
       <w:bookmarkEnd w:id="0"/>
-    </w:p>
-    <w:p>
-      <w:pPr>
-        <w:pStyle w:val="ListParagraph"/>
-        <w:numPr>
-          <w:ilvl w:val="0"/>
-          <w:numId w:val="1"/>
-        </w:numPr>
-      </w:pPr>
-      <w:r>
-        <w:t>4.3</w:t>
-      </w:r>
-      <w:r>
-        <w:t xml:space="preserve"> design guidelines section needs lots of work</w:t>
-      </w:r>
-    </w:p>
-    <w:p>
-      <w:pPr>
-        <w:pStyle w:val="ListParagraph"/>
-        <w:numPr>
-          <w:ilvl w:val="1"/>
-          <w:numId w:val="1"/>
-        </w:numPr>
-        <w:rPr>
-          <w:highlight w:val="cyan"/>
-        </w:rPr>
-      </w:pPr>
-      <w:r>
-        <w:rPr>
-          <w:highlight w:val="cyan"/>
-        </w:rPr>
-        <w:t>4.3.1 Bearings</w:t>
-      </w:r>
-    </w:p>
-    <w:p>
-      <w:pPr>
-        <w:pStyle w:val="ListParagraph"/>
-        <w:numPr>
-          <w:ilvl w:val="2"/>
-          <w:numId w:val="1"/>
-        </w:numPr>
-        <w:rPr>
-          <w:highlight w:val="cyan"/>
-        </w:rPr>
-      </w:pPr>
-      <w:r>
-        <w:rPr>
-          <w:highlight w:val="cyan"/>
-        </w:rPr>
-        <w:t xml:space="preserve">do simple </w:t>
-      </w:r>
-      <w:proofErr w:type="spellStart"/>
-      <w:r>
-        <w:rPr>
-          <w:highlight w:val="cyan"/>
-        </w:rPr>
-        <w:t>fbd</w:t>
-      </w:r>
-      <w:proofErr w:type="spellEnd"/>
-      <w:r>
-        <w:rPr>
-          <w:highlight w:val="cyan"/>
-        </w:rPr>
-        <w:t xml:space="preserve"> on each spot that needs bearings</w:t>
-      </w:r>
-    </w:p>
-    <w:p>
-      <w:pPr>
-        <w:pStyle w:val="ListParagraph"/>
-        <w:numPr>
-          <w:ilvl w:val="2"/>
-          <w:numId w:val="1"/>
-        </w:numPr>
-        <w:rPr>
-          <w:highlight w:val="cyan"/>
-        </w:rPr>
-      </w:pPr>
-      <w:r>
-        <w:rPr>
-          <w:highlight w:val="cyan"/>
-        </w:rPr>
-        <w:t>just to show what forces it will see, not with numbers</w:t>
-      </w:r>
-    </w:p>
-    <w:p>
-      <w:pPr>
-        <w:pStyle w:val="ListParagraph"/>
-        <w:numPr>
-          <w:ilvl w:val="1"/>
-          <w:numId w:val="1"/>
-        </w:numPr>
-      </w:pPr>
-      <w:r>
-        <w:t>Geometry considerations</w:t>
-      </w:r>
-    </w:p>
-    <w:p>
-      <w:pPr>
-        <w:pStyle w:val="ListParagraph"/>
-        <w:numPr>
-          <w:ilvl w:val="2"/>
-          <w:numId w:val="1"/>
-        </w:numPr>
-      </w:pPr>
-      <w:r>
-        <w:t>Singularity Points</w:t>
-      </w:r>
-    </w:p>
-    <w:p>
-      <w:pPr>
-        <w:pStyle w:val="ListParagraph"/>
-        <w:numPr>
-          <w:ilvl w:val="2"/>
-          <w:numId w:val="1"/>
-        </w:numPr>
-      </w:pPr>
-      <w:r>
-        <w:t>Center of Mass</w:t>
-      </w:r>
-    </w:p>
-    <w:p>
-      <w:pPr>
-        <w:pStyle w:val="ListParagraph"/>
-        <w:numPr>
-          <w:ilvl w:val="2"/>
-          <w:numId w:val="1"/>
-        </w:numPr>
-      </w:pPr>
-      <w:r>
-        <w:t>Minimum Leg Lengths</w:t>
-      </w:r>
-    </w:p>
-    <w:p>
-      <w:pPr>
-        <w:pStyle w:val="ListParagraph"/>
-        <w:numPr>
-          <w:ilvl w:val="0"/>
-          <w:numId w:val="1"/>
-        </w:numPr>
-      </w:pPr>
-      <w:r>
-        <w:t>4.3 Electrical Design</w:t>
-      </w:r>
-    </w:p>
-    <w:p>
-      <w:pPr>
-        <w:pStyle w:val="ListParagraph"/>
-        <w:numPr>
-          <w:ilvl w:val="1"/>
-          <w:numId w:val="1"/>
-        </w:numPr>
-      </w:pPr>
-      <w:proofErr w:type="gramStart"/>
-      <w:r>
-        <w:t>whole</w:t>
-      </w:r>
-      <w:proofErr w:type="gramEnd"/>
-      <w:r>
-        <w:t xml:space="preserve"> section needs love. not even sure where to go with it</w:t>
-      </w:r>
-    </w:p>
-    <w:p>
-      <w:pPr>
-        <w:pStyle w:val="ListParagraph"/>
-        <w:numPr>
-          <w:ilvl w:val="0"/>
-          <w:numId w:val="1"/>
-        </w:numPr>
-        <w:rPr>
-          <w:highlight w:val="cyan"/>
-        </w:rPr>
-      </w:pPr>
-      <w:r>
-        <w:rPr>
-          <w:highlight w:val="cyan"/>
-        </w:rPr>
-        <w:t xml:space="preserve">5.2.1.2 Need to generate plot of commanded angle vs </w:t>
-      </w:r>
-      <w:proofErr w:type="spellStart"/>
-      <w:r>
-        <w:rPr>
-          <w:highlight w:val="cyan"/>
-        </w:rPr>
-        <w:t>cmd</w:t>
-      </w:r>
-      <w:proofErr w:type="spellEnd"/>
-      <w:r>
-        <w:rPr>
-          <w:highlight w:val="cyan"/>
-        </w:rPr>
-        <w:t>-actual (error at each commanded point)</w:t>
-      </w:r>
-    </w:p>
-    <w:p>
-      <w:pPr>
-        <w:pStyle w:val="ListParagraph"/>
-        <w:numPr>
-          <w:ilvl w:val="1"/>
-          <w:numId w:val="1"/>
-        </w:numPr>
-      </w:pPr>
-      <w:r>
-        <w:t>Commanded angle vs (command minus actual)</w:t>
-      </w:r>
-    </w:p>
-    <w:p>
-      <w:pPr>
-        <w:pStyle w:val="ListParagraph"/>
-        <w:numPr>
-          <w:ilvl w:val="1"/>
-          <w:numId w:val="1"/>
-        </w:numPr>
-      </w:pPr>
-      <w:r>
-        <w:t>Plot made in Altitude Relative Measure Calculations.xlsx but not yet added to doc</w:t>
-      </w:r>
-    </w:p>
-    <w:p>
-      <w:pPr>
-        <w:pStyle w:val="ListParagraph"/>
-        <w:numPr>
-          <w:ilvl w:val="2"/>
-          <w:numId w:val="1"/>
-        </w:numPr>
-      </w:pPr>
-      <w:r>
-        <w:t>Not sure on error bars for it?</w:t>
-      </w:r>
-    </w:p>
-    <w:p>
-      <w:pPr>
-        <w:pStyle w:val="ListParagraph"/>
-        <w:numPr>
-          <w:ilvl w:val="0"/>
-          <w:numId w:val="1"/>
-        </w:numPr>
-      </w:pPr>
-      <w:r>
-        <w:t>5.2.2 need the results of the velocity testing</w:t>
-      </w:r>
-    </w:p>
-    <w:p>
-      <w:pPr>
-        <w:pStyle w:val="ListParagraph"/>
-        <w:numPr>
-          <w:ilvl w:val="0"/>
-          <w:numId w:val="1"/>
-        </w:numPr>
-      </w:pPr>
-      <w:r>
-        <w:t>5.2.4 wobble section is empty</w:t>
-      </w:r>
-    </w:p>
-    <w:p>
-      <w:pPr>
-        <w:pStyle w:val="ListParagraph"/>
-        <w:numPr>
-          <w:ilvl w:val="0"/>
-          <w:numId w:val="1"/>
-        </w:numPr>
-      </w:pPr>
-      <w:r>
-        <w:t>All testing needs to have conclusions drawn</w:t>
-      </w:r>
-    </w:p>
-    <w:p>
-      <w:pPr>
-        <w:pStyle w:val="ListParagraph"/>
-        <w:numPr>
-          <w:ilvl w:val="0"/>
-          <w:numId w:val="1"/>
-        </w:numPr>
-      </w:pPr>
-      <w:r>
-        <w:t xml:space="preserve">6.0 Conclusion needs to be written </w:t>
-      </w:r>
-    </w:p>
-    <w:p>
-      <w:pPr>
-        <w:pStyle w:val="ListParagraph"/>
-        <w:numPr>
-          <w:ilvl w:val="1"/>
-          <w:numId w:val="1"/>
-        </w:numPr>
-      </w:pPr>
-      <w:r>
-        <w:t>here is what I did</w:t>
-      </w:r>
-    </w:p>
-    <w:p>
-      <w:pPr>
-        <w:pStyle w:val="ListParagraph"/>
-        <w:numPr>
-          <w:ilvl w:val="1"/>
-          <w:numId w:val="1"/>
-        </w:numPr>
-      </w:pPr>
-      <w:r>
-        <w:t>here are the results</w:t>
-      </w:r>
-    </w:p>
-    <w:p>
-      <w:pPr>
-        <w:pStyle w:val="ListParagraph"/>
-        <w:numPr>
-          <w:ilvl w:val="1"/>
-          <w:numId w:val="1"/>
-        </w:numPr>
-      </w:pPr>
-      <w:r>
-        <w:t>here is how it can be improved</w:t>
-      </w:r>
-    </w:p>
-    <w:p>
-      <w:pPr>
-        <w:pStyle w:val="ListParagraph"/>
-        <w:numPr>
-          <w:ilvl w:val="0"/>
-          <w:numId w:val="1"/>
-        </w:numPr>
-      </w:pPr>
-      <w:r>
-        <w:t xml:space="preserve">Appendix A Need to generate </w:t>
-      </w:r>
-      <w:proofErr w:type="spellStart"/>
-      <w:r>
-        <w:t>doxygen</w:t>
-      </w:r>
-      <w:proofErr w:type="spellEnd"/>
-      <w:r>
-        <w:t xml:space="preserve"> manual</w:t>
-      </w:r>
-    </w:p>
-    <w:p>
-      <w:pPr>
-        <w:pStyle w:val="ListParagraph"/>
-        <w:numPr>
-          <w:ilvl w:val="1"/>
-          <w:numId w:val="1"/>
-        </w:numPr>
-      </w:pPr>
-      <w:r>
-        <w:t>need to make sure code is in correct format</w:t>
-      </w:r>
-    </w:p>
-    <w:p>
-      <w:pPr>
-        <w:pStyle w:val="ListParagraph"/>
-        <w:numPr>
-          <w:ilvl w:val="0"/>
-          <w:numId w:val="1"/>
-        </w:numPr>
-      </w:pPr>
-      <w:r>
-        <w:t xml:space="preserve">Appendix B Need to be </w:t>
-      </w:r>
-      <w:proofErr w:type="spellStart"/>
-      <w:r>
-        <w:t>Matlab</w:t>
-      </w:r>
-      <w:proofErr w:type="spellEnd"/>
-      <w:r>
-        <w:t xml:space="preserve"> Code with instructions</w:t>
-      </w:r>
-    </w:p>
-    <w:p>
-      <w:pPr>
-        <w:pStyle w:val="ListParagraph"/>
-        <w:numPr>
-          <w:ilvl w:val="0"/>
-          <w:numId w:val="1"/>
-        </w:numPr>
-        <w:rPr>
-          <w:highlight w:val="green"/>
-        </w:rPr>
-      </w:pPr>
-      <w:r>
-        <w:rPr>
-          <w:highlight w:val="green"/>
-        </w:rPr>
-        <w:t>Appendix C</w:t>
-      </w:r>
-      <w:r>
-        <w:rPr>
-          <w:highlight w:val="green"/>
-        </w:rPr>
-        <w:t xml:space="preserve"> Need to output drawings of any parts I made</w:t>
-      </w:r>
-    </w:p>
-    <w:p>
-      <w:pPr>
-        <w:pStyle w:val="ListParagraph"/>
-        <w:numPr>
-          <w:ilvl w:val="1"/>
-          <w:numId w:val="1"/>
-        </w:numPr>
-      </w:pPr>
-      <w:r>
-        <w:lastRenderedPageBreak/>
-        <w:t>Motor Adapter Plate</w:t>
-      </w:r>
-    </w:p>
-    <w:p>
-      <w:pPr>
-        <w:pStyle w:val="ListParagraph"/>
-        <w:numPr>
-          <w:ilvl w:val="1"/>
-          <w:numId w:val="1"/>
-        </w:numPr>
-      </w:pPr>
-      <w:r>
-        <w:t>Motor adapter spacer</w:t>
-      </w:r>
-    </w:p>
-    <w:p>
-      <w:pPr>
-        <w:pStyle w:val="ListParagraph"/>
-        <w:numPr>
-          <w:ilvl w:val="1"/>
-          <w:numId w:val="1"/>
-        </w:numPr>
-      </w:pPr>
-      <w:r>
-        <w:t>Updated shaft couplers</w:t>
-      </w:r>
-    </w:p>
-    <w:p>
-      <w:pPr>
-        <w:pStyle w:val="ListParagraph"/>
-        <w:numPr>
-          <w:ilvl w:val="1"/>
-          <w:numId w:val="1"/>
-        </w:numPr>
-      </w:pPr>
-      <w:r>
-        <w:t>8020 frame</w:t>
-      </w:r>
-    </w:p>
-    <w:p>
-      <w:pPr>
-        <w:pStyle w:val="ListParagraph"/>
-        <w:numPr>
-          <w:ilvl w:val="0"/>
-          <w:numId w:val="1"/>
-        </w:numPr>
-        <w:rPr>
-          <w:highlight w:val="green"/>
-        </w:rPr>
-      </w:pPr>
-      <w:r>
-        <w:rPr>
-          <w:highlight w:val="green"/>
-        </w:rPr>
-        <w:t xml:space="preserve">modify </w:t>
-      </w:r>
-      <w:proofErr w:type="spellStart"/>
-      <w:r>
-        <w:rPr>
-          <w:highlight w:val="green"/>
-        </w:rPr>
-        <w:t>matlab</w:t>
-      </w:r>
-      <w:proofErr w:type="spellEnd"/>
-      <w:r>
-        <w:rPr>
-          <w:highlight w:val="green"/>
-        </w:rPr>
-        <w:t xml:space="preserve"> program to accept various physical starting positions and desired angle </w:t>
-      </w:r>
-    </w:p>
-    <w:p>
-      <w:pPr>
-        <w:pStyle w:val="ListParagraph"/>
-        <w:numPr>
-          <w:ilvl w:val="1"/>
-          <w:numId w:val="1"/>
-        </w:numPr>
-        <w:rPr>
-          <w:highlight w:val="green"/>
-        </w:rPr>
-      </w:pPr>
-      <w:r>
-        <w:rPr>
-          <w:highlight w:val="green"/>
-        </w:rPr>
-        <w:t>center of mass within reasonable boundaries</w:t>
-      </w:r>
-    </w:p>
-    <w:p>
-      <w:pPr>
-        <w:pStyle w:val="ListParagraph"/>
-        <w:numPr>
-          <w:ilvl w:val="1"/>
-          <w:numId w:val="1"/>
-        </w:numPr>
-        <w:rPr>
-          <w:highlight w:val="green"/>
-        </w:rPr>
-      </w:pPr>
-      <w:r>
-        <w:rPr>
-          <w:highlight w:val="green"/>
-        </w:rPr>
-        <w:t xml:space="preserve">  actuator not </w:t>
-      </w:r>
-      <w:proofErr w:type="spellStart"/>
-      <w:r>
-        <w:rPr>
-          <w:highlight w:val="green"/>
-        </w:rPr>
-        <w:t>perpindicular</w:t>
-      </w:r>
-      <w:proofErr w:type="spellEnd"/>
-      <w:r>
-        <w:rPr>
-          <w:highlight w:val="green"/>
-        </w:rPr>
-        <w:t xml:space="preserve"> to base plate (within a variable angle)</w:t>
-      </w:r>
-    </w:p>
-    <w:p>
-      <w:pPr>
-        <w:pStyle w:val="ListParagraph"/>
-        <w:numPr>
-          <w:ilvl w:val="1"/>
-          <w:numId w:val="1"/>
-        </w:numPr>
-        <w:rPr>
-          <w:highlight w:val="green"/>
-        </w:rPr>
-      </w:pPr>
       <w:r>
         <w:rPr>
           <w:highlight w:val="green"/>

</xml_diff>

<commit_message>
Removed tracked changes to try to prevent corruption in the future. notes are now in todo doc and some highlighted within the text
</commit_message>
<xml_diff>
--- a/To Do (reformated).docx
+++ b/To Do (reformated).docx
@@ -17,7 +17,7 @@
         <w:rPr>
           <w:highlight w:val="green"/>
         </w:rPr>
-        <w:t>3.2 Angle definition images need to be modified</w:t>
+        <w:t>Angle definition images need to be modified</w:t>
       </w:r>
     </w:p>
     <w:p>
@@ -39,8 +39,14 @@
           <w:ilvl w:val="0"/>
           <w:numId w:val="1"/>
         </w:numPr>
-      </w:pPr>
-      <w:r>
+        <w:rPr>
+          <w:strike/>
+        </w:rPr>
+      </w:pPr>
+      <w:r>
+        <w:rPr>
+          <w:strike/>
+        </w:rPr>
         <w:t>3.4 Home position needs to be expanded</w:t>
       </w:r>
     </w:p>
@@ -48,18 +54,6 @@
       <w:pPr>
         <w:pStyle w:val="ListParagraph"/>
         <w:numPr>
-          <w:ilvl w:val="1"/>
-          <w:numId w:val="1"/>
-        </w:numPr>
-      </w:pPr>
-      <w:r>
-        <w:t>connect to later section on design guidelines (which also needs writing)</w:t>
-      </w:r>
-    </w:p>
-    <w:p>
-      <w:pPr>
-        <w:pStyle w:val="ListParagraph"/>
-        <w:numPr>
           <w:ilvl w:val="0"/>
           <w:numId w:val="1"/>
         </w:numPr>
@@ -101,6 +95,30 @@
         </w:numPr>
       </w:pPr>
       <w:r>
+        <w:t>3.7 pointing a telescope</w:t>
+      </w:r>
+    </w:p>
+    <w:p>
+      <w:pPr>
+        <w:pStyle w:val="ListParagraph"/>
+        <w:numPr>
+          <w:ilvl w:val="1"/>
+          <w:numId w:val="1"/>
+        </w:numPr>
+      </w:pPr>
+      <w:r>
+        <w:t>May want graphic of RA/Dec vs alt/az</w:t>
+      </w:r>
+    </w:p>
+    <w:p>
+      <w:pPr>
+        <w:pStyle w:val="ListParagraph"/>
+        <w:numPr>
+          <w:ilvl w:val="0"/>
+          <w:numId w:val="1"/>
+        </w:numPr>
+      </w:pPr>
+      <w:r>
         <w:t>Chapter 4 reorganization</w:t>
       </w:r>
     </w:p>
@@ -336,30 +354,6 @@
       </w:pPr>
       <w:r>
         <w:t>Minimum Leg Lengths</w:t>
-      </w:r>
-    </w:p>
-    <w:p>
-      <w:pPr>
-        <w:pStyle w:val="ListParagraph"/>
-        <w:numPr>
-          <w:ilvl w:val="0"/>
-          <w:numId w:val="1"/>
-        </w:numPr>
-      </w:pPr>
-      <w:r>
-        <w:t>4.3 Electrical Design</w:t>
-      </w:r>
-    </w:p>
-    <w:p>
-      <w:pPr>
-        <w:pStyle w:val="ListParagraph"/>
-        <w:numPr>
-          <w:ilvl w:val="1"/>
-          <w:numId w:val="1"/>
-        </w:numPr>
-      </w:pPr>
-      <w:r>
-        <w:t>whole section needs love. not even sure where to go with it</w:t>
       </w:r>
     </w:p>
     <w:p>
@@ -447,6 +441,8 @@
       <w:r>
         <w:t>5.2.2 need the results of the velocity testing</w:t>
       </w:r>
+      <w:bookmarkStart w:id="0" w:name="_GoBack"/>
+      <w:bookmarkEnd w:id="0"/>
     </w:p>
     <w:p>
       <w:pPr>
@@ -470,6 +466,18 @@
       </w:pPr>
       <w:r>
         <w:t>All testing needs to have conclusions drawn</w:t>
+      </w:r>
+    </w:p>
+    <w:p>
+      <w:pPr>
+        <w:pStyle w:val="ListParagraph"/>
+        <w:numPr>
+          <w:ilvl w:val="0"/>
+          <w:numId w:val="1"/>
+        </w:numPr>
+      </w:pPr>
+      <w:r>
+        <w:t>Abstract</w:t>
       </w:r>
     </w:p>
     <w:p>
@@ -820,8 +828,36 @@
       <w:r>
         <w:t>Need to make tense and capitalization consistent throughout the paper</w:t>
       </w:r>
-      <w:bookmarkStart w:id="0" w:name="_GoBack"/>
-      <w:bookmarkEnd w:id="0"/>
+    </w:p>
+    <w:p>
+      <w:pPr>
+        <w:pStyle w:val="ListParagraph"/>
+        <w:numPr>
+          <w:ilvl w:val="0"/>
+          <w:numId w:val="1"/>
+        </w:numPr>
+      </w:pPr>
+      <w:r>
+        <w:t>“</w:t>
+      </w:r>
+      <w:r>
+        <w:rPr>
+          <w:rFonts w:ascii="DejaVuSans" w:eastAsia="Times New Roman" w:hAnsi="DejaVuSans" w:cs="DejaVuSans"/>
+          <w:sz w:val="20"/>
+          <w:szCs w:val="20"/>
+          <w:lang w:eastAsia="ja-JP"/>
+        </w:rPr>
+        <w:t>Not sure where's the best place to mention it, but there are many reasons why the mount will usually not be aligned with (0 , 0 , 0 ), including the difficulty of putting a portable mount at a precise angle and the fact that for most astronomical uses, the Meridian toward the South is prime observing territory, so that 0 = 180 for what is most likely the closest to an ideal configuration.</w:t>
+      </w:r>
+      <w:r>
+        <w:rPr>
+          <w:rFonts w:ascii="DejaVuSans" w:eastAsia="Times New Roman" w:hAnsi="DejaVuSans" w:cs="DejaVuSans"/>
+          <w:sz w:val="20"/>
+          <w:szCs w:val="20"/>
+          <w:lang w:eastAsia="ja-JP"/>
+        </w:rPr>
+        <w:t>” - ridgely</w:t>
+      </w:r>
     </w:p>
     <w:p>
       <w:pPr>

</xml_diff>

<commit_message>
going through from beginning noting sections that are ready for review by advisor small changes so far
</commit_message>
<xml_diff>
--- a/To Do (reformated).docx
+++ b/To Do (reformated).docx
@@ -83,7 +83,21 @@
         <w:rPr>
           <w:strike/>
         </w:rPr>
-        <w:t>4.2.2.1 – needs reference to shigley’s added</w:t>
+        <w:t xml:space="preserve">4.2.2.1 – needs reference to </w:t>
+      </w:r>
+      <w:proofErr w:type="spellStart"/>
+      <w:r>
+        <w:rPr>
+          <w:strike/>
+        </w:rPr>
+        <w:t>shigley’s</w:t>
+      </w:r>
+      <w:proofErr w:type="spellEnd"/>
+      <w:r>
+        <w:rPr>
+          <w:strike/>
+        </w:rPr>
+        <w:t xml:space="preserve"> added</w:t>
       </w:r>
     </w:p>
     <w:p>
@@ -107,8 +121,13 @@
         </w:numPr>
       </w:pPr>
       <w:r>
-        <w:t>May want graphic of RA/Dec vs alt/az</w:t>
-      </w:r>
+        <w:t>May want graphic of RA/Dec vs alt/</w:t>
+      </w:r>
+      <w:proofErr w:type="spellStart"/>
+      <w:r>
+        <w:t>az</w:t>
+      </w:r>
+      <w:proofErr w:type="spellEnd"/>
     </w:p>
     <w:p>
       <w:pPr>
@@ -185,19 +204,74 @@
         <w:rPr>
           <w:strike/>
         </w:rPr>
-        <w:t>Lead screw (acme bs ball screw)</w:t>
-      </w:r>
-    </w:p>
-    <w:p>
-      <w:pPr>
-        <w:pStyle w:val="ListParagraph"/>
-        <w:numPr>
-          <w:ilvl w:val="1"/>
-          <w:numId w:val="1"/>
-        </w:numPr>
-      </w:pPr>
-      <w:r>
-        <w:t>4.2.3 Bearings and coupler</w:t>
+        <w:t xml:space="preserve">Lead screw (acme </w:t>
+      </w:r>
+      <w:proofErr w:type="spellStart"/>
+      <w:r>
+        <w:rPr>
+          <w:strike/>
+        </w:rPr>
+        <w:t>bs</w:t>
+      </w:r>
+      <w:proofErr w:type="spellEnd"/>
+      <w:r>
+        <w:rPr>
+          <w:strike/>
+        </w:rPr>
+        <w:t xml:space="preserve"> ball screw)</w:t>
+      </w:r>
+    </w:p>
+    <w:p>
+      <w:pPr>
+        <w:pStyle w:val="ListParagraph"/>
+        <w:numPr>
+          <w:ilvl w:val="1"/>
+          <w:numId w:val="1"/>
+        </w:numPr>
+      </w:pPr>
+      <w:r>
+        <w:t xml:space="preserve">4.2.3 </w:t>
+      </w:r>
+      <w:bookmarkStart w:id="0" w:name="_GoBack"/>
+      <w:r>
+        <w:rPr>
+          <w:strike/>
+        </w:rPr>
+        <w:t>Bearings and coupler</w:t>
+      </w:r>
+      <w:bookmarkEnd w:id="0"/>
+    </w:p>
+    <w:p>
+      <w:pPr>
+        <w:pStyle w:val="ListParagraph"/>
+        <w:numPr>
+          <w:ilvl w:val="0"/>
+          <w:numId w:val="1"/>
+        </w:numPr>
+      </w:pPr>
+      <w:r>
+        <w:t>4.3</w:t>
+      </w:r>
+      <w:r>
+        <w:t xml:space="preserve"> design guidelines section needs lots of work</w:t>
+      </w:r>
+    </w:p>
+    <w:p>
+      <w:pPr>
+        <w:pStyle w:val="ListParagraph"/>
+        <w:numPr>
+          <w:ilvl w:val="1"/>
+          <w:numId w:val="1"/>
+        </w:numPr>
+        <w:rPr>
+          <w:highlight w:val="cyan"/>
+        </w:rPr>
+      </w:pPr>
+      <w:r>
+        <w:rPr>
+          <w:highlight w:val="cyan"/>
+        </w:rPr>
+        <w:t>4.3.1 Bearings</w:t>
       </w:r>
     </w:p>
     <w:p>
@@ -207,30 +281,6 @@
           <w:ilvl w:val="2"/>
           <w:numId w:val="1"/>
         </w:numPr>
-      </w:pPr>
-    </w:p>
-    <w:p>
-      <w:pPr>
-        <w:pStyle w:val="ListParagraph"/>
-        <w:numPr>
-          <w:ilvl w:val="0"/>
-          <w:numId w:val="1"/>
-        </w:numPr>
-      </w:pPr>
-      <w:r>
-        <w:t>4.3</w:t>
-      </w:r>
-      <w:r>
-        <w:t xml:space="preserve"> design guidelines section needs lots of work</w:t>
-      </w:r>
-    </w:p>
-    <w:p>
-      <w:pPr>
-        <w:pStyle w:val="ListParagraph"/>
-        <w:numPr>
-          <w:ilvl w:val="1"/>
-          <w:numId w:val="1"/>
-        </w:numPr>
         <w:rPr>
           <w:highlight w:val="cyan"/>
         </w:rPr>
@@ -239,7 +289,39 @@
         <w:rPr>
           <w:highlight w:val="cyan"/>
         </w:rPr>
-        <w:t>4.3.1 Bearings</w:t>
+        <w:t xml:space="preserve">do simple </w:t>
+      </w:r>
+      <w:proofErr w:type="spellStart"/>
+      <w:r>
+        <w:rPr>
+          <w:highlight w:val="cyan"/>
+        </w:rPr>
+        <w:t>fbd</w:t>
+      </w:r>
+      <w:proofErr w:type="spellEnd"/>
+      <w:r>
+        <w:rPr>
+          <w:highlight w:val="cyan"/>
+        </w:rPr>
+        <w:t xml:space="preserve"> on each spot that needs bearings</w:t>
+      </w:r>
+    </w:p>
+    <w:p>
+      <w:pPr>
+        <w:pStyle w:val="ListParagraph"/>
+        <w:numPr>
+          <w:ilvl w:val="3"/>
+          <w:numId w:val="1"/>
+        </w:numPr>
+        <w:rPr>
+          <w:highlight w:val="cyan"/>
+        </w:rPr>
+      </w:pPr>
+      <w:r>
+        <w:rPr>
+          <w:highlight w:val="cyan"/>
+        </w:rPr>
+        <w:t>just to show what forces it will see, not with numbers</w:t>
       </w:r>
     </w:p>
     <w:p>
@@ -250,14 +332,272 @@
           <w:numId w:val="1"/>
         </w:numPr>
         <w:rPr>
+          <w:highlight w:val="green"/>
+        </w:rPr>
+      </w:pPr>
+      <w:r>
+        <w:rPr>
+          <w:highlight w:val="green"/>
+        </w:rPr>
+        <w:t>4.3.1.2 wants drawing of sample of motor/joint assembly which would not</w:t>
+      </w:r>
+      <w:r>
+        <w:rPr>
+          <w:highlight w:val="green"/>
+        </w:rPr>
+        <w:t xml:space="preserve"> transmit axial/moment loads to motor</w:t>
+      </w:r>
+      <w:r>
+        <w:rPr>
+          <w:highlight w:val="green"/>
+        </w:rPr>
+        <w:t xml:space="preserve"> </w:t>
+      </w:r>
+    </w:p>
+    <w:p>
+      <w:pPr>
+        <w:pStyle w:val="ListParagraph"/>
+        <w:numPr>
+          <w:ilvl w:val="1"/>
+          <w:numId w:val="1"/>
+        </w:numPr>
+      </w:pPr>
+      <w:r>
+        <w:t>Geometry considerations</w:t>
+      </w:r>
+    </w:p>
+    <w:p>
+      <w:pPr>
+        <w:pStyle w:val="ListParagraph"/>
+        <w:numPr>
+          <w:ilvl w:val="2"/>
+          <w:numId w:val="1"/>
+        </w:numPr>
+      </w:pPr>
+      <w:r>
+        <w:t>Singularity Points</w:t>
+      </w:r>
+    </w:p>
+    <w:p>
+      <w:pPr>
+        <w:pStyle w:val="ListParagraph"/>
+        <w:numPr>
+          <w:ilvl w:val="2"/>
+          <w:numId w:val="1"/>
+        </w:numPr>
+      </w:pPr>
+      <w:r>
+        <w:t>Center of Mass</w:t>
+      </w:r>
+    </w:p>
+    <w:p>
+      <w:pPr>
+        <w:pStyle w:val="ListParagraph"/>
+        <w:numPr>
+          <w:ilvl w:val="2"/>
+          <w:numId w:val="1"/>
+        </w:numPr>
+      </w:pPr>
+      <w:r>
+        <w:t>Minimum Leg Lengths</w:t>
+      </w:r>
+    </w:p>
+    <w:p>
+      <w:pPr>
+        <w:pStyle w:val="ListParagraph"/>
+        <w:numPr>
+          <w:ilvl w:val="0"/>
+          <w:numId w:val="1"/>
+        </w:numPr>
+        <w:rPr>
+          <w:strike/>
           <w:highlight w:val="cyan"/>
         </w:rPr>
       </w:pPr>
       <w:r>
         <w:rPr>
+          <w:strike/>
           <w:highlight w:val="cyan"/>
         </w:rPr>
-        <w:t>do simple fbd on each spot that needs bearings</w:t>
+        <w:t xml:space="preserve">5.2.1.2 Need to generate plot of commanded angle vs </w:t>
+      </w:r>
+      <w:proofErr w:type="spellStart"/>
+      <w:r>
+        <w:rPr>
+          <w:strike/>
+          <w:highlight w:val="cyan"/>
+        </w:rPr>
+        <w:t>cmd</w:t>
+      </w:r>
+      <w:proofErr w:type="spellEnd"/>
+      <w:r>
+        <w:rPr>
+          <w:strike/>
+          <w:highlight w:val="cyan"/>
+        </w:rPr>
+        <w:t>-actual (error at each commanded point)</w:t>
+      </w:r>
+    </w:p>
+    <w:p>
+      <w:pPr>
+        <w:pStyle w:val="ListParagraph"/>
+        <w:numPr>
+          <w:ilvl w:val="1"/>
+          <w:numId w:val="1"/>
+        </w:numPr>
+        <w:rPr>
+          <w:strike/>
+        </w:rPr>
+      </w:pPr>
+      <w:r>
+        <w:rPr>
+          <w:strike/>
+        </w:rPr>
+        <w:t>Commanded angle vs (command minus actual)</w:t>
+      </w:r>
+    </w:p>
+    <w:p>
+      <w:pPr>
+        <w:pStyle w:val="ListParagraph"/>
+        <w:numPr>
+          <w:ilvl w:val="1"/>
+          <w:numId w:val="1"/>
+        </w:numPr>
+        <w:rPr>
+          <w:strike/>
+        </w:rPr>
+      </w:pPr>
+      <w:r>
+        <w:rPr>
+          <w:strike/>
+        </w:rPr>
+        <w:t>Plot made in Altitude Relative Measure Calculations.xlsx but not yet added to doc</w:t>
+      </w:r>
+    </w:p>
+    <w:p>
+      <w:pPr>
+        <w:pStyle w:val="ListParagraph"/>
+        <w:numPr>
+          <w:ilvl w:val="2"/>
+          <w:numId w:val="1"/>
+        </w:numPr>
+        <w:rPr>
+          <w:strike/>
+        </w:rPr>
+      </w:pPr>
+      <w:r>
+        <w:rPr>
+          <w:strike/>
+        </w:rPr>
+        <w:t>Not sure on error bars for it?</w:t>
+      </w:r>
+    </w:p>
+    <w:p>
+      <w:pPr>
+        <w:pStyle w:val="ListParagraph"/>
+        <w:numPr>
+          <w:ilvl w:val="0"/>
+          <w:numId w:val="1"/>
+        </w:numPr>
+      </w:pPr>
+      <w:r>
+        <w:t>5.2.2 need the results of the velocity testing</w:t>
+      </w:r>
+    </w:p>
+    <w:p>
+      <w:pPr>
+        <w:pStyle w:val="ListParagraph"/>
+        <w:numPr>
+          <w:ilvl w:val="0"/>
+          <w:numId w:val="1"/>
+        </w:numPr>
+      </w:pPr>
+      <w:r>
+        <w:t>5.2.4 wobble section is empty</w:t>
+      </w:r>
+    </w:p>
+    <w:p>
+      <w:pPr>
+        <w:pStyle w:val="ListParagraph"/>
+        <w:numPr>
+          <w:ilvl w:val="0"/>
+          <w:numId w:val="1"/>
+        </w:numPr>
+      </w:pPr>
+      <w:r>
+        <w:t>All testing needs to have conclusions drawn</w:t>
+      </w:r>
+    </w:p>
+    <w:p>
+      <w:pPr>
+        <w:pStyle w:val="ListParagraph"/>
+        <w:numPr>
+          <w:ilvl w:val="0"/>
+          <w:numId w:val="1"/>
+        </w:numPr>
+      </w:pPr>
+      <w:r>
+        <w:t>Abstract</w:t>
+      </w:r>
+    </w:p>
+    <w:p>
+      <w:pPr>
+        <w:pStyle w:val="ListParagraph"/>
+        <w:numPr>
+          <w:ilvl w:val="0"/>
+          <w:numId w:val="1"/>
+        </w:numPr>
+      </w:pPr>
+      <w:r>
+        <w:t xml:space="preserve">6.0 Conclusion needs to be written </w:t>
+      </w:r>
+    </w:p>
+    <w:p>
+      <w:pPr>
+        <w:pStyle w:val="ListParagraph"/>
+        <w:numPr>
+          <w:ilvl w:val="1"/>
+          <w:numId w:val="1"/>
+        </w:numPr>
+      </w:pPr>
+      <w:r>
+        <w:t>here is what I did</w:t>
+      </w:r>
+    </w:p>
+    <w:p>
+      <w:pPr>
+        <w:pStyle w:val="ListParagraph"/>
+        <w:numPr>
+          <w:ilvl w:val="1"/>
+          <w:numId w:val="1"/>
+        </w:numPr>
+      </w:pPr>
+      <w:r>
+        <w:t>here are the results</w:t>
+      </w:r>
+    </w:p>
+    <w:p>
+      <w:pPr>
+        <w:pStyle w:val="ListParagraph"/>
+        <w:numPr>
+          <w:ilvl w:val="1"/>
+          <w:numId w:val="1"/>
+        </w:numPr>
+      </w:pPr>
+      <w:r>
+        <w:t>here is how it can be improved</w:t>
+      </w:r>
+    </w:p>
+    <w:p>
+      <w:pPr>
+        <w:pStyle w:val="ListParagraph"/>
+        <w:numPr>
+          <w:ilvl w:val="2"/>
+          <w:numId w:val="1"/>
+        </w:numPr>
+      </w:pPr>
+      <w:r>
+        <w:t>Future investigations type thing</w:t>
       </w:r>
     </w:p>
     <w:p>
@@ -267,15 +607,294 @@
           <w:ilvl w:val="3"/>
           <w:numId w:val="1"/>
         </w:numPr>
-        <w:rPr>
-          <w:highlight w:val="cyan"/>
-        </w:rPr>
-      </w:pPr>
-      <w:r>
-        <w:rPr>
-          <w:highlight w:val="cyan"/>
-        </w:rPr>
-        <w:t>just to show what forces it will see, not with numbers</w:t>
+      </w:pPr>
+      <w:r>
+        <w:t>Lower joint assembly non-parallel to base plate to minimize likelihood of singularity</w:t>
+      </w:r>
+    </w:p>
+    <w:p>
+      <w:pPr>
+        <w:pStyle w:val="ListParagraph"/>
+        <w:numPr>
+          <w:ilvl w:val="0"/>
+          <w:numId w:val="1"/>
+        </w:numPr>
+      </w:pPr>
+      <w:r>
+        <w:lastRenderedPageBreak/>
+        <w:t xml:space="preserve">Appendix A Need to generate </w:t>
+      </w:r>
+      <w:proofErr w:type="spellStart"/>
+      <w:r>
+        <w:t>doxygen</w:t>
+      </w:r>
+      <w:proofErr w:type="spellEnd"/>
+      <w:r>
+        <w:t xml:space="preserve"> manual</w:t>
+      </w:r>
+    </w:p>
+    <w:p>
+      <w:pPr>
+        <w:pStyle w:val="ListParagraph"/>
+        <w:numPr>
+          <w:ilvl w:val="1"/>
+          <w:numId w:val="1"/>
+        </w:numPr>
+      </w:pPr>
+      <w:r>
+        <w:t>need to make sure code is in correct format</w:t>
+      </w:r>
+    </w:p>
+    <w:p>
+      <w:pPr>
+        <w:pStyle w:val="ListParagraph"/>
+        <w:numPr>
+          <w:ilvl w:val="0"/>
+          <w:numId w:val="1"/>
+        </w:numPr>
+      </w:pPr>
+      <w:r>
+        <w:t xml:space="preserve">Appendix B Need to be </w:t>
+      </w:r>
+      <w:proofErr w:type="spellStart"/>
+      <w:r>
+        <w:t>Matlab</w:t>
+      </w:r>
+      <w:proofErr w:type="spellEnd"/>
+      <w:r>
+        <w:t xml:space="preserve"> Code with instructions</w:t>
+      </w:r>
+    </w:p>
+    <w:p>
+      <w:pPr>
+        <w:pStyle w:val="ListParagraph"/>
+        <w:numPr>
+          <w:ilvl w:val="0"/>
+          <w:numId w:val="1"/>
+        </w:numPr>
+        <w:rPr>
+          <w:highlight w:val="green"/>
+        </w:rPr>
+      </w:pPr>
+      <w:r>
+        <w:rPr>
+          <w:highlight w:val="green"/>
+        </w:rPr>
+        <w:t>Appendix C</w:t>
+      </w:r>
+      <w:r>
+        <w:rPr>
+          <w:highlight w:val="green"/>
+        </w:rPr>
+        <w:t xml:space="preserve"> Need to output drawings of any parts I made</w:t>
+      </w:r>
+    </w:p>
+    <w:p>
+      <w:pPr>
+        <w:pStyle w:val="ListParagraph"/>
+        <w:numPr>
+          <w:ilvl w:val="1"/>
+          <w:numId w:val="1"/>
+        </w:numPr>
+      </w:pPr>
+      <w:r>
+        <w:t>Motor Adapter Plate</w:t>
+      </w:r>
+    </w:p>
+    <w:p>
+      <w:pPr>
+        <w:pStyle w:val="ListParagraph"/>
+        <w:numPr>
+          <w:ilvl w:val="1"/>
+          <w:numId w:val="1"/>
+        </w:numPr>
+      </w:pPr>
+      <w:r>
+        <w:t>Motor adapter spacer</w:t>
+      </w:r>
+    </w:p>
+    <w:p>
+      <w:pPr>
+        <w:pStyle w:val="ListParagraph"/>
+        <w:numPr>
+          <w:ilvl w:val="1"/>
+          <w:numId w:val="1"/>
+        </w:numPr>
+      </w:pPr>
+      <w:r>
+        <w:t>Updated shaft couplers</w:t>
+      </w:r>
+    </w:p>
+    <w:p>
+      <w:pPr>
+        <w:pStyle w:val="ListParagraph"/>
+        <w:numPr>
+          <w:ilvl w:val="1"/>
+          <w:numId w:val="1"/>
+        </w:numPr>
+      </w:pPr>
+      <w:r>
+        <w:t>8020 frame</w:t>
+      </w:r>
+    </w:p>
+    <w:p>
+      <w:pPr>
+        <w:pStyle w:val="ListParagraph"/>
+        <w:numPr>
+          <w:ilvl w:val="0"/>
+          <w:numId w:val="1"/>
+        </w:numPr>
+        <w:rPr>
+          <w:highlight w:val="green"/>
+        </w:rPr>
+      </w:pPr>
+      <w:r>
+        <w:rPr>
+          <w:highlight w:val="green"/>
+        </w:rPr>
+        <w:t xml:space="preserve">modify </w:t>
+      </w:r>
+      <w:proofErr w:type="spellStart"/>
+      <w:r>
+        <w:rPr>
+          <w:highlight w:val="green"/>
+        </w:rPr>
+        <w:t>matlab</w:t>
+      </w:r>
+      <w:proofErr w:type="spellEnd"/>
+      <w:r>
+        <w:rPr>
+          <w:highlight w:val="green"/>
+        </w:rPr>
+        <w:t xml:space="preserve"> program to accept various physical starting positions and desired angle </w:t>
+      </w:r>
+    </w:p>
+    <w:p>
+      <w:pPr>
+        <w:pStyle w:val="ListParagraph"/>
+        <w:numPr>
+          <w:ilvl w:val="1"/>
+          <w:numId w:val="1"/>
+        </w:numPr>
+        <w:rPr>
+          <w:highlight w:val="green"/>
+        </w:rPr>
+      </w:pPr>
+      <w:r>
+        <w:rPr>
+          <w:highlight w:val="green"/>
+        </w:rPr>
+        <w:t>center of mass within reasonable boundaries</w:t>
+      </w:r>
+    </w:p>
+    <w:p>
+      <w:pPr>
+        <w:pStyle w:val="ListParagraph"/>
+        <w:numPr>
+          <w:ilvl w:val="1"/>
+          <w:numId w:val="1"/>
+        </w:numPr>
+        <w:rPr>
+          <w:highlight w:val="green"/>
+        </w:rPr>
+      </w:pPr>
+      <w:r>
+        <w:rPr>
+          <w:highlight w:val="green"/>
+        </w:rPr>
+        <w:t xml:space="preserve"> </w:t>
+      </w:r>
+      <w:r>
+        <w:rPr>
+          <w:highlight w:val="green"/>
+        </w:rPr>
+        <w:t xml:space="preserve">actuator not </w:t>
+      </w:r>
+      <w:proofErr w:type="spellStart"/>
+      <w:r>
+        <w:rPr>
+          <w:highlight w:val="green"/>
+        </w:rPr>
+        <w:t>perpindicular</w:t>
+      </w:r>
+      <w:proofErr w:type="spellEnd"/>
+      <w:r>
+        <w:rPr>
+          <w:highlight w:val="green"/>
+        </w:rPr>
+        <w:t xml:space="preserve"> to base plate (within a variable angle)</w:t>
+      </w:r>
+    </w:p>
+    <w:p>
+      <w:pPr>
+        <w:pStyle w:val="ListParagraph"/>
+        <w:numPr>
+          <w:ilvl w:val="1"/>
+          <w:numId w:val="1"/>
+        </w:numPr>
+        <w:rPr>
+          <w:highlight w:val="green"/>
+        </w:rPr>
+      </w:pPr>
+      <w:r>
+        <w:rPr>
+          <w:highlight w:val="green"/>
+        </w:rPr>
+        <w:t>test each point with image rotation=0 and  +/- variable angle</w:t>
+      </w:r>
+    </w:p>
+    <w:p>
+      <w:pPr>
+        <w:pStyle w:val="ListParagraph"/>
+        <w:numPr>
+          <w:ilvl w:val="1"/>
+          <w:numId w:val="1"/>
+        </w:numPr>
+        <w:rPr>
+          <w:highlight w:val="green"/>
+        </w:rPr>
+      </w:pPr>
+      <w:r>
+        <w:rPr>
+          <w:highlight w:val="green"/>
+        </w:rPr>
+        <w:t>test leg lengths are valid</w:t>
+      </w:r>
+    </w:p>
+    <w:p>
+      <w:pPr>
+        <w:pStyle w:val="ListParagraph"/>
+        <w:numPr>
+          <w:ilvl w:val="0"/>
+          <w:numId w:val="1"/>
+        </w:numPr>
+      </w:pPr>
+      <w:r>
+        <w:t>Limitations of current/future system</w:t>
+      </w:r>
+    </w:p>
+    <w:p>
+      <w:pPr>
+        <w:pStyle w:val="ListParagraph"/>
+        <w:numPr>
+          <w:ilvl w:val="1"/>
+          <w:numId w:val="1"/>
+        </w:numPr>
+      </w:pPr>
+      <w:r>
+        <w:t>Numeric for current system</w:t>
+      </w:r>
+    </w:p>
+    <w:p>
+      <w:pPr>
+        <w:pStyle w:val="ListParagraph"/>
+        <w:numPr>
+          <w:ilvl w:val="1"/>
+          <w:numId w:val="1"/>
+        </w:numPr>
+      </w:pPr>
+      <w:r>
+        <w:t>Future:</w:t>
       </w:r>
     </w:p>
     <w:p>
@@ -285,39 +904,17 @@
           <w:ilvl w:val="2"/>
           <w:numId w:val="1"/>
         </w:numPr>
-        <w:rPr>
-          <w:highlight w:val="green"/>
-        </w:rPr>
-      </w:pPr>
-      <w:r>
-        <w:rPr>
-          <w:highlight w:val="green"/>
-        </w:rPr>
-        <w:t>4.3.1.2 wants drawing of sample of motor/joint assembly which would not</w:t>
-      </w:r>
-      <w:r>
-        <w:rPr>
-          <w:highlight w:val="green"/>
-        </w:rPr>
-        <w:t xml:space="preserve"> transmit axial/moment loads to motor</w:t>
-      </w:r>
-      <w:r>
-        <w:rPr>
-          <w:highlight w:val="green"/>
-        </w:rPr>
-        <w:t xml:space="preserve"> </w:t>
-      </w:r>
-    </w:p>
-    <w:p>
-      <w:pPr>
-        <w:pStyle w:val="ListParagraph"/>
-        <w:numPr>
-          <w:ilvl w:val="1"/>
-          <w:numId w:val="1"/>
-        </w:numPr>
-      </w:pPr>
-      <w:r>
-        <w:t>Geometry considerations</w:t>
+      </w:pPr>
+      <w:r>
+        <w:t xml:space="preserve">Only reach a limited area of sky (alt </w:t>
+      </w:r>
+      <w:proofErr w:type="spellStart"/>
+      <w:r>
+        <w:t>az</w:t>
+      </w:r>
+      <w:proofErr w:type="spellEnd"/>
+      <w:r>
+        <w:t>)</w:t>
       </w:r>
     </w:p>
     <w:p>
@@ -329,491 +926,6 @@
         </w:numPr>
       </w:pPr>
       <w:r>
-        <w:t>Singularity Points</w:t>
-      </w:r>
-    </w:p>
-    <w:p>
-      <w:pPr>
-        <w:pStyle w:val="ListParagraph"/>
-        <w:numPr>
-          <w:ilvl w:val="2"/>
-          <w:numId w:val="1"/>
-        </w:numPr>
-      </w:pPr>
-      <w:r>
-        <w:t>Center of Mass</w:t>
-      </w:r>
-    </w:p>
-    <w:p>
-      <w:pPr>
-        <w:pStyle w:val="ListParagraph"/>
-        <w:numPr>
-          <w:ilvl w:val="2"/>
-          <w:numId w:val="1"/>
-        </w:numPr>
-      </w:pPr>
-      <w:r>
-        <w:t>Minimum Leg Lengths</w:t>
-      </w:r>
-    </w:p>
-    <w:p>
-      <w:pPr>
-        <w:pStyle w:val="ListParagraph"/>
-        <w:numPr>
-          <w:ilvl w:val="0"/>
-          <w:numId w:val="1"/>
-        </w:numPr>
-        <w:rPr>
-          <w:strike/>
-          <w:highlight w:val="cyan"/>
-        </w:rPr>
-      </w:pPr>
-      <w:r>
-        <w:rPr>
-          <w:strike/>
-          <w:highlight w:val="cyan"/>
-        </w:rPr>
-        <w:t>5.2.1.2 Need to generate plot of commanded angle vs cmd-actual (error at each commanded point)</w:t>
-      </w:r>
-    </w:p>
-    <w:p>
-      <w:pPr>
-        <w:pStyle w:val="ListParagraph"/>
-        <w:numPr>
-          <w:ilvl w:val="1"/>
-          <w:numId w:val="1"/>
-        </w:numPr>
-        <w:rPr>
-          <w:strike/>
-        </w:rPr>
-      </w:pPr>
-      <w:r>
-        <w:rPr>
-          <w:strike/>
-        </w:rPr>
-        <w:t>Commanded angle vs (command minus actual)</w:t>
-      </w:r>
-    </w:p>
-    <w:p>
-      <w:pPr>
-        <w:pStyle w:val="ListParagraph"/>
-        <w:numPr>
-          <w:ilvl w:val="1"/>
-          <w:numId w:val="1"/>
-        </w:numPr>
-        <w:rPr>
-          <w:strike/>
-        </w:rPr>
-      </w:pPr>
-      <w:r>
-        <w:rPr>
-          <w:strike/>
-        </w:rPr>
-        <w:t>Plot made in Altitude Relative Measure Calculations.xlsx but not yet added to doc</w:t>
-      </w:r>
-    </w:p>
-    <w:p>
-      <w:pPr>
-        <w:pStyle w:val="ListParagraph"/>
-        <w:numPr>
-          <w:ilvl w:val="2"/>
-          <w:numId w:val="1"/>
-        </w:numPr>
-        <w:rPr>
-          <w:strike/>
-        </w:rPr>
-      </w:pPr>
-      <w:r>
-        <w:rPr>
-          <w:strike/>
-        </w:rPr>
-        <w:t>Not sure on error bars for it?</w:t>
-      </w:r>
-    </w:p>
-    <w:p>
-      <w:pPr>
-        <w:pStyle w:val="ListParagraph"/>
-        <w:numPr>
-          <w:ilvl w:val="0"/>
-          <w:numId w:val="1"/>
-        </w:numPr>
-      </w:pPr>
-      <w:r>
-        <w:t>5.2.2 need the results of the velocity testing</w:t>
-      </w:r>
-      <w:bookmarkStart w:id="0" w:name="_GoBack"/>
-      <w:bookmarkEnd w:id="0"/>
-    </w:p>
-    <w:p>
-      <w:pPr>
-        <w:pStyle w:val="ListParagraph"/>
-        <w:numPr>
-          <w:ilvl w:val="0"/>
-          <w:numId w:val="1"/>
-        </w:numPr>
-      </w:pPr>
-      <w:r>
-        <w:t>5.2.4 wobble section is empty</w:t>
-      </w:r>
-    </w:p>
-    <w:p>
-      <w:pPr>
-        <w:pStyle w:val="ListParagraph"/>
-        <w:numPr>
-          <w:ilvl w:val="0"/>
-          <w:numId w:val="1"/>
-        </w:numPr>
-      </w:pPr>
-      <w:r>
-        <w:t>All testing needs to have conclusions drawn</w:t>
-      </w:r>
-    </w:p>
-    <w:p>
-      <w:pPr>
-        <w:pStyle w:val="ListParagraph"/>
-        <w:numPr>
-          <w:ilvl w:val="0"/>
-          <w:numId w:val="1"/>
-        </w:numPr>
-      </w:pPr>
-      <w:r>
-        <w:t>Abstract</w:t>
-      </w:r>
-    </w:p>
-    <w:p>
-      <w:pPr>
-        <w:pStyle w:val="ListParagraph"/>
-        <w:numPr>
-          <w:ilvl w:val="0"/>
-          <w:numId w:val="1"/>
-        </w:numPr>
-      </w:pPr>
-      <w:r>
-        <w:t xml:space="preserve">6.0 Conclusion needs to be written </w:t>
-      </w:r>
-    </w:p>
-    <w:p>
-      <w:pPr>
-        <w:pStyle w:val="ListParagraph"/>
-        <w:numPr>
-          <w:ilvl w:val="1"/>
-          <w:numId w:val="1"/>
-        </w:numPr>
-      </w:pPr>
-      <w:r>
-        <w:t>here is what I did</w:t>
-      </w:r>
-    </w:p>
-    <w:p>
-      <w:pPr>
-        <w:pStyle w:val="ListParagraph"/>
-        <w:numPr>
-          <w:ilvl w:val="1"/>
-          <w:numId w:val="1"/>
-        </w:numPr>
-      </w:pPr>
-      <w:r>
-        <w:t>here are the results</w:t>
-      </w:r>
-    </w:p>
-    <w:p>
-      <w:pPr>
-        <w:pStyle w:val="ListParagraph"/>
-        <w:numPr>
-          <w:ilvl w:val="1"/>
-          <w:numId w:val="1"/>
-        </w:numPr>
-      </w:pPr>
-      <w:r>
-        <w:t>here is how it can be improved</w:t>
-      </w:r>
-    </w:p>
-    <w:p>
-      <w:pPr>
-        <w:pStyle w:val="ListParagraph"/>
-        <w:numPr>
-          <w:ilvl w:val="0"/>
-          <w:numId w:val="1"/>
-        </w:numPr>
-      </w:pPr>
-      <w:r>
-        <w:t>Appendix A Need to generate doxygen manual</w:t>
-      </w:r>
-    </w:p>
-    <w:p>
-      <w:pPr>
-        <w:pStyle w:val="ListParagraph"/>
-        <w:numPr>
-          <w:ilvl w:val="1"/>
-          <w:numId w:val="1"/>
-        </w:numPr>
-      </w:pPr>
-      <w:r>
-        <w:t>need to make sure code is in correct format</w:t>
-      </w:r>
-    </w:p>
-    <w:p>
-      <w:pPr>
-        <w:pStyle w:val="ListParagraph"/>
-        <w:numPr>
-          <w:ilvl w:val="0"/>
-          <w:numId w:val="1"/>
-        </w:numPr>
-      </w:pPr>
-      <w:r>
-        <w:lastRenderedPageBreak/>
-        <w:t>Appendix B Need to be Matlab Code with instructions</w:t>
-      </w:r>
-    </w:p>
-    <w:p>
-      <w:pPr>
-        <w:pStyle w:val="ListParagraph"/>
-        <w:numPr>
-          <w:ilvl w:val="0"/>
-          <w:numId w:val="1"/>
-        </w:numPr>
-        <w:rPr>
-          <w:highlight w:val="green"/>
-        </w:rPr>
-      </w:pPr>
-      <w:r>
-        <w:rPr>
-          <w:highlight w:val="green"/>
-        </w:rPr>
-        <w:t>Appendix C</w:t>
-      </w:r>
-      <w:r>
-        <w:rPr>
-          <w:highlight w:val="green"/>
-        </w:rPr>
-        <w:t xml:space="preserve"> Need to output drawings of any parts I made</w:t>
-      </w:r>
-    </w:p>
-    <w:p>
-      <w:pPr>
-        <w:pStyle w:val="ListParagraph"/>
-        <w:numPr>
-          <w:ilvl w:val="1"/>
-          <w:numId w:val="1"/>
-        </w:numPr>
-      </w:pPr>
-      <w:r>
-        <w:t>Motor Adapter Plate</w:t>
-      </w:r>
-    </w:p>
-    <w:p>
-      <w:pPr>
-        <w:pStyle w:val="ListParagraph"/>
-        <w:numPr>
-          <w:ilvl w:val="1"/>
-          <w:numId w:val="1"/>
-        </w:numPr>
-      </w:pPr>
-      <w:r>
-        <w:t>Motor adapter spacer</w:t>
-      </w:r>
-    </w:p>
-    <w:p>
-      <w:pPr>
-        <w:pStyle w:val="ListParagraph"/>
-        <w:numPr>
-          <w:ilvl w:val="1"/>
-          <w:numId w:val="1"/>
-        </w:numPr>
-      </w:pPr>
-      <w:r>
-        <w:t>Updated shaft couplers</w:t>
-      </w:r>
-    </w:p>
-    <w:p>
-      <w:pPr>
-        <w:pStyle w:val="ListParagraph"/>
-        <w:numPr>
-          <w:ilvl w:val="1"/>
-          <w:numId w:val="1"/>
-        </w:numPr>
-      </w:pPr>
-      <w:r>
-        <w:t>8020 frame</w:t>
-      </w:r>
-    </w:p>
-    <w:p>
-      <w:pPr>
-        <w:pStyle w:val="ListParagraph"/>
-        <w:numPr>
-          <w:ilvl w:val="0"/>
-          <w:numId w:val="1"/>
-        </w:numPr>
-        <w:rPr>
-          <w:highlight w:val="green"/>
-        </w:rPr>
-      </w:pPr>
-      <w:r>
-        <w:rPr>
-          <w:highlight w:val="green"/>
-        </w:rPr>
-        <w:t xml:space="preserve">modify matlab program to accept various physical starting positions and desired angle </w:t>
-      </w:r>
-    </w:p>
-    <w:p>
-      <w:pPr>
-        <w:pStyle w:val="ListParagraph"/>
-        <w:numPr>
-          <w:ilvl w:val="1"/>
-          <w:numId w:val="1"/>
-        </w:numPr>
-        <w:rPr>
-          <w:highlight w:val="green"/>
-        </w:rPr>
-      </w:pPr>
-      <w:r>
-        <w:rPr>
-          <w:highlight w:val="green"/>
-        </w:rPr>
-        <w:t>center of mass within reasonable boundaries</w:t>
-      </w:r>
-    </w:p>
-    <w:p>
-      <w:pPr>
-        <w:pStyle w:val="ListParagraph"/>
-        <w:numPr>
-          <w:ilvl w:val="1"/>
-          <w:numId w:val="1"/>
-        </w:numPr>
-        <w:rPr>
-          <w:highlight w:val="green"/>
-        </w:rPr>
-      </w:pPr>
-      <w:r>
-        <w:rPr>
-          <w:highlight w:val="green"/>
-        </w:rPr>
-        <w:t xml:space="preserve"> </w:t>
-      </w:r>
-      <w:r>
-        <w:rPr>
-          <w:highlight w:val="green"/>
-        </w:rPr>
-        <w:t>actuator not perpindicular to base plate (within a variable angle)</w:t>
-      </w:r>
-    </w:p>
-    <w:p>
-      <w:pPr>
-        <w:pStyle w:val="ListParagraph"/>
-        <w:numPr>
-          <w:ilvl w:val="1"/>
-          <w:numId w:val="1"/>
-        </w:numPr>
-        <w:rPr>
-          <w:highlight w:val="green"/>
-        </w:rPr>
-      </w:pPr>
-      <w:r>
-        <w:rPr>
-          <w:highlight w:val="green"/>
-        </w:rPr>
-        <w:t>test each point with image rotation=0 and  +/- variable angle</w:t>
-      </w:r>
-    </w:p>
-    <w:p>
-      <w:pPr>
-        <w:pStyle w:val="ListParagraph"/>
-        <w:numPr>
-          <w:ilvl w:val="1"/>
-          <w:numId w:val="1"/>
-        </w:numPr>
-        <w:rPr>
-          <w:highlight w:val="green"/>
-        </w:rPr>
-      </w:pPr>
-      <w:r>
-        <w:rPr>
-          <w:highlight w:val="green"/>
-        </w:rPr>
-        <w:t>test leg lengths are valid</w:t>
-      </w:r>
-    </w:p>
-    <w:p>
-      <w:pPr>
-        <w:pStyle w:val="ListParagraph"/>
-        <w:numPr>
-          <w:ilvl w:val="0"/>
-          <w:numId w:val="1"/>
-        </w:numPr>
-      </w:pPr>
-      <w:r>
-        <w:t>Future investigations type thing</w:t>
-      </w:r>
-    </w:p>
-    <w:p>
-      <w:pPr>
-        <w:pStyle w:val="ListParagraph"/>
-        <w:numPr>
-          <w:ilvl w:val="1"/>
-          <w:numId w:val="1"/>
-        </w:numPr>
-      </w:pPr>
-      <w:r>
-        <w:t>Lower joint assembly non-parallel to base plate to minimize likelihood of singularity</w:t>
-      </w:r>
-    </w:p>
-    <w:p>
-      <w:pPr>
-        <w:pStyle w:val="ListParagraph"/>
-        <w:numPr>
-          <w:ilvl w:val="0"/>
-          <w:numId w:val="1"/>
-        </w:numPr>
-      </w:pPr>
-      <w:r>
-        <w:t>Limitations of current/future system</w:t>
-      </w:r>
-    </w:p>
-    <w:p>
-      <w:pPr>
-        <w:pStyle w:val="ListParagraph"/>
-        <w:numPr>
-          <w:ilvl w:val="1"/>
-          <w:numId w:val="1"/>
-        </w:numPr>
-      </w:pPr>
-      <w:r>
-        <w:t>Numeric for current system</w:t>
-      </w:r>
-    </w:p>
-    <w:p>
-      <w:pPr>
-        <w:pStyle w:val="ListParagraph"/>
-        <w:numPr>
-          <w:ilvl w:val="1"/>
-          <w:numId w:val="1"/>
-        </w:numPr>
-      </w:pPr>
-      <w:r>
-        <w:t>Future:</w:t>
-      </w:r>
-    </w:p>
-    <w:p>
-      <w:pPr>
-        <w:pStyle w:val="ListParagraph"/>
-        <w:numPr>
-          <w:ilvl w:val="2"/>
-          <w:numId w:val="1"/>
-        </w:numPr>
-      </w:pPr>
-      <w:r>
-        <w:t>Only reach a limited area of sky (alt az)</w:t>
-      </w:r>
-    </w:p>
-    <w:p>
-      <w:pPr>
-        <w:pStyle w:val="ListParagraph"/>
-        <w:numPr>
-          <w:ilvl w:val="2"/>
-          <w:numId w:val="1"/>
-        </w:numPr>
-      </w:pPr>
-      <w:r>
         <w:t>Maximum exists for length of tracking due to limit on image rotation</w:t>
       </w:r>
     </w:p>
@@ -826,7 +938,10 @@
         </w:numPr>
       </w:pPr>
       <w:r>
-        <w:t>Need to make tense and capitalization consistent throughout the paper</w:t>
+        <w:t>Need to make tense and capitalization consistent throughout the</w:t>
+      </w:r>
+      <w:r>
+        <w:t xml:space="preserve"> paper</w:t>
       </w:r>
     </w:p>
     <w:p>
@@ -847,8 +962,9 @@
           <w:szCs w:val="20"/>
           <w:lang w:eastAsia="ja-JP"/>
         </w:rPr>
-        <w:t>Not sure where's the best place to mention it, but there are many reasons why the mount will usually not be aligned with (0 , 0 , 0 ), including the difficulty of putting a portable mount at a precise angle and the fact that for most astronomical uses, the Meridian toward the South is prime observing territory, so that 0 = 180 for what is most likely the closest to an ideal configuration.</w:t>
-      </w:r>
+        <w:t>Not sure where's the best place to mention it, but there are many reasons why the mount will usually not be aligned with (</w:t>
+      </w:r>
+      <w:proofErr w:type="gramStart"/>
       <w:r>
         <w:rPr>
           <w:rFonts w:ascii="DejaVuSans" w:eastAsia="Times New Roman" w:hAnsi="DejaVuSans" w:cs="DejaVuSans"/>
@@ -856,8 +972,38 @@
           <w:szCs w:val="20"/>
           <w:lang w:eastAsia="ja-JP"/>
         </w:rPr>
-        <w:t>” - ridgely</w:t>
-      </w:r>
+        <w:t>0 ,</w:t>
+      </w:r>
+      <w:proofErr w:type="gramEnd"/>
+      <w:r>
+        <w:rPr>
+          <w:rFonts w:ascii="DejaVuSans" w:eastAsia="Times New Roman" w:hAnsi="DejaVuSans" w:cs="DejaVuSans"/>
+          <w:sz w:val="20"/>
+          <w:szCs w:val="20"/>
+          <w:lang w:eastAsia="ja-JP"/>
+        </w:rPr>
+        <w:t xml:space="preserve"> 0 , 0 ), including the difficulty of putting a portable mount at a precise angle and the fact that for most astronomical uses, the Meridian toward the South is prime observing territory, so that 0 = 180 for what is most likely the closest to an ideal configuration.</w:t>
+      </w:r>
+      <w:r>
+        <w:rPr>
+          <w:rFonts w:ascii="DejaVuSans" w:eastAsia="Times New Roman" w:hAnsi="DejaVuSans" w:cs="DejaVuSans"/>
+          <w:sz w:val="20"/>
+          <w:szCs w:val="20"/>
+          <w:lang w:eastAsia="ja-JP"/>
+        </w:rPr>
+        <w:t xml:space="preserve">” - </w:t>
+      </w:r>
+      <w:proofErr w:type="spellStart"/>
+      <w:r>
+        <w:rPr>
+          <w:rFonts w:ascii="DejaVuSans" w:eastAsia="Times New Roman" w:hAnsi="DejaVuSans" w:cs="DejaVuSans"/>
+          <w:sz w:val="20"/>
+          <w:szCs w:val="20"/>
+          <w:lang w:eastAsia="ja-JP"/>
+        </w:rPr>
+        <w:t>ridgely</w:t>
+      </w:r>
+      <w:proofErr w:type="spellEnd"/>
     </w:p>
     <w:p>
       <w:pPr>

</xml_diff>

<commit_message>
velocity test table inserted
</commit_message>
<xml_diff>
--- a/To Do (reformated).docx
+++ b/To Do (reformated).docx
@@ -6,14 +6,56 @@
       <w:pPr>
         <w:pStyle w:val="ListParagraph"/>
       </w:pPr>
+      <w:r>
+        <w:rPr>
+          <w:highlight w:val="green"/>
+        </w:rPr>
+        <w:t>Requires computer lab</w:t>
+      </w:r>
+    </w:p>
+    <w:p>
+      <w:pPr>
+        <w:pStyle w:val="ListParagraph"/>
+        <w:numPr>
+          <w:ilvl w:val="0"/>
+          <w:numId w:val="1"/>
+        </w:numPr>
+      </w:pPr>
+      <w:r>
+        <w:t>Abstract does not exist</w:t>
+      </w:r>
+    </w:p>
+    <w:p>
+      <w:pPr>
+        <w:pStyle w:val="ListParagraph"/>
+        <w:numPr>
+          <w:ilvl w:val="0"/>
+          <w:numId w:val="1"/>
+        </w:numPr>
+        <w:rPr>
+          <w:strike/>
+        </w:rPr>
+      </w:pPr>
+      <w:r>
+        <w:rPr>
+          <w:strike/>
+        </w:rPr>
+        <w:t>3.3 Figure 14 – make ‘+’ bigger</w:t>
+      </w:r>
+    </w:p>
+    <w:p>
+      <w:pPr>
+        <w:pStyle w:val="ListParagraph"/>
+        <w:numPr>
+          <w:ilvl w:val="0"/>
+          <w:numId w:val="1"/>
+        </w:numPr>
+      </w:pPr>
+      <w:r>
+        <w:t>3.5 needs notation to be revisited</w:t>
+      </w:r>
       <w:bookmarkStart w:id="0" w:name="_GoBack"/>
       <w:bookmarkEnd w:id="0"/>
-      <w:r>
-        <w:rPr>
-          <w:highlight w:val="green"/>
-        </w:rPr>
-        <w:t>Requires computer lab</w:t>
-      </w:r>
     </w:p>
     <w:p>
       <w:pPr>
@@ -24,7 +66,7 @@
         </w:numPr>
       </w:pPr>
       <w:r>
-        <w:t>Abstract does not exist</w:t>
+        <w:t>3.6.1 needs math added</w:t>
       </w:r>
     </w:p>
     <w:p>
@@ -36,42 +78,6 @@
         </w:numPr>
       </w:pPr>
       <w:r>
-        <w:t>3.3 Figure 14 – make ‘+’ bigger</w:t>
-      </w:r>
-    </w:p>
-    <w:p>
-      <w:pPr>
-        <w:pStyle w:val="ListParagraph"/>
-        <w:numPr>
-          <w:ilvl w:val="0"/>
-          <w:numId w:val="1"/>
-        </w:numPr>
-      </w:pPr>
-      <w:r>
-        <w:t>3.5 needs notation to be revisited</w:t>
-      </w:r>
-    </w:p>
-    <w:p>
-      <w:pPr>
-        <w:pStyle w:val="ListParagraph"/>
-        <w:numPr>
-          <w:ilvl w:val="0"/>
-          <w:numId w:val="1"/>
-        </w:numPr>
-      </w:pPr>
-      <w:r>
-        <w:t>3.6.1 needs math added</w:t>
-      </w:r>
-    </w:p>
-    <w:p>
-      <w:pPr>
-        <w:pStyle w:val="ListParagraph"/>
-        <w:numPr>
-          <w:ilvl w:val="0"/>
-          <w:numId w:val="1"/>
-        </w:numPr>
-      </w:pPr>
-      <w:r>
         <w:t xml:space="preserve">4.2 </w:t>
       </w:r>
     </w:p>
@@ -82,8 +88,14 @@
           <w:ilvl w:val="1"/>
           <w:numId w:val="1"/>
         </w:numPr>
-      </w:pPr>
-      <w:r>
+        <w:rPr>
+          <w:strike/>
+        </w:rPr>
+      </w:pPr>
+      <w:r>
+        <w:rPr>
+          <w:strike/>
+        </w:rPr>
         <w:t>4.2.2.1 at the end add info on spec of stepper motor used and image of the stepper label</w:t>
       </w:r>
     </w:p>

</xml_diff>

<commit_message>
"wobble" test section written to do updated.
</commit_message>
<xml_diff>
--- a/To Do (reformated).docx
+++ b/To Do (reformated).docx
@@ -54,6 +54,84 @@
       <w:r>
         <w:t>3.5 needs notation to be revisited</w:t>
       </w:r>
+    </w:p>
+    <w:p>
+      <w:pPr>
+        <w:pStyle w:val="ListParagraph"/>
+        <w:numPr>
+          <w:ilvl w:val="0"/>
+          <w:numId w:val="1"/>
+        </w:numPr>
+      </w:pPr>
+      <w:r>
+        <w:t>3.6.1 needs math added</w:t>
+      </w:r>
+    </w:p>
+    <w:p>
+      <w:pPr>
+        <w:pStyle w:val="ListParagraph"/>
+        <w:numPr>
+          <w:ilvl w:val="0"/>
+          <w:numId w:val="1"/>
+        </w:numPr>
+      </w:pPr>
+      <w:r>
+        <w:t xml:space="preserve">4.2 </w:t>
+      </w:r>
+    </w:p>
+    <w:p>
+      <w:pPr>
+        <w:pStyle w:val="ListParagraph"/>
+        <w:numPr>
+          <w:ilvl w:val="1"/>
+          <w:numId w:val="1"/>
+        </w:numPr>
+        <w:rPr>
+          <w:strike/>
+        </w:rPr>
+      </w:pPr>
+      <w:r>
+        <w:rPr>
+          <w:strike/>
+        </w:rPr>
+        <w:t>4.2.2.1 at the end add info on spec of stepper motor used and image of the stepper label</w:t>
+      </w:r>
+    </w:p>
+    <w:p>
+      <w:pPr>
+        <w:pStyle w:val="ListParagraph"/>
+        <w:numPr>
+          <w:ilvl w:val="1"/>
+          <w:numId w:val="1"/>
+        </w:numPr>
+      </w:pPr>
+      <w:r>
+        <w:t>Software needs expansion but need feedback</w:t>
+      </w:r>
+    </w:p>
+    <w:p>
+      <w:pPr>
+        <w:pStyle w:val="ListParagraph"/>
+        <w:numPr>
+          <w:ilvl w:val="0"/>
+          <w:numId w:val="1"/>
+        </w:numPr>
+      </w:pPr>
+      <w:r>
+        <w:t>4.3 needs work/feedback</w:t>
+      </w:r>
+    </w:p>
+    <w:p>
+      <w:pPr>
+        <w:pStyle w:val="ListParagraph"/>
+        <w:numPr>
+          <w:ilvl w:val="1"/>
+          <w:numId w:val="1"/>
+        </w:numPr>
+      </w:pPr>
+      <w:r>
+        <w:t>4.3.1 FBDs to show what forces each set of joints will see?</w:t>
+      </w:r>
       <w:bookmarkStart w:id="0" w:name="_GoBack"/>
       <w:bookmarkEnd w:id="0"/>
     </w:p>
@@ -66,7 +144,55 @@
         </w:numPr>
       </w:pPr>
       <w:r>
-        <w:t>3.6.1 needs math added</w:t>
+        <w:t>5 Needs expansion on most of the tests</w:t>
+      </w:r>
+    </w:p>
+    <w:p>
+      <w:pPr>
+        <w:pStyle w:val="ListParagraph"/>
+        <w:numPr>
+          <w:ilvl w:val="1"/>
+          <w:numId w:val="1"/>
+        </w:numPr>
+        <w:rPr>
+          <w:strike/>
+        </w:rPr>
+      </w:pPr>
+      <w:r>
+        <w:rPr>
+          <w:strike/>
+        </w:rPr>
+        <w:t>5.2 Velocity testing does not have results</w:t>
+      </w:r>
+    </w:p>
+    <w:p>
+      <w:pPr>
+        <w:pStyle w:val="ListParagraph"/>
+        <w:numPr>
+          <w:ilvl w:val="1"/>
+          <w:numId w:val="1"/>
+        </w:numPr>
+        <w:rPr>
+          <w:strike/>
+        </w:rPr>
+      </w:pPr>
+      <w:r>
+        <w:rPr>
+          <w:strike/>
+        </w:rPr>
+        <w:t>5.4 “wobble” section is empty</w:t>
+      </w:r>
+    </w:p>
+    <w:p>
+      <w:pPr>
+        <w:pStyle w:val="ListParagraph"/>
+        <w:numPr>
+          <w:ilvl w:val="1"/>
+          <w:numId w:val="1"/>
+        </w:numPr>
+      </w:pPr>
+      <w:r>
+        <w:t>All testing needs to have conclusions drawn</w:t>
       </w:r>
     </w:p>
     <w:p>
@@ -78,37 +204,67 @@
         </w:numPr>
       </w:pPr>
       <w:r>
-        <w:t xml:space="preserve">4.2 </w:t>
-      </w:r>
-    </w:p>
-    <w:p>
-      <w:pPr>
-        <w:pStyle w:val="ListParagraph"/>
-        <w:numPr>
-          <w:ilvl w:val="1"/>
-          <w:numId w:val="1"/>
-        </w:numPr>
-        <w:rPr>
-          <w:strike/>
-        </w:rPr>
-      </w:pPr>
-      <w:r>
-        <w:rPr>
-          <w:strike/>
-        </w:rPr>
-        <w:t>4.2.2.1 at the end add info on spec of stepper motor used and image of the stepper label</w:t>
-      </w:r>
-    </w:p>
-    <w:p>
-      <w:pPr>
-        <w:pStyle w:val="ListParagraph"/>
-        <w:numPr>
-          <w:ilvl w:val="1"/>
-          <w:numId w:val="1"/>
-        </w:numPr>
-      </w:pPr>
-      <w:r>
-        <w:t>Software needs expansion but need feedback</w:t>
+        <w:t>6 conclusion needs to be written</w:t>
+      </w:r>
+    </w:p>
+    <w:p>
+      <w:pPr>
+        <w:pStyle w:val="ListParagraph"/>
+        <w:numPr>
+          <w:ilvl w:val="1"/>
+          <w:numId w:val="1"/>
+        </w:numPr>
+      </w:pPr>
+      <w:r>
+        <w:t>here is what I did</w:t>
+      </w:r>
+    </w:p>
+    <w:p>
+      <w:pPr>
+        <w:pStyle w:val="ListParagraph"/>
+        <w:numPr>
+          <w:ilvl w:val="1"/>
+          <w:numId w:val="1"/>
+        </w:numPr>
+      </w:pPr>
+      <w:r>
+        <w:t>here are the results</w:t>
+      </w:r>
+    </w:p>
+    <w:p>
+      <w:pPr>
+        <w:pStyle w:val="ListParagraph"/>
+        <w:numPr>
+          <w:ilvl w:val="1"/>
+          <w:numId w:val="1"/>
+        </w:numPr>
+      </w:pPr>
+      <w:r>
+        <w:t>here is how it can be improved</w:t>
+      </w:r>
+    </w:p>
+    <w:p>
+      <w:pPr>
+        <w:pStyle w:val="ListParagraph"/>
+        <w:numPr>
+          <w:ilvl w:val="2"/>
+          <w:numId w:val="1"/>
+        </w:numPr>
+      </w:pPr>
+      <w:r>
+        <w:t>Future investigations type thing</w:t>
+      </w:r>
+    </w:p>
+    <w:p>
+      <w:pPr>
+        <w:pStyle w:val="ListParagraph"/>
+        <w:numPr>
+          <w:ilvl w:val="3"/>
+          <w:numId w:val="1"/>
+        </w:numPr>
+      </w:pPr>
+      <w:r>
+        <w:t>Lower joint assembly non-parallel to base plate to minimize likelihood of singularity</w:t>
       </w:r>
     </w:p>
     <w:p>
@@ -120,29 +276,20 @@
         </w:numPr>
       </w:pPr>
       <w:r>
-        <w:t>4.3 needs work/feedback</w:t>
-      </w:r>
-    </w:p>
-    <w:p>
-      <w:pPr>
-        <w:pStyle w:val="ListParagraph"/>
-        <w:numPr>
-          <w:ilvl w:val="1"/>
-          <w:numId w:val="1"/>
-        </w:numPr>
-      </w:pPr>
-      <w:r>
-        <w:t>4.3.1 FBDs to show what forces each set of joints will see?</w:t>
-      </w:r>
-    </w:p>
-    <w:p>
-      <w:pPr>
-        <w:pStyle w:val="ListParagraph"/>
-        <w:numPr>
-          <w:ilvl w:val="1"/>
-          <w:numId w:val="1"/>
-        </w:numPr>
-      </w:pPr>
+        <w:t>Appendix A Need to generate doxygen manual</w:t>
+      </w:r>
+    </w:p>
+    <w:p>
+      <w:pPr>
+        <w:pStyle w:val="ListParagraph"/>
+        <w:numPr>
+          <w:ilvl w:val="1"/>
+          <w:numId w:val="1"/>
+        </w:numPr>
+      </w:pPr>
+      <w:r>
+        <w:t>need to make sure code is in correct format</w:t>
+      </w:r>
     </w:p>
     <w:p>
       <w:pPr>
@@ -153,43 +300,85 @@
         </w:numPr>
       </w:pPr>
       <w:r>
-        <w:t>5 Needs expansion on most of the tests</w:t>
-      </w:r>
-    </w:p>
-    <w:p>
-      <w:pPr>
-        <w:pStyle w:val="ListParagraph"/>
-        <w:numPr>
-          <w:ilvl w:val="1"/>
-          <w:numId w:val="1"/>
-        </w:numPr>
-      </w:pPr>
-      <w:r>
-        <w:t>5.2 Velocity testing does not have results</w:t>
-      </w:r>
-    </w:p>
-    <w:p>
-      <w:pPr>
-        <w:pStyle w:val="ListParagraph"/>
-        <w:numPr>
-          <w:ilvl w:val="1"/>
-          <w:numId w:val="1"/>
-        </w:numPr>
-      </w:pPr>
-      <w:r>
-        <w:t>5.4 “wobble” section is empty</w:t>
-      </w:r>
-    </w:p>
-    <w:p>
-      <w:pPr>
-        <w:pStyle w:val="ListParagraph"/>
-        <w:numPr>
-          <w:ilvl w:val="1"/>
-          <w:numId w:val="1"/>
-        </w:numPr>
-      </w:pPr>
-      <w:r>
-        <w:t>All testing needs to have conclusions drawn</w:t>
+        <w:t>Appendix B Need Matlab Code with instructions</w:t>
+      </w:r>
+    </w:p>
+    <w:p>
+      <w:pPr>
+        <w:pStyle w:val="ListParagraph"/>
+        <w:numPr>
+          <w:ilvl w:val="1"/>
+          <w:numId w:val="1"/>
+        </w:numPr>
+        <w:rPr>
+          <w:highlight w:val="green"/>
+        </w:rPr>
+      </w:pPr>
+      <w:r>
+        <w:rPr>
+          <w:highlight w:val="green"/>
+        </w:rPr>
+        <w:t>center of mass within reasonable boundaries</w:t>
+      </w:r>
+    </w:p>
+    <w:p>
+      <w:pPr>
+        <w:pStyle w:val="ListParagraph"/>
+        <w:numPr>
+          <w:ilvl w:val="1"/>
+          <w:numId w:val="1"/>
+        </w:numPr>
+        <w:rPr>
+          <w:highlight w:val="green"/>
+        </w:rPr>
+      </w:pPr>
+      <w:r>
+        <w:rPr>
+          <w:highlight w:val="green"/>
+        </w:rPr>
+        <w:t xml:space="preserve"> </w:t>
+      </w:r>
+      <w:r>
+        <w:rPr>
+          <w:highlight w:val="green"/>
+        </w:rPr>
+        <w:t>actuator not perpindicular to base plate (within a variable angle)</w:t>
+      </w:r>
+    </w:p>
+    <w:p>
+      <w:pPr>
+        <w:pStyle w:val="ListParagraph"/>
+        <w:numPr>
+          <w:ilvl w:val="1"/>
+          <w:numId w:val="1"/>
+        </w:numPr>
+        <w:rPr>
+          <w:highlight w:val="green"/>
+        </w:rPr>
+      </w:pPr>
+      <w:r>
+        <w:rPr>
+          <w:highlight w:val="green"/>
+        </w:rPr>
+        <w:t>test each point with image rotation=0 and  +/- variable angle</w:t>
+      </w:r>
+    </w:p>
+    <w:p>
+      <w:pPr>
+        <w:pStyle w:val="ListParagraph"/>
+        <w:numPr>
+          <w:ilvl w:val="1"/>
+          <w:numId w:val="1"/>
+        </w:numPr>
+        <w:rPr>
+          <w:highlight w:val="green"/>
+        </w:rPr>
+      </w:pPr>
+      <w:r>
+        <w:rPr>
+          <w:highlight w:val="green"/>
+        </w:rPr>
+        <w:t>test leg lengths are valid</w:t>
       </w:r>
     </w:p>
     <w:p>
@@ -199,45 +388,108 @@
           <w:ilvl w:val="0"/>
           <w:numId w:val="1"/>
         </w:numPr>
-      </w:pPr>
-      <w:r>
-        <w:t>6 conclusion needs to be written</w:t>
-      </w:r>
-    </w:p>
-    <w:p>
-      <w:pPr>
-        <w:pStyle w:val="ListParagraph"/>
-        <w:numPr>
-          <w:ilvl w:val="1"/>
-          <w:numId w:val="1"/>
-        </w:numPr>
-      </w:pPr>
-      <w:r>
-        <w:t>here is what I did</w:t>
-      </w:r>
-    </w:p>
-    <w:p>
-      <w:pPr>
-        <w:pStyle w:val="ListParagraph"/>
-        <w:numPr>
-          <w:ilvl w:val="1"/>
-          <w:numId w:val="1"/>
-        </w:numPr>
-      </w:pPr>
-      <w:r>
-        <w:t>here are the results</w:t>
-      </w:r>
-    </w:p>
-    <w:p>
-      <w:pPr>
-        <w:pStyle w:val="ListParagraph"/>
-        <w:numPr>
-          <w:ilvl w:val="1"/>
-          <w:numId w:val="1"/>
-        </w:numPr>
-      </w:pPr>
-      <w:r>
-        <w:t>here is how it can be improved</w:t>
+        <w:rPr>
+          <w:highlight w:val="green"/>
+        </w:rPr>
+      </w:pPr>
+      <w:r>
+        <w:rPr>
+          <w:highlight w:val="green"/>
+        </w:rPr>
+        <w:t>Appendix C</w:t>
+      </w:r>
+      <w:r>
+        <w:rPr>
+          <w:highlight w:val="green"/>
+        </w:rPr>
+        <w:t xml:space="preserve"> Need to output drawings of any parts I made</w:t>
+      </w:r>
+    </w:p>
+    <w:p>
+      <w:pPr>
+        <w:pStyle w:val="ListParagraph"/>
+        <w:numPr>
+          <w:ilvl w:val="1"/>
+          <w:numId w:val="1"/>
+        </w:numPr>
+      </w:pPr>
+      <w:r>
+        <w:t>Motor Adapter Plate</w:t>
+      </w:r>
+    </w:p>
+    <w:p>
+      <w:pPr>
+        <w:pStyle w:val="ListParagraph"/>
+        <w:numPr>
+          <w:ilvl w:val="1"/>
+          <w:numId w:val="1"/>
+        </w:numPr>
+      </w:pPr>
+      <w:r>
+        <w:t>Motor adapter spacer</w:t>
+      </w:r>
+    </w:p>
+    <w:p>
+      <w:pPr>
+        <w:pStyle w:val="ListParagraph"/>
+        <w:numPr>
+          <w:ilvl w:val="1"/>
+          <w:numId w:val="1"/>
+        </w:numPr>
+      </w:pPr>
+      <w:r>
+        <w:t>Updated shaft couplers</w:t>
+      </w:r>
+    </w:p>
+    <w:p>
+      <w:pPr>
+        <w:pStyle w:val="ListParagraph"/>
+        <w:numPr>
+          <w:ilvl w:val="1"/>
+          <w:numId w:val="1"/>
+        </w:numPr>
+      </w:pPr>
+      <w:r>
+        <w:t>8020 frame</w:t>
+      </w:r>
+    </w:p>
+    <w:p>
+      <w:pPr>
+        <w:pStyle w:val="ListParagraph"/>
+        <w:numPr>
+          <w:ilvl w:val="0"/>
+          <w:numId w:val="1"/>
+        </w:numPr>
+      </w:pPr>
+      <w:r>
+        <w:t>Need to make tense and capitalization consistent throughout the</w:t>
+      </w:r>
+      <w:r>
+        <w:t xml:space="preserve"> paper</w:t>
+      </w:r>
+    </w:p>
+    <w:p>
+      <w:pPr>
+        <w:pStyle w:val="ListParagraph"/>
+        <w:numPr>
+          <w:ilvl w:val="0"/>
+          <w:numId w:val="1"/>
+        </w:numPr>
+      </w:pPr>
+      <w:r>
+        <w:t>Stuff I don’t know where to put:</w:t>
+      </w:r>
+    </w:p>
+    <w:p>
+      <w:pPr>
+        <w:pStyle w:val="ListParagraph"/>
+        <w:numPr>
+          <w:ilvl w:val="1"/>
+          <w:numId w:val="1"/>
+        </w:numPr>
+      </w:pPr>
+      <w:r>
+        <w:t>Limitations of current/future system</w:t>
       </w:r>
     </w:p>
     <w:p>
@@ -249,7 +501,19 @@
         </w:numPr>
       </w:pPr>
       <w:r>
-        <w:t>Future investigations type thing</w:t>
+        <w:t>Numeric for current system</w:t>
+      </w:r>
+    </w:p>
+    <w:p>
+      <w:pPr>
+        <w:pStyle w:val="ListParagraph"/>
+        <w:numPr>
+          <w:ilvl w:val="2"/>
+          <w:numId w:val="1"/>
+        </w:numPr>
+      </w:pPr>
+      <w:r>
+        <w:t>Future:</w:t>
       </w:r>
     </w:p>
     <w:p>
@@ -261,286 +525,7 @@
         </w:numPr>
       </w:pPr>
       <w:r>
-        <w:t>Lower joint assembly non-parallel to base plate to minimize likelihood of singularity</w:t>
-      </w:r>
-    </w:p>
-    <w:p>
-      <w:pPr>
-        <w:pStyle w:val="ListParagraph"/>
-        <w:numPr>
-          <w:ilvl w:val="0"/>
-          <w:numId w:val="1"/>
-        </w:numPr>
-      </w:pPr>
-      <w:r>
-        <w:t xml:space="preserve">Appendix A Need to generate </w:t>
-      </w:r>
-      <w:proofErr w:type="spellStart"/>
-      <w:r>
-        <w:t>doxygen</w:t>
-      </w:r>
-      <w:proofErr w:type="spellEnd"/>
-      <w:r>
-        <w:t xml:space="preserve"> manual</w:t>
-      </w:r>
-    </w:p>
-    <w:p>
-      <w:pPr>
-        <w:pStyle w:val="ListParagraph"/>
-        <w:numPr>
-          <w:ilvl w:val="1"/>
-          <w:numId w:val="1"/>
-        </w:numPr>
-      </w:pPr>
-      <w:r>
-        <w:t>need to make sure code is in correct format</w:t>
-      </w:r>
-    </w:p>
-    <w:p>
-      <w:pPr>
-        <w:pStyle w:val="ListParagraph"/>
-        <w:numPr>
-          <w:ilvl w:val="0"/>
-          <w:numId w:val="1"/>
-        </w:numPr>
-      </w:pPr>
-      <w:r>
-        <w:t xml:space="preserve">Appendix B Need </w:t>
-      </w:r>
-      <w:proofErr w:type="spellStart"/>
-      <w:r>
-        <w:t>Matlab</w:t>
-      </w:r>
-      <w:proofErr w:type="spellEnd"/>
-      <w:r>
-        <w:t xml:space="preserve"> Code with instructions</w:t>
-      </w:r>
-    </w:p>
-    <w:p>
-      <w:pPr>
-        <w:pStyle w:val="ListParagraph"/>
-        <w:numPr>
-          <w:ilvl w:val="1"/>
-          <w:numId w:val="1"/>
-        </w:numPr>
-        <w:rPr>
-          <w:highlight w:val="green"/>
-        </w:rPr>
-      </w:pPr>
-      <w:r>
-        <w:rPr>
-          <w:highlight w:val="green"/>
-        </w:rPr>
-        <w:t>center of mass within reasonable boundaries</w:t>
-      </w:r>
-    </w:p>
-    <w:p>
-      <w:pPr>
-        <w:pStyle w:val="ListParagraph"/>
-        <w:numPr>
-          <w:ilvl w:val="1"/>
-          <w:numId w:val="1"/>
-        </w:numPr>
-        <w:rPr>
-          <w:highlight w:val="green"/>
-        </w:rPr>
-      </w:pPr>
-      <w:r>
-        <w:rPr>
-          <w:highlight w:val="green"/>
-        </w:rPr>
-        <w:t xml:space="preserve"> </w:t>
-      </w:r>
-      <w:r>
-        <w:rPr>
-          <w:highlight w:val="green"/>
-        </w:rPr>
-        <w:t xml:space="preserve">actuator not </w:t>
-      </w:r>
-      <w:proofErr w:type="spellStart"/>
-      <w:r>
-        <w:rPr>
-          <w:highlight w:val="green"/>
-        </w:rPr>
-        <w:t>perpindicular</w:t>
-      </w:r>
-      <w:proofErr w:type="spellEnd"/>
-      <w:r>
-        <w:rPr>
-          <w:highlight w:val="green"/>
-        </w:rPr>
-        <w:t xml:space="preserve"> to base plate (within a variable angle)</w:t>
-      </w:r>
-    </w:p>
-    <w:p>
-      <w:pPr>
-        <w:pStyle w:val="ListParagraph"/>
-        <w:numPr>
-          <w:ilvl w:val="1"/>
-          <w:numId w:val="1"/>
-        </w:numPr>
-        <w:rPr>
-          <w:highlight w:val="green"/>
-        </w:rPr>
-      </w:pPr>
-      <w:r>
-        <w:rPr>
-          <w:highlight w:val="green"/>
-        </w:rPr>
-        <w:t>test each point with image rotation=0 and  +/- variable angle</w:t>
-      </w:r>
-    </w:p>
-    <w:p>
-      <w:pPr>
-        <w:pStyle w:val="ListParagraph"/>
-        <w:numPr>
-          <w:ilvl w:val="1"/>
-          <w:numId w:val="1"/>
-        </w:numPr>
-        <w:rPr>
-          <w:highlight w:val="green"/>
-        </w:rPr>
-      </w:pPr>
-      <w:r>
-        <w:rPr>
-          <w:highlight w:val="green"/>
-        </w:rPr>
-        <w:t>test leg lengths are valid</w:t>
-      </w:r>
-    </w:p>
-    <w:p>
-      <w:pPr>
-        <w:pStyle w:val="ListParagraph"/>
-        <w:numPr>
-          <w:ilvl w:val="0"/>
-          <w:numId w:val="1"/>
-        </w:numPr>
-        <w:rPr>
-          <w:highlight w:val="green"/>
-        </w:rPr>
-      </w:pPr>
-      <w:r>
-        <w:rPr>
-          <w:highlight w:val="green"/>
-        </w:rPr>
-        <w:t>Appendix C</w:t>
-      </w:r>
-      <w:r>
-        <w:rPr>
-          <w:highlight w:val="green"/>
-        </w:rPr>
-        <w:t xml:space="preserve"> Need to output drawings of any parts I made</w:t>
-      </w:r>
-    </w:p>
-    <w:p>
-      <w:pPr>
-        <w:pStyle w:val="ListParagraph"/>
-        <w:numPr>
-          <w:ilvl w:val="1"/>
-          <w:numId w:val="1"/>
-        </w:numPr>
-      </w:pPr>
-      <w:r>
-        <w:t>Motor Adapter Plate</w:t>
-      </w:r>
-    </w:p>
-    <w:p>
-      <w:pPr>
-        <w:pStyle w:val="ListParagraph"/>
-        <w:numPr>
-          <w:ilvl w:val="1"/>
-          <w:numId w:val="1"/>
-        </w:numPr>
-      </w:pPr>
-      <w:r>
-        <w:t>Motor adapter spacer</w:t>
-      </w:r>
-    </w:p>
-    <w:p>
-      <w:pPr>
-        <w:pStyle w:val="ListParagraph"/>
-        <w:numPr>
-          <w:ilvl w:val="1"/>
-          <w:numId w:val="1"/>
-        </w:numPr>
-      </w:pPr>
-      <w:r>
-        <w:t>Updated shaft couplers</w:t>
-      </w:r>
-    </w:p>
-    <w:p>
-      <w:pPr>
-        <w:pStyle w:val="ListParagraph"/>
-        <w:numPr>
-          <w:ilvl w:val="1"/>
-          <w:numId w:val="1"/>
-        </w:numPr>
-      </w:pPr>
-      <w:r>
-        <w:t>8020 frame</w:t>
-      </w:r>
-    </w:p>
-    <w:p>
-      <w:pPr>
-        <w:pStyle w:val="ListParagraph"/>
-        <w:numPr>
-          <w:ilvl w:val="0"/>
-          <w:numId w:val="1"/>
-        </w:numPr>
-      </w:pPr>
-      <w:r>
-        <w:t>Need to make tense and capitalization consistent throughout the</w:t>
-      </w:r>
-      <w:r>
-        <w:t xml:space="preserve"> paper</w:t>
-      </w:r>
-    </w:p>
-    <w:p>
-      <w:pPr>
-        <w:pStyle w:val="ListParagraph"/>
-        <w:numPr>
-          <w:ilvl w:val="0"/>
-          <w:numId w:val="1"/>
-        </w:numPr>
-      </w:pPr>
-      <w:r>
-        <w:t>Stuff I don’t know where to put:</w:t>
-      </w:r>
-    </w:p>
-    <w:p>
-      <w:pPr>
-        <w:pStyle w:val="ListParagraph"/>
-        <w:numPr>
-          <w:ilvl w:val="1"/>
-          <w:numId w:val="1"/>
-        </w:numPr>
-      </w:pPr>
-      <w:r>
-        <w:t>Limitations of current/future system</w:t>
-      </w:r>
-    </w:p>
-    <w:p>
-      <w:pPr>
-        <w:pStyle w:val="ListParagraph"/>
-        <w:numPr>
-          <w:ilvl w:val="2"/>
-          <w:numId w:val="1"/>
-        </w:numPr>
-      </w:pPr>
-      <w:r>
-        <w:t>Numeric for current system</w:t>
-      </w:r>
-    </w:p>
-    <w:p>
-      <w:pPr>
-        <w:pStyle w:val="ListParagraph"/>
-        <w:numPr>
-          <w:ilvl w:val="2"/>
-          <w:numId w:val="1"/>
-        </w:numPr>
-      </w:pPr>
-      <w:r>
-        <w:t>Future:</w:t>
+        <w:t>Only reach a limited area of sky (alt az)</w:t>
       </w:r>
     </w:p>
     <w:p>
@@ -552,39 +537,19 @@
         </w:numPr>
       </w:pPr>
       <w:r>
-        <w:t xml:space="preserve">Only reach a limited area of sky (alt </w:t>
-      </w:r>
-      <w:proofErr w:type="spellStart"/>
-      <w:r>
-        <w:t>az</w:t>
-      </w:r>
-      <w:proofErr w:type="spellEnd"/>
-      <w:r>
-        <w:t>)</w:t>
-      </w:r>
-    </w:p>
-    <w:p>
-      <w:pPr>
-        <w:pStyle w:val="ListParagraph"/>
-        <w:numPr>
-          <w:ilvl w:val="3"/>
+        <w:t>Maximum exists for length of tracking due to limit on image rotation</w:t>
+      </w:r>
+    </w:p>
+    <w:p>
+      <w:pPr>
+        <w:pStyle w:val="ListParagraph"/>
+        <w:numPr>
+          <w:ilvl w:val="1"/>
           <w:numId w:val="1"/>
         </w:numPr>
       </w:pPr>
       <w:r>
         <w:lastRenderedPageBreak/>
-        <w:t>Maximum exists for length of tracking due to limit on image rotation</w:t>
-      </w:r>
-    </w:p>
-    <w:p>
-      <w:pPr>
-        <w:pStyle w:val="ListParagraph"/>
-        <w:numPr>
-          <w:ilvl w:val="1"/>
-          <w:numId w:val="1"/>
-        </w:numPr>
-      </w:pPr>
-      <w:r>
         <w:t>“</w:t>
       </w:r>
       <w:r>
@@ -594,9 +559,8 @@
           <w:szCs w:val="20"/>
           <w:lang w:eastAsia="ja-JP"/>
         </w:rPr>
-        <w:t>Not sure where's the best place to mention it, but there are many reasons why the mount will usually not be aligned with (</w:t>
-      </w:r>
-      <w:proofErr w:type="gramStart"/>
+        <w:t>Not sure where's the best place to mention it, but there are many reasons why the mount will usually not be aligned with (0 , 0 , 0 ), including the difficulty of putting a portable mount at a precise angle and the fact that for most astronomical uses, the Meridian toward the South is prime observing territory, so that 0 = 180 for what is most likely the closest to an ideal configuration.</w:t>
+      </w:r>
       <w:r>
         <w:rPr>
           <w:rFonts w:ascii="DejaVuSans" w:eastAsia="Times New Roman" w:hAnsi="DejaVuSans" w:cs="DejaVuSans"/>
@@ -604,38 +568,8 @@
           <w:szCs w:val="20"/>
           <w:lang w:eastAsia="ja-JP"/>
         </w:rPr>
-        <w:t>0 ,</w:t>
-      </w:r>
-      <w:proofErr w:type="gramEnd"/>
-      <w:r>
-        <w:rPr>
-          <w:rFonts w:ascii="DejaVuSans" w:eastAsia="Times New Roman" w:hAnsi="DejaVuSans" w:cs="DejaVuSans"/>
-          <w:sz w:val="20"/>
-          <w:szCs w:val="20"/>
-          <w:lang w:eastAsia="ja-JP"/>
-        </w:rPr>
-        <w:t xml:space="preserve"> 0 , 0 ), including the difficulty of putting a portable mount at a precise angle and the fact that for most astronomical uses, the Meridian toward the South is prime observing territory, so that 0 = 180 for what is most likely the closest to an ideal configuration.</w:t>
-      </w:r>
-      <w:r>
-        <w:rPr>
-          <w:rFonts w:ascii="DejaVuSans" w:eastAsia="Times New Roman" w:hAnsi="DejaVuSans" w:cs="DejaVuSans"/>
-          <w:sz w:val="20"/>
-          <w:szCs w:val="20"/>
-          <w:lang w:eastAsia="ja-JP"/>
-        </w:rPr>
-        <w:t xml:space="preserve">” - </w:t>
-      </w:r>
-      <w:proofErr w:type="spellStart"/>
-      <w:r>
-        <w:rPr>
-          <w:rFonts w:ascii="DejaVuSans" w:eastAsia="Times New Roman" w:hAnsi="DejaVuSans" w:cs="DejaVuSans"/>
-          <w:sz w:val="20"/>
-          <w:szCs w:val="20"/>
-          <w:lang w:eastAsia="ja-JP"/>
-        </w:rPr>
-        <w:t>ridgely</w:t>
-      </w:r>
-      <w:proofErr w:type="spellEnd"/>
+        <w:t>” - ridgely</w:t>
+      </w:r>
     </w:p>
     <w:sectPr>
       <w:pgSz w:w="12240" w:h="15840"/>

</xml_diff>

<commit_message>
Began changes based on ridgely feedback
</commit_message>
<xml_diff>
--- a/To Do (reformated).docx
+++ b/To Do (reformated).docx
@@ -132,8 +132,423 @@
       <w:r>
         <w:t>4.3.1 FBDs to show what forces each set of joints will see?</w:t>
       </w:r>
+    </w:p>
+    <w:p>
+      <w:pPr>
+        <w:pStyle w:val="ListParagraph"/>
+        <w:numPr>
+          <w:ilvl w:val="0"/>
+          <w:numId w:val="1"/>
+        </w:numPr>
+      </w:pPr>
+      <w:r>
+        <w:t>5 Needs expansion on most of the tests</w:t>
+      </w:r>
+    </w:p>
+    <w:p>
+      <w:pPr>
+        <w:pStyle w:val="ListParagraph"/>
+        <w:numPr>
+          <w:ilvl w:val="1"/>
+          <w:numId w:val="1"/>
+        </w:numPr>
+        <w:rPr>
+          <w:strike/>
+        </w:rPr>
+      </w:pPr>
+      <w:r>
+        <w:rPr>
+          <w:strike/>
+        </w:rPr>
+        <w:t>5.2 Velocity testing does not have results</w:t>
+      </w:r>
+    </w:p>
+    <w:p>
+      <w:pPr>
+        <w:pStyle w:val="ListParagraph"/>
+        <w:numPr>
+          <w:ilvl w:val="1"/>
+          <w:numId w:val="1"/>
+        </w:numPr>
+        <w:rPr>
+          <w:strike/>
+        </w:rPr>
+      </w:pPr>
+      <w:r>
+        <w:rPr>
+          <w:strike/>
+        </w:rPr>
+        <w:t>5.4 “wobble” section is empty</w:t>
+      </w:r>
+    </w:p>
+    <w:p>
+      <w:pPr>
+        <w:pStyle w:val="ListParagraph"/>
+        <w:numPr>
+          <w:ilvl w:val="1"/>
+          <w:numId w:val="1"/>
+        </w:numPr>
+        <w:rPr>
+          <w:highlight w:val="yellow"/>
+        </w:rPr>
+      </w:pPr>
+      <w:r>
+        <w:rPr>
+          <w:highlight w:val="yellow"/>
+        </w:rPr>
+        <w:t>All testing needs to have conclusions drawn</w:t>
+      </w:r>
+    </w:p>
+    <w:p>
+      <w:pPr>
+        <w:pStyle w:val="ListParagraph"/>
+        <w:numPr>
+          <w:ilvl w:val="0"/>
+          <w:numId w:val="1"/>
+        </w:numPr>
+      </w:pPr>
+      <w:r>
+        <w:t>6 conclusion needs to be written</w:t>
+      </w:r>
+    </w:p>
+    <w:p>
+      <w:pPr>
+        <w:pStyle w:val="ListParagraph"/>
+        <w:numPr>
+          <w:ilvl w:val="1"/>
+          <w:numId w:val="1"/>
+        </w:numPr>
+      </w:pPr>
+      <w:r>
+        <w:t>here is what I did</w:t>
+      </w:r>
+    </w:p>
+    <w:p>
+      <w:pPr>
+        <w:pStyle w:val="ListParagraph"/>
+        <w:numPr>
+          <w:ilvl w:val="1"/>
+          <w:numId w:val="1"/>
+        </w:numPr>
+      </w:pPr>
+      <w:r>
+        <w:t>here are the results</w:t>
+      </w:r>
+    </w:p>
+    <w:p>
+      <w:pPr>
+        <w:pStyle w:val="ListParagraph"/>
+        <w:numPr>
+          <w:ilvl w:val="1"/>
+          <w:numId w:val="1"/>
+        </w:numPr>
+      </w:pPr>
+      <w:r>
+        <w:t>here is how it can be improved</w:t>
+      </w:r>
+    </w:p>
+    <w:p>
+      <w:pPr>
+        <w:pStyle w:val="ListParagraph"/>
+        <w:numPr>
+          <w:ilvl w:val="2"/>
+          <w:numId w:val="1"/>
+        </w:numPr>
+      </w:pPr>
+      <w:r>
+        <w:t>Future investigations type thing</w:t>
+      </w:r>
+    </w:p>
+    <w:p>
+      <w:pPr>
+        <w:pStyle w:val="ListParagraph"/>
+        <w:numPr>
+          <w:ilvl w:val="3"/>
+          <w:numId w:val="1"/>
+        </w:numPr>
+      </w:pPr>
+      <w:r>
+        <w:t>Lower joint assembly non-parallel to base plate to minimize likelihood of singularity</w:t>
+      </w:r>
+    </w:p>
+    <w:p>
+      <w:pPr>
+        <w:pStyle w:val="ListParagraph"/>
+        <w:numPr>
+          <w:ilvl w:val="0"/>
+          <w:numId w:val="1"/>
+        </w:numPr>
+        <w:rPr>
+          <w:strike/>
+        </w:rPr>
+      </w:pPr>
+      <w:r>
+        <w:rPr>
+          <w:strike/>
+        </w:rPr>
+        <w:t xml:space="preserve">Appendix A Need to generate </w:t>
+      </w:r>
+      <w:proofErr w:type="spellStart"/>
+      <w:r>
+        <w:rPr>
+          <w:strike/>
+        </w:rPr>
+        <w:t>doxygen</w:t>
+      </w:r>
+      <w:proofErr w:type="spellEnd"/>
+      <w:r>
+        <w:rPr>
+          <w:strike/>
+        </w:rPr>
+        <w:t xml:space="preserve"> manual</w:t>
+      </w:r>
+    </w:p>
+    <w:p>
+      <w:pPr>
+        <w:pStyle w:val="ListParagraph"/>
+        <w:numPr>
+          <w:ilvl w:val="1"/>
+          <w:numId w:val="1"/>
+        </w:numPr>
+        <w:rPr>
+          <w:strike/>
+        </w:rPr>
+      </w:pPr>
+      <w:r>
+        <w:rPr>
+          <w:strike/>
+        </w:rPr>
+        <w:t>need to make sure code is in correct format</w:t>
+      </w:r>
+    </w:p>
+    <w:p>
+      <w:pPr>
+        <w:pStyle w:val="ListParagraph"/>
+        <w:numPr>
+          <w:ilvl w:val="0"/>
+          <w:numId w:val="1"/>
+        </w:numPr>
+        <w:rPr>
+          <w:strike/>
+        </w:rPr>
+      </w:pPr>
+      <w:r>
+        <w:rPr>
+          <w:strike/>
+        </w:rPr>
+        <w:t xml:space="preserve">Appendix B </w:t>
+      </w:r>
+      <w:r>
+        <w:rPr>
+          <w:strike/>
+        </w:rPr>
+        <w:t>Micropython code</w:t>
+      </w:r>
+    </w:p>
+    <w:p>
+      <w:pPr>
+        <w:pStyle w:val="ListParagraph"/>
+        <w:numPr>
+          <w:ilvl w:val="0"/>
+          <w:numId w:val="1"/>
+        </w:numPr>
+      </w:pPr>
+      <w:r>
+        <w:t xml:space="preserve">Appendix C </w:t>
+      </w:r>
+      <w:r>
+        <w:t xml:space="preserve">Need </w:t>
+      </w:r>
+      <w:proofErr w:type="spellStart"/>
+      <w:r>
+        <w:t>Matlab</w:t>
+      </w:r>
+      <w:proofErr w:type="spellEnd"/>
+      <w:r>
+        <w:t xml:space="preserve"> Code with instructions</w:t>
+      </w:r>
+    </w:p>
+    <w:p>
+      <w:pPr>
+        <w:pStyle w:val="ListParagraph"/>
+        <w:numPr>
+          <w:ilvl w:val="1"/>
+          <w:numId w:val="1"/>
+        </w:numPr>
+        <w:rPr>
+          <w:highlight w:val="green"/>
+        </w:rPr>
+      </w:pPr>
+      <w:r>
+        <w:rPr>
+          <w:highlight w:val="green"/>
+        </w:rPr>
+        <w:t>center of mass within reasonable boundaries</w:t>
+      </w:r>
+    </w:p>
+    <w:p>
+      <w:pPr>
+        <w:pStyle w:val="ListParagraph"/>
+        <w:numPr>
+          <w:ilvl w:val="1"/>
+          <w:numId w:val="1"/>
+        </w:numPr>
+        <w:rPr>
+          <w:highlight w:val="green"/>
+        </w:rPr>
+      </w:pPr>
+      <w:r>
+        <w:rPr>
+          <w:highlight w:val="green"/>
+        </w:rPr>
+        <w:t xml:space="preserve"> </w:t>
+      </w:r>
+      <w:r>
+        <w:rPr>
+          <w:highlight w:val="green"/>
+        </w:rPr>
+        <w:t xml:space="preserve">actuator not </w:t>
+      </w:r>
+      <w:proofErr w:type="spellStart"/>
+      <w:r>
+        <w:rPr>
+          <w:highlight w:val="green"/>
+        </w:rPr>
+        <w:t>perpindicular</w:t>
+      </w:r>
+      <w:proofErr w:type="spellEnd"/>
+      <w:r>
+        <w:rPr>
+          <w:highlight w:val="green"/>
+        </w:rPr>
+        <w:t xml:space="preserve"> to base plate (within a variable angle)</w:t>
+      </w:r>
+    </w:p>
+    <w:p>
+      <w:pPr>
+        <w:pStyle w:val="ListParagraph"/>
+        <w:numPr>
+          <w:ilvl w:val="1"/>
+          <w:numId w:val="1"/>
+        </w:numPr>
+        <w:rPr>
+          <w:highlight w:val="green"/>
+        </w:rPr>
+      </w:pPr>
+      <w:r>
+        <w:rPr>
+          <w:highlight w:val="green"/>
+        </w:rPr>
+        <w:t>test each point with image rotation=0 and  +/- variable angle</w:t>
+      </w:r>
+    </w:p>
+    <w:p>
+      <w:pPr>
+        <w:pStyle w:val="ListParagraph"/>
+        <w:numPr>
+          <w:ilvl w:val="1"/>
+          <w:numId w:val="1"/>
+        </w:numPr>
+        <w:rPr>
+          <w:highlight w:val="green"/>
+        </w:rPr>
+      </w:pPr>
+      <w:r>
+        <w:rPr>
+          <w:highlight w:val="green"/>
+        </w:rPr>
+        <w:t>test leg lengths are valid</w:t>
+      </w:r>
+    </w:p>
+    <w:p>
+      <w:pPr>
+        <w:pStyle w:val="ListParagraph"/>
+        <w:numPr>
+          <w:ilvl w:val="0"/>
+          <w:numId w:val="1"/>
+        </w:numPr>
+        <w:rPr>
+          <w:strike/>
+          <w:highlight w:val="green"/>
+        </w:rPr>
+      </w:pPr>
+      <w:r>
+        <w:rPr>
+          <w:strike/>
+          <w:highlight w:val="green"/>
+        </w:rPr>
+        <w:t xml:space="preserve">Appendix </w:t>
+      </w:r>
+      <w:r>
+        <w:rPr>
+          <w:strike/>
+          <w:highlight w:val="green"/>
+        </w:rPr>
+        <w:t>D</w:t>
+      </w:r>
+      <w:r>
+        <w:rPr>
+          <w:strike/>
+          <w:highlight w:val="green"/>
+        </w:rPr>
+        <w:t xml:space="preserve"> Need to output drawings of any parts I made</w:t>
+      </w:r>
+    </w:p>
+    <w:p>
+      <w:pPr>
+        <w:pStyle w:val="ListParagraph"/>
+        <w:numPr>
+          <w:ilvl w:val="1"/>
+          <w:numId w:val="1"/>
+        </w:numPr>
+        <w:rPr>
+          <w:strike/>
+        </w:rPr>
+      </w:pPr>
+      <w:r>
+        <w:rPr>
+          <w:strike/>
+        </w:rPr>
+        <w:t>Motor Adapter Plate</w:t>
+      </w:r>
+    </w:p>
+    <w:p>
+      <w:pPr>
+        <w:pStyle w:val="ListParagraph"/>
+        <w:numPr>
+          <w:ilvl w:val="1"/>
+          <w:numId w:val="1"/>
+        </w:numPr>
+        <w:rPr>
+          <w:strike/>
+        </w:rPr>
+      </w:pPr>
+      <w:r>
+        <w:rPr>
+          <w:strike/>
+        </w:rPr>
+        <w:t>Motor adapter spacer</w:t>
+      </w:r>
+    </w:p>
+    <w:p>
+      <w:pPr>
+        <w:pStyle w:val="ListParagraph"/>
+        <w:numPr>
+          <w:ilvl w:val="1"/>
+          <w:numId w:val="1"/>
+        </w:numPr>
+        <w:rPr>
+          <w:strike/>
+        </w:rPr>
+      </w:pPr>
       <w:bookmarkStart w:id="0" w:name="_GoBack"/>
       <w:bookmarkEnd w:id="0"/>
+      <w:r>
+        <w:rPr>
+          <w:strike/>
+        </w:rPr>
+        <w:t>8020 frame</w:t>
+      </w:r>
     </w:p>
     <w:p>
       <w:pPr>
@@ -144,55 +559,10 @@
         </w:numPr>
       </w:pPr>
       <w:r>
-        <w:t>5 Needs expansion on most of the tests</w:t>
-      </w:r>
-    </w:p>
-    <w:p>
-      <w:pPr>
-        <w:pStyle w:val="ListParagraph"/>
-        <w:numPr>
-          <w:ilvl w:val="1"/>
-          <w:numId w:val="1"/>
-        </w:numPr>
-        <w:rPr>
-          <w:strike/>
-        </w:rPr>
-      </w:pPr>
-      <w:r>
-        <w:rPr>
-          <w:strike/>
-        </w:rPr>
-        <w:t>5.2 Velocity testing does not have results</w:t>
-      </w:r>
-    </w:p>
-    <w:p>
-      <w:pPr>
-        <w:pStyle w:val="ListParagraph"/>
-        <w:numPr>
-          <w:ilvl w:val="1"/>
-          <w:numId w:val="1"/>
-        </w:numPr>
-        <w:rPr>
-          <w:strike/>
-        </w:rPr>
-      </w:pPr>
-      <w:r>
-        <w:rPr>
-          <w:strike/>
-        </w:rPr>
-        <w:t>5.4 “wobble” section is empty</w:t>
-      </w:r>
-    </w:p>
-    <w:p>
-      <w:pPr>
-        <w:pStyle w:val="ListParagraph"/>
-        <w:numPr>
-          <w:ilvl w:val="1"/>
-          <w:numId w:val="1"/>
-        </w:numPr>
-      </w:pPr>
-      <w:r>
-        <w:t>All testing needs to have conclusions drawn</w:t>
+        <w:t>Need to make tense and capitalization consistent throughout the</w:t>
+      </w:r>
+      <w:r>
+        <w:t xml:space="preserve"> paper</w:t>
       </w:r>
     </w:p>
     <w:p>
@@ -204,43 +574,19 @@
         </w:numPr>
       </w:pPr>
       <w:r>
-        <w:t>6 conclusion needs to be written</w:t>
-      </w:r>
-    </w:p>
-    <w:p>
-      <w:pPr>
-        <w:pStyle w:val="ListParagraph"/>
-        <w:numPr>
-          <w:ilvl w:val="1"/>
-          <w:numId w:val="1"/>
-        </w:numPr>
-      </w:pPr>
-      <w:r>
-        <w:t>here is what I did</w:t>
-      </w:r>
-    </w:p>
-    <w:p>
-      <w:pPr>
-        <w:pStyle w:val="ListParagraph"/>
-        <w:numPr>
-          <w:ilvl w:val="1"/>
-          <w:numId w:val="1"/>
-        </w:numPr>
-      </w:pPr>
-      <w:r>
-        <w:t>here are the results</w:t>
-      </w:r>
-    </w:p>
-    <w:p>
-      <w:pPr>
-        <w:pStyle w:val="ListParagraph"/>
-        <w:numPr>
-          <w:ilvl w:val="1"/>
-          <w:numId w:val="1"/>
-        </w:numPr>
-      </w:pPr>
-      <w:r>
-        <w:t>here is how it can be improved</w:t>
+        <w:t>Stuff I don’t know where to put:</w:t>
+      </w:r>
+    </w:p>
+    <w:p>
+      <w:pPr>
+        <w:pStyle w:val="ListParagraph"/>
+        <w:numPr>
+          <w:ilvl w:val="1"/>
+          <w:numId w:val="1"/>
+        </w:numPr>
+      </w:pPr>
+      <w:r>
+        <w:t>Limitations of current/future system</w:t>
       </w:r>
     </w:p>
     <w:p>
@@ -252,7 +598,19 @@
         </w:numPr>
       </w:pPr>
       <w:r>
-        <w:t>Future investigations type thing</w:t>
+        <w:t>Numeric for current system</w:t>
+      </w:r>
+    </w:p>
+    <w:p>
+      <w:pPr>
+        <w:pStyle w:val="ListParagraph"/>
+        <w:numPr>
+          <w:ilvl w:val="2"/>
+          <w:numId w:val="1"/>
+        </w:numPr>
+      </w:pPr>
+      <w:r>
+        <w:t>Future:</w:t>
       </w:r>
     </w:p>
     <w:p>
@@ -264,268 +622,15 @@
         </w:numPr>
       </w:pPr>
       <w:r>
-        <w:t>Lower joint assembly non-parallel to base plate to minimize likelihood of singularity</w:t>
-      </w:r>
-    </w:p>
-    <w:p>
-      <w:pPr>
-        <w:pStyle w:val="ListParagraph"/>
-        <w:numPr>
-          <w:ilvl w:val="0"/>
-          <w:numId w:val="1"/>
-        </w:numPr>
-      </w:pPr>
-      <w:r>
-        <w:t>Appendix A Need to generate doxygen manual</w:t>
-      </w:r>
-    </w:p>
-    <w:p>
-      <w:pPr>
-        <w:pStyle w:val="ListParagraph"/>
-        <w:numPr>
-          <w:ilvl w:val="1"/>
-          <w:numId w:val="1"/>
-        </w:numPr>
-      </w:pPr>
-      <w:r>
-        <w:t>need to make sure code is in correct format</w:t>
-      </w:r>
-    </w:p>
-    <w:p>
-      <w:pPr>
-        <w:pStyle w:val="ListParagraph"/>
-        <w:numPr>
-          <w:ilvl w:val="0"/>
-          <w:numId w:val="1"/>
-        </w:numPr>
-      </w:pPr>
-      <w:r>
-        <w:t>Appendix B Need Matlab Code with instructions</w:t>
-      </w:r>
-    </w:p>
-    <w:p>
-      <w:pPr>
-        <w:pStyle w:val="ListParagraph"/>
-        <w:numPr>
-          <w:ilvl w:val="1"/>
-          <w:numId w:val="1"/>
-        </w:numPr>
-        <w:rPr>
-          <w:highlight w:val="green"/>
-        </w:rPr>
-      </w:pPr>
-      <w:r>
-        <w:rPr>
-          <w:highlight w:val="green"/>
-        </w:rPr>
-        <w:t>center of mass within reasonable boundaries</w:t>
-      </w:r>
-    </w:p>
-    <w:p>
-      <w:pPr>
-        <w:pStyle w:val="ListParagraph"/>
-        <w:numPr>
-          <w:ilvl w:val="1"/>
-          <w:numId w:val="1"/>
-        </w:numPr>
-        <w:rPr>
-          <w:highlight w:val="green"/>
-        </w:rPr>
-      </w:pPr>
-      <w:r>
-        <w:rPr>
-          <w:highlight w:val="green"/>
-        </w:rPr>
-        <w:t xml:space="preserve"> </w:t>
-      </w:r>
-      <w:r>
-        <w:rPr>
-          <w:highlight w:val="green"/>
-        </w:rPr>
-        <w:t>actuator not perpindicular to base plate (within a variable angle)</w:t>
-      </w:r>
-    </w:p>
-    <w:p>
-      <w:pPr>
-        <w:pStyle w:val="ListParagraph"/>
-        <w:numPr>
-          <w:ilvl w:val="1"/>
-          <w:numId w:val="1"/>
-        </w:numPr>
-        <w:rPr>
-          <w:highlight w:val="green"/>
-        </w:rPr>
-      </w:pPr>
-      <w:r>
-        <w:rPr>
-          <w:highlight w:val="green"/>
-        </w:rPr>
-        <w:t>test each point with image rotation=0 and  +/- variable angle</w:t>
-      </w:r>
-    </w:p>
-    <w:p>
-      <w:pPr>
-        <w:pStyle w:val="ListParagraph"/>
-        <w:numPr>
-          <w:ilvl w:val="1"/>
-          <w:numId w:val="1"/>
-        </w:numPr>
-        <w:rPr>
-          <w:highlight w:val="green"/>
-        </w:rPr>
-      </w:pPr>
-      <w:r>
-        <w:rPr>
-          <w:highlight w:val="green"/>
-        </w:rPr>
-        <w:t>test leg lengths are valid</w:t>
-      </w:r>
-    </w:p>
-    <w:p>
-      <w:pPr>
-        <w:pStyle w:val="ListParagraph"/>
-        <w:numPr>
-          <w:ilvl w:val="0"/>
-          <w:numId w:val="1"/>
-        </w:numPr>
-        <w:rPr>
-          <w:highlight w:val="green"/>
-        </w:rPr>
-      </w:pPr>
-      <w:r>
-        <w:rPr>
-          <w:highlight w:val="green"/>
-        </w:rPr>
-        <w:t>Appendix C</w:t>
-      </w:r>
-      <w:r>
-        <w:rPr>
-          <w:highlight w:val="green"/>
-        </w:rPr>
-        <w:t xml:space="preserve"> Need to output drawings of any parts I made</w:t>
-      </w:r>
-    </w:p>
-    <w:p>
-      <w:pPr>
-        <w:pStyle w:val="ListParagraph"/>
-        <w:numPr>
-          <w:ilvl w:val="1"/>
-          <w:numId w:val="1"/>
-        </w:numPr>
-      </w:pPr>
-      <w:r>
-        <w:t>Motor Adapter Plate</w:t>
-      </w:r>
-    </w:p>
-    <w:p>
-      <w:pPr>
-        <w:pStyle w:val="ListParagraph"/>
-        <w:numPr>
-          <w:ilvl w:val="1"/>
-          <w:numId w:val="1"/>
-        </w:numPr>
-      </w:pPr>
-      <w:r>
-        <w:t>Motor adapter spacer</w:t>
-      </w:r>
-    </w:p>
-    <w:p>
-      <w:pPr>
-        <w:pStyle w:val="ListParagraph"/>
-        <w:numPr>
-          <w:ilvl w:val="1"/>
-          <w:numId w:val="1"/>
-        </w:numPr>
-      </w:pPr>
-      <w:r>
-        <w:t>Updated shaft couplers</w:t>
-      </w:r>
-    </w:p>
-    <w:p>
-      <w:pPr>
-        <w:pStyle w:val="ListParagraph"/>
-        <w:numPr>
-          <w:ilvl w:val="1"/>
-          <w:numId w:val="1"/>
-        </w:numPr>
-      </w:pPr>
-      <w:r>
-        <w:t>8020 frame</w:t>
-      </w:r>
-    </w:p>
-    <w:p>
-      <w:pPr>
-        <w:pStyle w:val="ListParagraph"/>
-        <w:numPr>
-          <w:ilvl w:val="0"/>
-          <w:numId w:val="1"/>
-        </w:numPr>
-      </w:pPr>
-      <w:r>
-        <w:t>Need to make tense and capitalization consistent throughout the</w:t>
-      </w:r>
-      <w:r>
-        <w:t xml:space="preserve"> paper</w:t>
-      </w:r>
-    </w:p>
-    <w:p>
-      <w:pPr>
-        <w:pStyle w:val="ListParagraph"/>
-        <w:numPr>
-          <w:ilvl w:val="0"/>
-          <w:numId w:val="1"/>
-        </w:numPr>
-      </w:pPr>
-      <w:r>
-        <w:t>Stuff I don’t know where to put:</w:t>
-      </w:r>
-    </w:p>
-    <w:p>
-      <w:pPr>
-        <w:pStyle w:val="ListParagraph"/>
-        <w:numPr>
-          <w:ilvl w:val="1"/>
-          <w:numId w:val="1"/>
-        </w:numPr>
-      </w:pPr>
-      <w:r>
-        <w:t>Limitations of current/future system</w:t>
-      </w:r>
-    </w:p>
-    <w:p>
-      <w:pPr>
-        <w:pStyle w:val="ListParagraph"/>
-        <w:numPr>
-          <w:ilvl w:val="2"/>
-          <w:numId w:val="1"/>
-        </w:numPr>
-      </w:pPr>
-      <w:r>
-        <w:t>Numeric for current system</w:t>
-      </w:r>
-    </w:p>
-    <w:p>
-      <w:pPr>
-        <w:pStyle w:val="ListParagraph"/>
-        <w:numPr>
-          <w:ilvl w:val="2"/>
-          <w:numId w:val="1"/>
-        </w:numPr>
-      </w:pPr>
-      <w:r>
-        <w:t>Future:</w:t>
-      </w:r>
-    </w:p>
-    <w:p>
-      <w:pPr>
-        <w:pStyle w:val="ListParagraph"/>
-        <w:numPr>
-          <w:ilvl w:val="3"/>
-          <w:numId w:val="1"/>
-        </w:numPr>
-      </w:pPr>
-      <w:r>
-        <w:t>Only reach a limited area of sky (alt az)</w:t>
+        <w:t xml:space="preserve">Only reach a limited area of sky (alt </w:t>
+      </w:r>
+      <w:proofErr w:type="spellStart"/>
+      <w:r>
+        <w:t>az</w:t>
+      </w:r>
+      <w:proofErr w:type="spellEnd"/>
+      <w:r>
+        <w:t>)</w:t>
       </w:r>
     </w:p>
     <w:p>
@@ -559,8 +664,9 @@
           <w:szCs w:val="20"/>
           <w:lang w:eastAsia="ja-JP"/>
         </w:rPr>
-        <w:t>Not sure where's the best place to mention it, but there are many reasons why the mount will usually not be aligned with (0 , 0 , 0 ), including the difficulty of putting a portable mount at a precise angle and the fact that for most astronomical uses, the Meridian toward the South is prime observing territory, so that 0 = 180 for what is most likely the closest to an ideal configuration.</w:t>
-      </w:r>
+        <w:t>Not sure where's the best place to mention it, but there are many reasons why the mount will usually not be aligned with (</w:t>
+      </w:r>
+      <w:proofErr w:type="gramStart"/>
       <w:r>
         <w:rPr>
           <w:rFonts w:ascii="DejaVuSans" w:eastAsia="Times New Roman" w:hAnsi="DejaVuSans" w:cs="DejaVuSans"/>
@@ -568,8 +674,38 @@
           <w:szCs w:val="20"/>
           <w:lang w:eastAsia="ja-JP"/>
         </w:rPr>
-        <w:t>” - ridgely</w:t>
-      </w:r>
+        <w:t>0 ,</w:t>
+      </w:r>
+      <w:proofErr w:type="gramEnd"/>
+      <w:r>
+        <w:rPr>
+          <w:rFonts w:ascii="DejaVuSans" w:eastAsia="Times New Roman" w:hAnsi="DejaVuSans" w:cs="DejaVuSans"/>
+          <w:sz w:val="20"/>
+          <w:szCs w:val="20"/>
+          <w:lang w:eastAsia="ja-JP"/>
+        </w:rPr>
+        <w:t xml:space="preserve"> 0 , 0 ), including the difficulty of putting a portable mount at a precise angle and the fact that for most astronomical uses, the Meridian toward the South is prime observing territory, so that 0 = 180 for what is most likely the closest to an ideal configuration.</w:t>
+      </w:r>
+      <w:r>
+        <w:rPr>
+          <w:rFonts w:ascii="DejaVuSans" w:eastAsia="Times New Roman" w:hAnsi="DejaVuSans" w:cs="DejaVuSans"/>
+          <w:sz w:val="20"/>
+          <w:szCs w:val="20"/>
+          <w:lang w:eastAsia="ja-JP"/>
+        </w:rPr>
+        <w:t xml:space="preserve">” - </w:t>
+      </w:r>
+      <w:proofErr w:type="spellStart"/>
+      <w:r>
+        <w:rPr>
+          <w:rFonts w:ascii="DejaVuSans" w:eastAsia="Times New Roman" w:hAnsi="DejaVuSans" w:cs="DejaVuSans"/>
+          <w:sz w:val="20"/>
+          <w:szCs w:val="20"/>
+          <w:lang w:eastAsia="ja-JP"/>
+        </w:rPr>
+        <w:t>ridgely</w:t>
+      </w:r>
+      <w:proofErr w:type="spellEnd"/>
     </w:p>
     <w:sectPr>
       <w:pgSz w:w="12240" w:h="15840"/>

</xml_diff>

<commit_message>
Test results Conclusion Matlab work which shows straightlines on spheres
</commit_message>
<xml_diff>
--- a/To Do (reformated).docx
+++ b/To Do (reformated).docx
@@ -59,11 +59,35 @@
       <w:pPr>
         <w:pStyle w:val="ListParagraph"/>
         <w:numPr>
+          <w:ilvl w:val="1"/>
+          <w:numId w:val="1"/>
+        </w:numPr>
+      </w:pPr>
+      <w:r>
+        <w:t>E</w:t>
+      </w:r>
+      <w:r>
+        <w:t>hhhh</w:t>
+      </w:r>
+      <w:r>
+        <w:t xml:space="preserve"> I don’t think I care</w:t>
+      </w:r>
+    </w:p>
+    <w:p>
+      <w:pPr>
+        <w:pStyle w:val="ListParagraph"/>
+        <w:numPr>
           <w:ilvl w:val="0"/>
           <w:numId w:val="1"/>
         </w:numPr>
-      </w:pPr>
-      <w:r>
+        <w:rPr>
+          <w:highlight w:val="yellow"/>
+        </w:rPr>
+      </w:pPr>
+      <w:r>
+        <w:rPr>
+          <w:highlight w:val="yellow"/>
+        </w:rPr>
         <w:t>3.6.1 needs math added</w:t>
       </w:r>
     </w:p>
@@ -71,6 +95,24 @@
       <w:pPr>
         <w:pStyle w:val="ListParagraph"/>
         <w:numPr>
+          <w:ilvl w:val="1"/>
+          <w:numId w:val="1"/>
+        </w:numPr>
+        <w:rPr>
+          <w:highlight w:val="yellow"/>
+        </w:rPr>
+      </w:pPr>
+      <w:r>
+        <w:rPr>
+          <w:highlight w:val="yellow"/>
+        </w:rPr>
+        <w:t>Mention IMU</w:t>
+      </w:r>
+    </w:p>
+    <w:p>
+      <w:pPr>
+        <w:pStyle w:val="ListParagraph"/>
+        <w:numPr>
           <w:ilvl w:val="0"/>
           <w:numId w:val="1"/>
         </w:numPr>
@@ -118,7 +160,25 @@
         </w:numPr>
       </w:pPr>
       <w:r>
-        <w:t>4.3 needs work/feedback</w:t>
+        <w:t xml:space="preserve">4.3 </w:t>
+      </w:r>
+    </w:p>
+    <w:p>
+      <w:pPr>
+        <w:pStyle w:val="ListParagraph"/>
+        <w:numPr>
+          <w:ilvl w:val="1"/>
+          <w:numId w:val="1"/>
+        </w:numPr>
+        <w:rPr>
+          <w:highlight w:val="yellow"/>
+        </w:rPr>
+      </w:pPr>
+      <w:r>
+        <w:rPr>
+          <w:highlight w:val="yellow"/>
+        </w:rPr>
+        <w:t>Needs more writing still</w:t>
       </w:r>
     </w:p>
     <w:p>
@@ -137,412 +197,430 @@
       <w:pPr>
         <w:pStyle w:val="ListParagraph"/>
         <w:numPr>
-          <w:ilvl w:val="0"/>
-          <w:numId w:val="1"/>
-        </w:numPr>
-      </w:pPr>
-      <w:r>
-        <w:t>5 Needs expansion on most of the tests</w:t>
-      </w:r>
-    </w:p>
-    <w:p>
-      <w:pPr>
-        <w:pStyle w:val="ListParagraph"/>
-        <w:numPr>
-          <w:ilvl w:val="1"/>
-          <w:numId w:val="1"/>
-        </w:numPr>
-        <w:rPr>
-          <w:strike/>
-        </w:rPr>
-      </w:pPr>
-      <w:r>
-        <w:rPr>
-          <w:strike/>
-        </w:rPr>
-        <w:t>5.2 Velocity testing does not have results</w:t>
-      </w:r>
-    </w:p>
-    <w:p>
-      <w:pPr>
-        <w:pStyle w:val="ListParagraph"/>
-        <w:numPr>
-          <w:ilvl w:val="1"/>
-          <w:numId w:val="1"/>
-        </w:numPr>
-        <w:rPr>
-          <w:strike/>
-        </w:rPr>
-      </w:pPr>
-      <w:r>
-        <w:rPr>
-          <w:strike/>
-        </w:rPr>
-        <w:t>5.4 “wobble” section is empty</w:t>
-      </w:r>
-    </w:p>
-    <w:p>
-      <w:pPr>
-        <w:pStyle w:val="ListParagraph"/>
-        <w:numPr>
-          <w:ilvl w:val="1"/>
-          <w:numId w:val="1"/>
-        </w:numPr>
-        <w:rPr>
-          <w:highlight w:val="yellow"/>
-        </w:rPr>
-      </w:pPr>
-      <w:r>
-        <w:rPr>
-          <w:highlight w:val="yellow"/>
-        </w:rPr>
-        <w:t>All testing needs to have conclusions drawn</w:t>
-      </w:r>
-    </w:p>
-    <w:p>
-      <w:pPr>
-        <w:pStyle w:val="ListParagraph"/>
-        <w:numPr>
-          <w:ilvl w:val="0"/>
-          <w:numId w:val="1"/>
-        </w:numPr>
-      </w:pPr>
-      <w:r>
-        <w:t>6 conclusion needs to be written</w:t>
-      </w:r>
-    </w:p>
-    <w:p>
-      <w:pPr>
-        <w:pStyle w:val="ListParagraph"/>
-        <w:numPr>
-          <w:ilvl w:val="1"/>
-          <w:numId w:val="1"/>
-        </w:numPr>
-      </w:pPr>
-      <w:r>
-        <w:t>here is what I did</w:t>
-      </w:r>
-    </w:p>
-    <w:p>
-      <w:pPr>
-        <w:pStyle w:val="ListParagraph"/>
-        <w:numPr>
-          <w:ilvl w:val="1"/>
-          <w:numId w:val="1"/>
-        </w:numPr>
-      </w:pPr>
-      <w:r>
-        <w:t>here are the results</w:t>
-      </w:r>
-    </w:p>
-    <w:p>
-      <w:pPr>
-        <w:pStyle w:val="ListParagraph"/>
-        <w:numPr>
-          <w:ilvl w:val="1"/>
-          <w:numId w:val="1"/>
-        </w:numPr>
-      </w:pPr>
-      <w:r>
-        <w:t>here is how it can be improved</w:t>
-      </w:r>
-    </w:p>
-    <w:p>
-      <w:pPr>
-        <w:pStyle w:val="ListParagraph"/>
-        <w:numPr>
           <w:ilvl w:val="2"/>
           <w:numId w:val="1"/>
         </w:numPr>
       </w:pPr>
       <w:r>
-        <w:t>Future investigations type thing</w:t>
-      </w:r>
-    </w:p>
-    <w:p>
-      <w:pPr>
-        <w:pStyle w:val="ListParagraph"/>
-        <w:numPr>
-          <w:ilvl w:val="3"/>
-          <w:numId w:val="1"/>
-        </w:numPr>
-      </w:pPr>
-      <w:r>
-        <w:t>Lower joint assembly non-parallel to base plate to minimize likelihood of singularity</w:t>
-      </w:r>
-    </w:p>
-    <w:p>
-      <w:pPr>
-        <w:pStyle w:val="ListParagraph"/>
-        <w:numPr>
-          <w:ilvl w:val="0"/>
-          <w:numId w:val="1"/>
-        </w:numPr>
-        <w:rPr>
-          <w:strike/>
-        </w:rPr>
-      </w:pPr>
-      <w:r>
-        <w:rPr>
-          <w:strike/>
-        </w:rPr>
-        <w:t xml:space="preserve">Appendix A Need to generate </w:t>
-      </w:r>
-      <w:proofErr w:type="spellStart"/>
-      <w:r>
-        <w:rPr>
-          <w:strike/>
-        </w:rPr>
-        <w:t>doxygen</w:t>
-      </w:r>
-      <w:proofErr w:type="spellEnd"/>
-      <w:r>
-        <w:rPr>
-          <w:strike/>
-        </w:rPr>
-        <w:t xml:space="preserve"> manual</w:t>
-      </w:r>
-    </w:p>
-    <w:p>
-      <w:pPr>
-        <w:pStyle w:val="ListParagraph"/>
-        <w:numPr>
-          <w:ilvl w:val="1"/>
-          <w:numId w:val="1"/>
-        </w:numPr>
-        <w:rPr>
-          <w:strike/>
-        </w:rPr>
-      </w:pPr>
-      <w:r>
-        <w:rPr>
-          <w:strike/>
-        </w:rPr>
-        <w:t>need to make sure code is in correct format</w:t>
-      </w:r>
-    </w:p>
-    <w:p>
-      <w:pPr>
-        <w:pStyle w:val="ListParagraph"/>
-        <w:numPr>
-          <w:ilvl w:val="0"/>
-          <w:numId w:val="1"/>
-        </w:numPr>
-        <w:rPr>
-          <w:strike/>
-        </w:rPr>
-      </w:pPr>
-      <w:r>
-        <w:rPr>
-          <w:strike/>
-        </w:rPr>
-        <w:t xml:space="preserve">Appendix B </w:t>
-      </w:r>
-      <w:r>
-        <w:rPr>
-          <w:strike/>
-        </w:rPr>
-        <w:t>Micropython code</w:t>
-      </w:r>
-    </w:p>
-    <w:p>
-      <w:pPr>
-        <w:pStyle w:val="ListParagraph"/>
-        <w:numPr>
-          <w:ilvl w:val="0"/>
-          <w:numId w:val="1"/>
-        </w:numPr>
-      </w:pPr>
-      <w:r>
-        <w:t xml:space="preserve">Appendix C </w:t>
-      </w:r>
-      <w:r>
-        <w:t xml:space="preserve">Need </w:t>
-      </w:r>
-      <w:proofErr w:type="spellStart"/>
-      <w:r>
-        <w:t>Matlab</w:t>
-      </w:r>
-      <w:proofErr w:type="spellEnd"/>
-      <w:r>
-        <w:t xml:space="preserve"> Code with instructions</w:t>
-      </w:r>
-    </w:p>
-    <w:p>
-      <w:pPr>
-        <w:pStyle w:val="ListParagraph"/>
-        <w:numPr>
-          <w:ilvl w:val="1"/>
-          <w:numId w:val="1"/>
-        </w:numPr>
-        <w:rPr>
-          <w:highlight w:val="green"/>
-        </w:rPr>
-      </w:pPr>
-      <w:r>
-        <w:rPr>
-          <w:highlight w:val="green"/>
-        </w:rPr>
-        <w:t>center of mass within reasonable boundaries</w:t>
-      </w:r>
-    </w:p>
-    <w:p>
-      <w:pPr>
-        <w:pStyle w:val="ListParagraph"/>
-        <w:numPr>
-          <w:ilvl w:val="1"/>
-          <w:numId w:val="1"/>
-        </w:numPr>
-        <w:rPr>
-          <w:highlight w:val="green"/>
-        </w:rPr>
-      </w:pPr>
-      <w:r>
-        <w:rPr>
-          <w:highlight w:val="green"/>
-        </w:rPr>
-        <w:t xml:space="preserve"> </w:t>
-      </w:r>
-      <w:r>
-        <w:rPr>
-          <w:highlight w:val="green"/>
-        </w:rPr>
-        <w:t xml:space="preserve">actuator not </w:t>
-      </w:r>
-      <w:proofErr w:type="spellStart"/>
-      <w:r>
-        <w:rPr>
-          <w:highlight w:val="green"/>
-        </w:rPr>
-        <w:t>perpindicular</w:t>
-      </w:r>
-      <w:proofErr w:type="spellEnd"/>
-      <w:r>
-        <w:rPr>
-          <w:highlight w:val="green"/>
-        </w:rPr>
-        <w:t xml:space="preserve"> to base plate (within a variable angle)</w:t>
-      </w:r>
-    </w:p>
-    <w:p>
-      <w:pPr>
-        <w:pStyle w:val="ListParagraph"/>
-        <w:numPr>
-          <w:ilvl w:val="1"/>
-          <w:numId w:val="1"/>
-        </w:numPr>
-        <w:rPr>
-          <w:highlight w:val="green"/>
-        </w:rPr>
-      </w:pPr>
-      <w:r>
-        <w:rPr>
-          <w:highlight w:val="green"/>
-        </w:rPr>
-        <w:t>test each point with image rotation=0 and  +/- variable angle</w:t>
-      </w:r>
-    </w:p>
-    <w:p>
-      <w:pPr>
-        <w:pStyle w:val="ListParagraph"/>
-        <w:numPr>
-          <w:ilvl w:val="1"/>
-          <w:numId w:val="1"/>
-        </w:numPr>
-        <w:rPr>
-          <w:highlight w:val="green"/>
-        </w:rPr>
-      </w:pPr>
-      <w:r>
-        <w:rPr>
-          <w:highlight w:val="green"/>
-        </w:rPr>
-        <w:t>test leg lengths are valid</w:t>
-      </w:r>
-    </w:p>
-    <w:p>
-      <w:pPr>
-        <w:pStyle w:val="ListParagraph"/>
-        <w:numPr>
-          <w:ilvl w:val="0"/>
-          <w:numId w:val="1"/>
-        </w:numPr>
-        <w:rPr>
-          <w:strike/>
-          <w:highlight w:val="green"/>
-        </w:rPr>
-      </w:pPr>
-      <w:r>
-        <w:rPr>
-          <w:strike/>
-          <w:highlight w:val="green"/>
-        </w:rPr>
-        <w:t xml:space="preserve">Appendix </w:t>
-      </w:r>
-      <w:r>
-        <w:rPr>
-          <w:strike/>
-          <w:highlight w:val="green"/>
-        </w:rPr>
-        <w:t>D</w:t>
-      </w:r>
-      <w:r>
-        <w:rPr>
-          <w:strike/>
-          <w:highlight w:val="green"/>
-        </w:rPr>
-        <w:t xml:space="preserve"> Need to output drawings of any parts I made</w:t>
-      </w:r>
-    </w:p>
-    <w:p>
-      <w:pPr>
-        <w:pStyle w:val="ListParagraph"/>
-        <w:numPr>
-          <w:ilvl w:val="1"/>
-          <w:numId w:val="1"/>
-        </w:numPr>
-        <w:rPr>
-          <w:strike/>
-        </w:rPr>
-      </w:pPr>
-      <w:r>
-        <w:rPr>
-          <w:strike/>
-        </w:rPr>
-        <w:t>Motor Adapter Plate</w:t>
-      </w:r>
-    </w:p>
-    <w:p>
-      <w:pPr>
-        <w:pStyle w:val="ListParagraph"/>
-        <w:numPr>
-          <w:ilvl w:val="1"/>
-          <w:numId w:val="1"/>
-        </w:numPr>
-        <w:rPr>
-          <w:strike/>
-        </w:rPr>
-      </w:pPr>
-      <w:r>
-        <w:rPr>
-          <w:strike/>
-        </w:rPr>
-        <w:t>Motor adapter spacer</w:t>
-      </w:r>
-    </w:p>
-    <w:p>
-      <w:pPr>
-        <w:pStyle w:val="ListParagraph"/>
-        <w:numPr>
-          <w:ilvl w:val="1"/>
-          <w:numId w:val="1"/>
-        </w:numPr>
-        <w:rPr>
-          <w:strike/>
-        </w:rPr>
-      </w:pPr>
+        <w:t>Don’t think it is really necessary</w:t>
+      </w:r>
       <w:bookmarkStart w:id="0" w:name="_GoBack"/>
       <w:bookmarkEnd w:id="0"/>
+    </w:p>
+    <w:p>
+      <w:pPr>
+        <w:pStyle w:val="ListParagraph"/>
+        <w:numPr>
+          <w:ilvl w:val="0"/>
+          <w:numId w:val="1"/>
+        </w:numPr>
+        <w:rPr>
+          <w:strike/>
+        </w:rPr>
+      </w:pPr>
+      <w:r>
+        <w:rPr>
+          <w:strike/>
+        </w:rPr>
+        <w:t>5 Needs expansion on most of the tests</w:t>
+      </w:r>
+    </w:p>
+    <w:p>
+      <w:pPr>
+        <w:pStyle w:val="ListParagraph"/>
+        <w:numPr>
+          <w:ilvl w:val="1"/>
+          <w:numId w:val="1"/>
+        </w:numPr>
+        <w:rPr>
+          <w:strike/>
+        </w:rPr>
+      </w:pPr>
+      <w:r>
+        <w:rPr>
+          <w:strike/>
+        </w:rPr>
+        <w:t>5.2 Velocity testing does not have results</w:t>
+      </w:r>
+    </w:p>
+    <w:p>
+      <w:pPr>
+        <w:pStyle w:val="ListParagraph"/>
+        <w:numPr>
+          <w:ilvl w:val="1"/>
+          <w:numId w:val="1"/>
+        </w:numPr>
+        <w:rPr>
+          <w:strike/>
+        </w:rPr>
+      </w:pPr>
+      <w:r>
+        <w:rPr>
+          <w:strike/>
+        </w:rPr>
+        <w:t>5.4 “wobble” section is empty</w:t>
+      </w:r>
+    </w:p>
+    <w:p>
+      <w:pPr>
+        <w:pStyle w:val="ListParagraph"/>
+        <w:numPr>
+          <w:ilvl w:val="1"/>
+          <w:numId w:val="1"/>
+        </w:numPr>
+        <w:rPr>
+          <w:strike/>
+        </w:rPr>
+      </w:pPr>
+      <w:r>
+        <w:rPr>
+          <w:strike/>
+        </w:rPr>
+        <w:t>All testing needs to have conclusions drawn</w:t>
+      </w:r>
+    </w:p>
+    <w:p>
+      <w:pPr>
+        <w:pStyle w:val="ListParagraph"/>
+        <w:numPr>
+          <w:ilvl w:val="0"/>
+          <w:numId w:val="1"/>
+        </w:numPr>
+        <w:rPr>
+          <w:strike/>
+        </w:rPr>
+      </w:pPr>
+      <w:r>
+        <w:rPr>
+          <w:strike/>
+        </w:rPr>
+        <w:t>6 conclusion needs to be written</w:t>
+      </w:r>
+    </w:p>
+    <w:p>
+      <w:pPr>
+        <w:pStyle w:val="ListParagraph"/>
+        <w:numPr>
+          <w:ilvl w:val="1"/>
+          <w:numId w:val="1"/>
+        </w:numPr>
+        <w:rPr>
+          <w:strike/>
+        </w:rPr>
+      </w:pPr>
+      <w:r>
+        <w:rPr>
+          <w:strike/>
+        </w:rPr>
+        <w:t>here is what I did</w:t>
+      </w:r>
+    </w:p>
+    <w:p>
+      <w:pPr>
+        <w:pStyle w:val="ListParagraph"/>
+        <w:numPr>
+          <w:ilvl w:val="1"/>
+          <w:numId w:val="1"/>
+        </w:numPr>
+        <w:rPr>
+          <w:strike/>
+        </w:rPr>
+      </w:pPr>
+      <w:r>
+        <w:rPr>
+          <w:strike/>
+        </w:rPr>
+        <w:t>here are the results</w:t>
+      </w:r>
+    </w:p>
+    <w:p>
+      <w:pPr>
+        <w:pStyle w:val="ListParagraph"/>
+        <w:numPr>
+          <w:ilvl w:val="1"/>
+          <w:numId w:val="1"/>
+        </w:numPr>
+        <w:rPr>
+          <w:strike/>
+        </w:rPr>
+      </w:pPr>
+      <w:r>
+        <w:rPr>
+          <w:strike/>
+        </w:rPr>
+        <w:t>here is how it can be improved</w:t>
+      </w:r>
+    </w:p>
+    <w:p>
+      <w:pPr>
+        <w:pStyle w:val="ListParagraph"/>
+        <w:numPr>
+          <w:ilvl w:val="2"/>
+          <w:numId w:val="1"/>
+        </w:numPr>
+        <w:rPr>
+          <w:strike/>
+        </w:rPr>
+      </w:pPr>
+      <w:r>
+        <w:rPr>
+          <w:strike/>
+        </w:rPr>
+        <w:t>Future investigations type thing</w:t>
+      </w:r>
+    </w:p>
+    <w:p>
+      <w:pPr>
+        <w:pStyle w:val="ListParagraph"/>
+        <w:numPr>
+          <w:ilvl w:val="3"/>
+          <w:numId w:val="1"/>
+        </w:numPr>
+        <w:rPr>
+          <w:strike/>
+        </w:rPr>
+      </w:pPr>
+      <w:r>
+        <w:rPr>
+          <w:strike/>
+        </w:rPr>
+        <w:t>Lower joint assembly non-parallel to base plate to minimize likelihood of singularity</w:t>
+      </w:r>
+    </w:p>
+    <w:p>
+      <w:pPr>
+        <w:pStyle w:val="ListParagraph"/>
+        <w:numPr>
+          <w:ilvl w:val="0"/>
+          <w:numId w:val="1"/>
+        </w:numPr>
+        <w:rPr>
+          <w:strike/>
+        </w:rPr>
+      </w:pPr>
+      <w:r>
+        <w:rPr>
+          <w:strike/>
+        </w:rPr>
+        <w:t>Appendix A Need to generate doxygen manual</w:t>
+      </w:r>
+    </w:p>
+    <w:p>
+      <w:pPr>
+        <w:pStyle w:val="ListParagraph"/>
+        <w:numPr>
+          <w:ilvl w:val="1"/>
+          <w:numId w:val="1"/>
+        </w:numPr>
+        <w:rPr>
+          <w:strike/>
+        </w:rPr>
+      </w:pPr>
+      <w:r>
+        <w:rPr>
+          <w:strike/>
+        </w:rPr>
+        <w:t>need to make sure code is in correct format</w:t>
+      </w:r>
+    </w:p>
+    <w:p>
+      <w:pPr>
+        <w:pStyle w:val="ListParagraph"/>
+        <w:numPr>
+          <w:ilvl w:val="0"/>
+          <w:numId w:val="1"/>
+        </w:numPr>
+        <w:rPr>
+          <w:strike/>
+        </w:rPr>
+      </w:pPr>
+      <w:r>
+        <w:rPr>
+          <w:strike/>
+        </w:rPr>
+        <w:t xml:space="preserve">Appendix B </w:t>
+      </w:r>
+      <w:r>
+        <w:rPr>
+          <w:strike/>
+        </w:rPr>
+        <w:t>Micropython code</w:t>
+      </w:r>
+    </w:p>
+    <w:p>
+      <w:pPr>
+        <w:pStyle w:val="ListParagraph"/>
+        <w:numPr>
+          <w:ilvl w:val="0"/>
+          <w:numId w:val="1"/>
+        </w:numPr>
+      </w:pPr>
+      <w:r>
+        <w:t xml:space="preserve">Appendix C </w:t>
+      </w:r>
+      <w:r>
+        <w:t>Need Matlab Code with instructions</w:t>
+      </w:r>
+    </w:p>
+    <w:p>
+      <w:pPr>
+        <w:pStyle w:val="ListParagraph"/>
+        <w:numPr>
+          <w:ilvl w:val="1"/>
+          <w:numId w:val="1"/>
+        </w:numPr>
+        <w:rPr>
+          <w:highlight w:val="green"/>
+        </w:rPr>
+      </w:pPr>
+      <w:r>
+        <w:rPr>
+          <w:highlight w:val="green"/>
+        </w:rPr>
+        <w:t>center of mass within reasonable boundaries</w:t>
+      </w:r>
+    </w:p>
+    <w:p>
+      <w:pPr>
+        <w:pStyle w:val="ListParagraph"/>
+        <w:numPr>
+          <w:ilvl w:val="1"/>
+          <w:numId w:val="1"/>
+        </w:numPr>
+        <w:rPr>
+          <w:highlight w:val="green"/>
+        </w:rPr>
+      </w:pPr>
+      <w:r>
+        <w:rPr>
+          <w:highlight w:val="green"/>
+        </w:rPr>
+        <w:t xml:space="preserve"> </w:t>
+      </w:r>
+      <w:r>
+        <w:rPr>
+          <w:highlight w:val="green"/>
+        </w:rPr>
+        <w:t>actuator not perpindicular to base plate (within a variable angle)</w:t>
+      </w:r>
+    </w:p>
+    <w:p>
+      <w:pPr>
+        <w:pStyle w:val="ListParagraph"/>
+        <w:numPr>
+          <w:ilvl w:val="1"/>
+          <w:numId w:val="1"/>
+        </w:numPr>
+        <w:rPr>
+          <w:highlight w:val="green"/>
+        </w:rPr>
+      </w:pPr>
+      <w:r>
+        <w:rPr>
+          <w:highlight w:val="green"/>
+        </w:rPr>
+        <w:t>test each point with image rotation=0 and  +/- variable angle</w:t>
+      </w:r>
+    </w:p>
+    <w:p>
+      <w:pPr>
+        <w:pStyle w:val="ListParagraph"/>
+        <w:numPr>
+          <w:ilvl w:val="1"/>
+          <w:numId w:val="1"/>
+        </w:numPr>
+        <w:rPr>
+          <w:highlight w:val="green"/>
+        </w:rPr>
+      </w:pPr>
+      <w:r>
+        <w:rPr>
+          <w:highlight w:val="green"/>
+        </w:rPr>
+        <w:t>test leg lengths are valid</w:t>
+      </w:r>
+    </w:p>
+    <w:p>
+      <w:pPr>
+        <w:pStyle w:val="ListParagraph"/>
+        <w:numPr>
+          <w:ilvl w:val="0"/>
+          <w:numId w:val="1"/>
+        </w:numPr>
+        <w:rPr>
+          <w:strike/>
+          <w:highlight w:val="green"/>
+        </w:rPr>
+      </w:pPr>
+      <w:r>
+        <w:rPr>
+          <w:strike/>
+          <w:highlight w:val="green"/>
+        </w:rPr>
+        <w:t xml:space="preserve">Appendix </w:t>
+      </w:r>
+      <w:r>
+        <w:rPr>
+          <w:strike/>
+          <w:highlight w:val="green"/>
+        </w:rPr>
+        <w:t>D</w:t>
+      </w:r>
+      <w:r>
+        <w:rPr>
+          <w:strike/>
+          <w:highlight w:val="green"/>
+        </w:rPr>
+        <w:t xml:space="preserve"> Need to output drawings of any parts I made</w:t>
+      </w:r>
+    </w:p>
+    <w:p>
+      <w:pPr>
+        <w:pStyle w:val="ListParagraph"/>
+        <w:numPr>
+          <w:ilvl w:val="1"/>
+          <w:numId w:val="1"/>
+        </w:numPr>
+        <w:rPr>
+          <w:strike/>
+        </w:rPr>
+      </w:pPr>
+      <w:r>
+        <w:rPr>
+          <w:strike/>
+        </w:rPr>
+        <w:t>Motor Adapter Plate</w:t>
+      </w:r>
+    </w:p>
+    <w:p>
+      <w:pPr>
+        <w:pStyle w:val="ListParagraph"/>
+        <w:numPr>
+          <w:ilvl w:val="1"/>
+          <w:numId w:val="1"/>
+        </w:numPr>
+        <w:rPr>
+          <w:strike/>
+        </w:rPr>
+      </w:pPr>
+      <w:r>
+        <w:rPr>
+          <w:strike/>
+        </w:rPr>
+        <w:t>Motor adapter spacer</w:t>
+      </w:r>
+    </w:p>
+    <w:p>
+      <w:pPr>
+        <w:pStyle w:val="ListParagraph"/>
+        <w:numPr>
+          <w:ilvl w:val="1"/>
+          <w:numId w:val="1"/>
+        </w:numPr>
+        <w:rPr>
+          <w:strike/>
+        </w:rPr>
+      </w:pPr>
       <w:r>
         <w:rPr>
           <w:strike/>
@@ -598,6 +676,7 @@
         </w:numPr>
       </w:pPr>
       <w:r>
+        <w:lastRenderedPageBreak/>
         <w:t>Numeric for current system</w:t>
       </w:r>
     </w:p>
@@ -622,15 +701,7 @@
         </w:numPr>
       </w:pPr>
       <w:r>
-        <w:t xml:space="preserve">Only reach a limited area of sky (alt </w:t>
-      </w:r>
-      <w:proofErr w:type="spellStart"/>
-      <w:r>
-        <w:t>az</w:t>
-      </w:r>
-      <w:proofErr w:type="spellEnd"/>
-      <w:r>
-        <w:t>)</w:t>
+        <w:t>Only reach a limited area of sky (alt az)</w:t>
       </w:r>
     </w:p>
     <w:p>
@@ -654,7 +725,6 @@
         </w:numPr>
       </w:pPr>
       <w:r>
-        <w:lastRenderedPageBreak/>
         <w:t>“</w:t>
       </w:r>
       <w:r>
@@ -664,9 +734,8 @@
           <w:szCs w:val="20"/>
           <w:lang w:eastAsia="ja-JP"/>
         </w:rPr>
-        <w:t>Not sure where's the best place to mention it, but there are many reasons why the mount will usually not be aligned with (</w:t>
-      </w:r>
-      <w:proofErr w:type="gramStart"/>
+        <w:t>Not sure where's the best place to mention it, but there are many reasons why the mount will usually not be aligned with (0 , 0 , 0 ), including the difficulty of putting a portable mount at a precise angle and the fact that for most astronomical uses, the Meridian toward the South is prime observing territory, so that 0 = 180 for what is most likely the closest to an ideal configuration.</w:t>
+      </w:r>
       <w:r>
         <w:rPr>
           <w:rFonts w:ascii="DejaVuSans" w:eastAsia="Times New Roman" w:hAnsi="DejaVuSans" w:cs="DejaVuSans"/>
@@ -674,38 +743,8 @@
           <w:szCs w:val="20"/>
           <w:lang w:eastAsia="ja-JP"/>
         </w:rPr>
-        <w:t>0 ,</w:t>
-      </w:r>
-      <w:proofErr w:type="gramEnd"/>
-      <w:r>
-        <w:rPr>
-          <w:rFonts w:ascii="DejaVuSans" w:eastAsia="Times New Roman" w:hAnsi="DejaVuSans" w:cs="DejaVuSans"/>
-          <w:sz w:val="20"/>
-          <w:szCs w:val="20"/>
-          <w:lang w:eastAsia="ja-JP"/>
-        </w:rPr>
-        <w:t xml:space="preserve"> 0 , 0 ), including the difficulty of putting a portable mount at a precise angle and the fact that for most astronomical uses, the Meridian toward the South is prime observing territory, so that 0 = 180 for what is most likely the closest to an ideal configuration.</w:t>
-      </w:r>
-      <w:r>
-        <w:rPr>
-          <w:rFonts w:ascii="DejaVuSans" w:eastAsia="Times New Roman" w:hAnsi="DejaVuSans" w:cs="DejaVuSans"/>
-          <w:sz w:val="20"/>
-          <w:szCs w:val="20"/>
-          <w:lang w:eastAsia="ja-JP"/>
-        </w:rPr>
-        <w:t xml:space="preserve">” - </w:t>
-      </w:r>
-      <w:proofErr w:type="spellStart"/>
-      <w:r>
-        <w:rPr>
-          <w:rFonts w:ascii="DejaVuSans" w:eastAsia="Times New Roman" w:hAnsi="DejaVuSans" w:cs="DejaVuSans"/>
-          <w:sz w:val="20"/>
-          <w:szCs w:val="20"/>
-          <w:lang w:eastAsia="ja-JP"/>
-        </w:rPr>
-        <w:t>ridgely</w:t>
-      </w:r>
-      <w:proofErr w:type="spellEnd"/>
+        <w:t>” - ridgely</w:t>
+      </w:r>
     </w:p>
     <w:sectPr>
       <w:pgSz w:w="12240" w:h="15840"/>

</xml_diff>

<commit_message>
first fully written rough draft I think. Its not done. so much to do. but its being sent out to get full feedback for the first time.
</commit_message>
<xml_diff>
--- a/To Do (reformated).docx
+++ b/To Do (reformated).docx
@@ -63,12 +63,14 @@
           <w:numId w:val="1"/>
         </w:numPr>
       </w:pPr>
+      <w:proofErr w:type="spellStart"/>
       <w:r>
         <w:t>E</w:t>
       </w:r>
       <w:r>
         <w:t>hhhh</w:t>
       </w:r>
+      <w:proofErr w:type="spellEnd"/>
       <w:r>
         <w:t xml:space="preserve"> I don’t think I care</w:t>
       </w:r>
@@ -81,11 +83,13 @@
           <w:numId w:val="1"/>
         </w:numPr>
         <w:rPr>
+          <w:strike/>
           <w:highlight w:val="yellow"/>
         </w:rPr>
       </w:pPr>
       <w:r>
         <w:rPr>
+          <w:strike/>
           <w:highlight w:val="yellow"/>
         </w:rPr>
         <w:t>3.6.1 needs math added</w:t>
@@ -99,11 +103,13 @@
           <w:numId w:val="1"/>
         </w:numPr>
         <w:rPr>
+          <w:strike/>
           <w:highlight w:val="yellow"/>
         </w:rPr>
       </w:pPr>
       <w:r>
         <w:rPr>
+          <w:strike/>
           <w:highlight w:val="yellow"/>
         </w:rPr>
         <w:t>Mention IMU</w:t>
@@ -167,30 +173,144 @@
       <w:pPr>
         <w:pStyle w:val="ListParagraph"/>
         <w:numPr>
-          <w:ilvl w:val="1"/>
-          <w:numId w:val="1"/>
-        </w:numPr>
-        <w:rPr>
-          <w:highlight w:val="yellow"/>
-        </w:rPr>
-      </w:pPr>
-      <w:r>
-        <w:rPr>
-          <w:highlight w:val="yellow"/>
-        </w:rPr>
-        <w:t>Needs more writing still</w:t>
-      </w:r>
-    </w:p>
-    <w:p>
-      <w:pPr>
-        <w:pStyle w:val="ListParagraph"/>
-        <w:numPr>
-          <w:ilvl w:val="1"/>
-          <w:numId w:val="1"/>
-        </w:numPr>
-      </w:pPr>
-      <w:r>
-        <w:t>4.3.1 FBDs to show what forces each set of joints will see?</w:t>
+          <w:ilvl w:val="0"/>
+          <w:numId w:val="1"/>
+        </w:numPr>
+        <w:rPr>
+          <w:strike/>
+        </w:rPr>
+      </w:pPr>
+      <w:r>
+        <w:rPr>
+          <w:strike/>
+        </w:rPr>
+        <w:t>5 Needs expansion on most of the tests</w:t>
+      </w:r>
+    </w:p>
+    <w:p>
+      <w:pPr>
+        <w:pStyle w:val="ListParagraph"/>
+        <w:numPr>
+          <w:ilvl w:val="1"/>
+          <w:numId w:val="1"/>
+        </w:numPr>
+        <w:rPr>
+          <w:strike/>
+        </w:rPr>
+      </w:pPr>
+      <w:r>
+        <w:rPr>
+          <w:strike/>
+        </w:rPr>
+        <w:t>5.2 Velocity testing does not have results</w:t>
+      </w:r>
+    </w:p>
+    <w:p>
+      <w:pPr>
+        <w:pStyle w:val="ListParagraph"/>
+        <w:numPr>
+          <w:ilvl w:val="1"/>
+          <w:numId w:val="1"/>
+        </w:numPr>
+        <w:rPr>
+          <w:strike/>
+        </w:rPr>
+      </w:pPr>
+      <w:r>
+        <w:rPr>
+          <w:strike/>
+        </w:rPr>
+        <w:t>5.4 “wobble” section is empty</w:t>
+      </w:r>
+    </w:p>
+    <w:p>
+      <w:pPr>
+        <w:pStyle w:val="ListParagraph"/>
+        <w:numPr>
+          <w:ilvl w:val="1"/>
+          <w:numId w:val="1"/>
+        </w:numPr>
+        <w:rPr>
+          <w:strike/>
+        </w:rPr>
+      </w:pPr>
+      <w:r>
+        <w:rPr>
+          <w:strike/>
+        </w:rPr>
+        <w:t>All testing needs to have conclusions drawn</w:t>
+      </w:r>
+    </w:p>
+    <w:p>
+      <w:pPr>
+        <w:pStyle w:val="ListParagraph"/>
+        <w:numPr>
+          <w:ilvl w:val="0"/>
+          <w:numId w:val="1"/>
+        </w:numPr>
+        <w:rPr>
+          <w:strike/>
+        </w:rPr>
+      </w:pPr>
+      <w:r>
+        <w:rPr>
+          <w:strike/>
+        </w:rPr>
+        <w:t>6 conclusion needs to be written</w:t>
+      </w:r>
+    </w:p>
+    <w:p>
+      <w:pPr>
+        <w:pStyle w:val="ListParagraph"/>
+        <w:numPr>
+          <w:ilvl w:val="1"/>
+          <w:numId w:val="1"/>
+        </w:numPr>
+        <w:rPr>
+          <w:strike/>
+        </w:rPr>
+      </w:pPr>
+      <w:r>
+        <w:rPr>
+          <w:strike/>
+        </w:rPr>
+        <w:t>here is what I did</w:t>
+      </w:r>
+    </w:p>
+    <w:p>
+      <w:pPr>
+        <w:pStyle w:val="ListParagraph"/>
+        <w:numPr>
+          <w:ilvl w:val="1"/>
+          <w:numId w:val="1"/>
+        </w:numPr>
+        <w:rPr>
+          <w:strike/>
+        </w:rPr>
+      </w:pPr>
+      <w:r>
+        <w:rPr>
+          <w:strike/>
+        </w:rPr>
+        <w:t>here are the results</w:t>
+      </w:r>
+    </w:p>
+    <w:p>
+      <w:pPr>
+        <w:pStyle w:val="ListParagraph"/>
+        <w:numPr>
+          <w:ilvl w:val="1"/>
+          <w:numId w:val="1"/>
+        </w:numPr>
+        <w:rPr>
+          <w:strike/>
+        </w:rPr>
+      </w:pPr>
+      <w:r>
+        <w:rPr>
+          <w:strike/>
+        </w:rPr>
+        <w:t>here is how it can be improved</w:t>
       </w:r>
     </w:p>
     <w:p>
@@ -200,12 +320,331 @@
           <w:ilvl w:val="2"/>
           <w:numId w:val="1"/>
         </w:numPr>
-      </w:pPr>
-      <w:r>
-        <w:t>Don’t think it is really necessary</w:t>
+        <w:rPr>
+          <w:strike/>
+        </w:rPr>
+      </w:pPr>
+      <w:r>
+        <w:rPr>
+          <w:strike/>
+        </w:rPr>
+        <w:t>Future investigations type thing</w:t>
+      </w:r>
+    </w:p>
+    <w:p>
+      <w:pPr>
+        <w:pStyle w:val="ListParagraph"/>
+        <w:numPr>
+          <w:ilvl w:val="3"/>
+          <w:numId w:val="1"/>
+        </w:numPr>
+        <w:rPr>
+          <w:strike/>
+        </w:rPr>
+      </w:pPr>
+      <w:r>
+        <w:rPr>
+          <w:strike/>
+        </w:rPr>
+        <w:t>Lower joint assembly non-parallel to base plate to minimize likelihood of singularity</w:t>
+      </w:r>
+    </w:p>
+    <w:p>
+      <w:pPr>
+        <w:pStyle w:val="ListParagraph"/>
+        <w:numPr>
+          <w:ilvl w:val="0"/>
+          <w:numId w:val="1"/>
+        </w:numPr>
+        <w:rPr>
+          <w:strike/>
+        </w:rPr>
+      </w:pPr>
+      <w:r>
+        <w:rPr>
+          <w:strike/>
+        </w:rPr>
+        <w:t xml:space="preserve">Appendix A Need to generate </w:t>
+      </w:r>
+      <w:proofErr w:type="spellStart"/>
+      <w:r>
+        <w:rPr>
+          <w:strike/>
+        </w:rPr>
+        <w:t>doxygen</w:t>
+      </w:r>
+      <w:proofErr w:type="spellEnd"/>
+      <w:r>
+        <w:rPr>
+          <w:strike/>
+        </w:rPr>
+        <w:t xml:space="preserve"> manual</w:t>
+      </w:r>
+    </w:p>
+    <w:p>
+      <w:pPr>
+        <w:pStyle w:val="ListParagraph"/>
+        <w:numPr>
+          <w:ilvl w:val="1"/>
+          <w:numId w:val="1"/>
+        </w:numPr>
+        <w:rPr>
+          <w:strike/>
+        </w:rPr>
+      </w:pPr>
+      <w:r>
+        <w:rPr>
+          <w:strike/>
+        </w:rPr>
+        <w:t>need to make sure code is in correct format</w:t>
+      </w:r>
+    </w:p>
+    <w:p>
+      <w:pPr>
+        <w:pStyle w:val="ListParagraph"/>
+        <w:numPr>
+          <w:ilvl w:val="0"/>
+          <w:numId w:val="1"/>
+        </w:numPr>
+        <w:rPr>
+          <w:strike/>
+        </w:rPr>
+      </w:pPr>
+      <w:r>
+        <w:rPr>
+          <w:strike/>
+        </w:rPr>
+        <w:t xml:space="preserve">Appendix B </w:t>
+      </w:r>
+      <w:r>
+        <w:rPr>
+          <w:strike/>
+        </w:rPr>
+        <w:t>Micropython code</w:t>
+      </w:r>
+    </w:p>
+    <w:p>
+      <w:pPr>
+        <w:pStyle w:val="ListParagraph"/>
+        <w:numPr>
+          <w:ilvl w:val="0"/>
+          <w:numId w:val="1"/>
+        </w:numPr>
+      </w:pPr>
+      <w:r>
+        <w:t xml:space="preserve">Appendix C </w:t>
+      </w:r>
+      <w:r>
+        <w:t xml:space="preserve">Need </w:t>
+      </w:r>
+      <w:proofErr w:type="spellStart"/>
+      <w:r>
+        <w:t>Matlab</w:t>
+      </w:r>
+      <w:proofErr w:type="spellEnd"/>
+      <w:r>
+        <w:t xml:space="preserve"> Code with instructions</w:t>
+      </w:r>
+    </w:p>
+    <w:p>
+      <w:pPr>
+        <w:pStyle w:val="ListParagraph"/>
+        <w:numPr>
+          <w:ilvl w:val="1"/>
+          <w:numId w:val="1"/>
+        </w:numPr>
+        <w:rPr>
+          <w:highlight w:val="green"/>
+        </w:rPr>
+      </w:pPr>
+      <w:r>
+        <w:rPr>
+          <w:highlight w:val="green"/>
+        </w:rPr>
+        <w:t>center of mass within reasonable boundaries</w:t>
+      </w:r>
+    </w:p>
+    <w:p>
+      <w:pPr>
+        <w:pStyle w:val="ListParagraph"/>
+        <w:numPr>
+          <w:ilvl w:val="1"/>
+          <w:numId w:val="1"/>
+        </w:numPr>
+        <w:rPr>
+          <w:highlight w:val="green"/>
+        </w:rPr>
+      </w:pPr>
+      <w:r>
+        <w:rPr>
+          <w:highlight w:val="green"/>
+        </w:rPr>
+        <w:t xml:space="preserve"> </w:t>
+      </w:r>
+      <w:r>
+        <w:rPr>
+          <w:highlight w:val="green"/>
+        </w:rPr>
+        <w:t xml:space="preserve">actuator not </w:t>
+      </w:r>
+      <w:proofErr w:type="spellStart"/>
+      <w:r>
+        <w:rPr>
+          <w:highlight w:val="green"/>
+        </w:rPr>
+        <w:t>perpindicular</w:t>
+      </w:r>
+      <w:proofErr w:type="spellEnd"/>
+      <w:r>
+        <w:rPr>
+          <w:highlight w:val="green"/>
+        </w:rPr>
+        <w:t xml:space="preserve"> to base plate (within a variable angle)</w:t>
+      </w:r>
+    </w:p>
+    <w:p>
+      <w:pPr>
+        <w:pStyle w:val="ListParagraph"/>
+        <w:numPr>
+          <w:ilvl w:val="1"/>
+          <w:numId w:val="1"/>
+        </w:numPr>
+        <w:rPr>
+          <w:highlight w:val="green"/>
+        </w:rPr>
+      </w:pPr>
+      <w:r>
+        <w:rPr>
+          <w:highlight w:val="green"/>
+        </w:rPr>
+        <w:t>test each point with image rotation=0 and  +/- variable angle</w:t>
+      </w:r>
+    </w:p>
+    <w:p>
+      <w:pPr>
+        <w:pStyle w:val="ListParagraph"/>
+        <w:numPr>
+          <w:ilvl w:val="1"/>
+          <w:numId w:val="1"/>
+        </w:numPr>
+        <w:rPr>
+          <w:highlight w:val="green"/>
+        </w:rPr>
+      </w:pPr>
+      <w:r>
+        <w:rPr>
+          <w:highlight w:val="green"/>
+        </w:rPr>
+        <w:t>test leg lengths are valid</w:t>
+      </w:r>
+    </w:p>
+    <w:p>
+      <w:pPr>
+        <w:pStyle w:val="ListParagraph"/>
+        <w:numPr>
+          <w:ilvl w:val="0"/>
+          <w:numId w:val="1"/>
+        </w:numPr>
+        <w:rPr>
+          <w:strike/>
+          <w:highlight w:val="green"/>
+        </w:rPr>
+      </w:pPr>
+      <w:r>
+        <w:rPr>
+          <w:strike/>
+          <w:highlight w:val="green"/>
+        </w:rPr>
+        <w:t xml:space="preserve">Appendix </w:t>
+      </w:r>
+      <w:r>
+        <w:rPr>
+          <w:strike/>
+          <w:highlight w:val="green"/>
+        </w:rPr>
+        <w:t>D</w:t>
+      </w:r>
+      <w:r>
+        <w:rPr>
+          <w:strike/>
+          <w:highlight w:val="green"/>
+        </w:rPr>
+        <w:t xml:space="preserve"> Need to output drawings of any parts I made</w:t>
+      </w:r>
+    </w:p>
+    <w:p>
+      <w:pPr>
+        <w:pStyle w:val="ListParagraph"/>
+        <w:numPr>
+          <w:ilvl w:val="1"/>
+          <w:numId w:val="1"/>
+        </w:numPr>
+        <w:rPr>
+          <w:strike/>
+        </w:rPr>
+      </w:pPr>
+      <w:r>
+        <w:rPr>
+          <w:strike/>
+        </w:rPr>
+        <w:t>Motor Adapter Plate</w:t>
+      </w:r>
+    </w:p>
+    <w:p>
+      <w:pPr>
+        <w:pStyle w:val="ListParagraph"/>
+        <w:numPr>
+          <w:ilvl w:val="1"/>
+          <w:numId w:val="1"/>
+        </w:numPr>
+        <w:rPr>
+          <w:strike/>
+        </w:rPr>
+      </w:pPr>
+      <w:r>
+        <w:rPr>
+          <w:strike/>
+        </w:rPr>
+        <w:t>Motor adapter spacer</w:t>
+      </w:r>
+    </w:p>
+    <w:p>
+      <w:pPr>
+        <w:pStyle w:val="ListParagraph"/>
+        <w:numPr>
+          <w:ilvl w:val="1"/>
+          <w:numId w:val="1"/>
+        </w:numPr>
+        <w:rPr>
+          <w:strike/>
+        </w:rPr>
+      </w:pPr>
+      <w:r>
+        <w:rPr>
+          <w:strike/>
+        </w:rPr>
+        <w:t>8020 frame</w:t>
+      </w:r>
+    </w:p>
+    <w:p>
+      <w:pPr>
+        <w:pStyle w:val="ListParagraph"/>
+        <w:numPr>
+          <w:ilvl w:val="0"/>
+          <w:numId w:val="1"/>
+        </w:numPr>
+      </w:pPr>
+      <w:r>
+        <w:t>Need to make tense and capitalization co</w:t>
       </w:r>
       <w:bookmarkStart w:id="0" w:name="_GoBack"/>
       <w:bookmarkEnd w:id="0"/>
+      <w:r>
+        <w:t>nsistent throughout the</w:t>
+      </w:r>
+      <w:r>
+        <w:t xml:space="preserve"> paper</w:t>
+      </w:r>
     </w:p>
     <w:p>
       <w:pPr>
@@ -214,141 +653,21 @@
           <w:ilvl w:val="0"/>
           <w:numId w:val="1"/>
         </w:numPr>
-        <w:rPr>
-          <w:strike/>
-        </w:rPr>
-      </w:pPr>
-      <w:r>
-        <w:rPr>
-          <w:strike/>
-        </w:rPr>
-        <w:t>5 Needs expansion on most of the tests</w:t>
-      </w:r>
-    </w:p>
-    <w:p>
-      <w:pPr>
-        <w:pStyle w:val="ListParagraph"/>
-        <w:numPr>
-          <w:ilvl w:val="1"/>
-          <w:numId w:val="1"/>
-        </w:numPr>
-        <w:rPr>
-          <w:strike/>
-        </w:rPr>
-      </w:pPr>
-      <w:r>
-        <w:rPr>
-          <w:strike/>
-        </w:rPr>
-        <w:t>5.2 Velocity testing does not have results</w:t>
-      </w:r>
-    </w:p>
-    <w:p>
-      <w:pPr>
-        <w:pStyle w:val="ListParagraph"/>
-        <w:numPr>
-          <w:ilvl w:val="1"/>
-          <w:numId w:val="1"/>
-        </w:numPr>
-        <w:rPr>
-          <w:strike/>
-        </w:rPr>
-      </w:pPr>
-      <w:r>
-        <w:rPr>
-          <w:strike/>
-        </w:rPr>
-        <w:t>5.4 “wobble” section is empty</w:t>
-      </w:r>
-    </w:p>
-    <w:p>
-      <w:pPr>
-        <w:pStyle w:val="ListParagraph"/>
-        <w:numPr>
-          <w:ilvl w:val="1"/>
-          <w:numId w:val="1"/>
-        </w:numPr>
-        <w:rPr>
-          <w:strike/>
-        </w:rPr>
-      </w:pPr>
-      <w:r>
-        <w:rPr>
-          <w:strike/>
-        </w:rPr>
-        <w:t>All testing needs to have conclusions drawn</w:t>
-      </w:r>
-    </w:p>
-    <w:p>
-      <w:pPr>
-        <w:pStyle w:val="ListParagraph"/>
-        <w:numPr>
-          <w:ilvl w:val="0"/>
-          <w:numId w:val="1"/>
-        </w:numPr>
-        <w:rPr>
-          <w:strike/>
-        </w:rPr>
-      </w:pPr>
-      <w:r>
-        <w:rPr>
-          <w:strike/>
-        </w:rPr>
-        <w:t>6 conclusion needs to be written</w:t>
-      </w:r>
-    </w:p>
-    <w:p>
-      <w:pPr>
-        <w:pStyle w:val="ListParagraph"/>
-        <w:numPr>
-          <w:ilvl w:val="1"/>
-          <w:numId w:val="1"/>
-        </w:numPr>
-        <w:rPr>
-          <w:strike/>
-        </w:rPr>
-      </w:pPr>
-      <w:r>
-        <w:rPr>
-          <w:strike/>
-        </w:rPr>
-        <w:t>here is what I did</w:t>
-      </w:r>
-    </w:p>
-    <w:p>
-      <w:pPr>
-        <w:pStyle w:val="ListParagraph"/>
-        <w:numPr>
-          <w:ilvl w:val="1"/>
-          <w:numId w:val="1"/>
-        </w:numPr>
-        <w:rPr>
-          <w:strike/>
-        </w:rPr>
-      </w:pPr>
-      <w:r>
-        <w:rPr>
-          <w:strike/>
-        </w:rPr>
-        <w:t>here are the results</w:t>
-      </w:r>
-    </w:p>
-    <w:p>
-      <w:pPr>
-        <w:pStyle w:val="ListParagraph"/>
-        <w:numPr>
-          <w:ilvl w:val="1"/>
-          <w:numId w:val="1"/>
-        </w:numPr>
-        <w:rPr>
-          <w:strike/>
-        </w:rPr>
-      </w:pPr>
-      <w:r>
-        <w:rPr>
-          <w:strike/>
-        </w:rPr>
-        <w:t>here is how it can be improved</w:t>
+      </w:pPr>
+      <w:r>
+        <w:t>Stuff I don’t know where to put:</w:t>
+      </w:r>
+    </w:p>
+    <w:p>
+      <w:pPr>
+        <w:pStyle w:val="ListParagraph"/>
+        <w:numPr>
+          <w:ilvl w:val="1"/>
+          <w:numId w:val="1"/>
+        </w:numPr>
+      </w:pPr>
+      <w:r>
+        <w:t>Limitations of current/future system</w:t>
       </w:r>
     </w:p>
     <w:p>
@@ -358,15 +677,21 @@
           <w:ilvl w:val="2"/>
           <w:numId w:val="1"/>
         </w:numPr>
-        <w:rPr>
-          <w:strike/>
-        </w:rPr>
-      </w:pPr>
-      <w:r>
-        <w:rPr>
-          <w:strike/>
-        </w:rPr>
-        <w:t>Future investigations type thing</w:t>
+      </w:pPr>
+      <w:r>
+        <w:t>Numeric for current system</w:t>
+      </w:r>
+    </w:p>
+    <w:p>
+      <w:pPr>
+        <w:pStyle w:val="ListParagraph"/>
+        <w:numPr>
+          <w:ilvl w:val="2"/>
+          <w:numId w:val="1"/>
+        </w:numPr>
+      </w:pPr>
+      <w:r>
+        <w:t>Future:</w:t>
       </w:r>
     </w:p>
     <w:p>
@@ -376,343 +701,29 @@
           <w:ilvl w:val="3"/>
           <w:numId w:val="1"/>
         </w:numPr>
-        <w:rPr>
-          <w:strike/>
-        </w:rPr>
-      </w:pPr>
-      <w:r>
-        <w:rPr>
-          <w:strike/>
-        </w:rPr>
-        <w:t>Lower joint assembly non-parallel to base plate to minimize likelihood of singularity</w:t>
-      </w:r>
-    </w:p>
-    <w:p>
-      <w:pPr>
-        <w:pStyle w:val="ListParagraph"/>
-        <w:numPr>
-          <w:ilvl w:val="0"/>
-          <w:numId w:val="1"/>
-        </w:numPr>
-        <w:rPr>
-          <w:strike/>
-        </w:rPr>
-      </w:pPr>
-      <w:r>
-        <w:rPr>
-          <w:strike/>
-        </w:rPr>
-        <w:t>Appendix A Need to generate doxygen manual</w:t>
-      </w:r>
-    </w:p>
-    <w:p>
-      <w:pPr>
-        <w:pStyle w:val="ListParagraph"/>
-        <w:numPr>
-          <w:ilvl w:val="1"/>
-          <w:numId w:val="1"/>
-        </w:numPr>
-        <w:rPr>
-          <w:strike/>
-        </w:rPr>
-      </w:pPr>
-      <w:r>
-        <w:rPr>
-          <w:strike/>
-        </w:rPr>
-        <w:t>need to make sure code is in correct format</w:t>
-      </w:r>
-    </w:p>
-    <w:p>
-      <w:pPr>
-        <w:pStyle w:val="ListParagraph"/>
-        <w:numPr>
-          <w:ilvl w:val="0"/>
-          <w:numId w:val="1"/>
-        </w:numPr>
-        <w:rPr>
-          <w:strike/>
-        </w:rPr>
-      </w:pPr>
-      <w:r>
-        <w:rPr>
-          <w:strike/>
-        </w:rPr>
-        <w:t xml:space="preserve">Appendix B </w:t>
-      </w:r>
-      <w:r>
-        <w:rPr>
-          <w:strike/>
-        </w:rPr>
-        <w:t>Micropython code</w:t>
-      </w:r>
-    </w:p>
-    <w:p>
-      <w:pPr>
-        <w:pStyle w:val="ListParagraph"/>
-        <w:numPr>
-          <w:ilvl w:val="0"/>
-          <w:numId w:val="1"/>
-        </w:numPr>
-      </w:pPr>
-      <w:r>
-        <w:t xml:space="preserve">Appendix C </w:t>
-      </w:r>
-      <w:r>
-        <w:t>Need Matlab Code with instructions</w:t>
-      </w:r>
-    </w:p>
-    <w:p>
-      <w:pPr>
-        <w:pStyle w:val="ListParagraph"/>
-        <w:numPr>
-          <w:ilvl w:val="1"/>
-          <w:numId w:val="1"/>
-        </w:numPr>
-        <w:rPr>
-          <w:highlight w:val="green"/>
-        </w:rPr>
-      </w:pPr>
-      <w:r>
-        <w:rPr>
-          <w:highlight w:val="green"/>
-        </w:rPr>
-        <w:t>center of mass within reasonable boundaries</w:t>
-      </w:r>
-    </w:p>
-    <w:p>
-      <w:pPr>
-        <w:pStyle w:val="ListParagraph"/>
-        <w:numPr>
-          <w:ilvl w:val="1"/>
-          <w:numId w:val="1"/>
-        </w:numPr>
-        <w:rPr>
-          <w:highlight w:val="green"/>
-        </w:rPr>
-      </w:pPr>
-      <w:r>
-        <w:rPr>
-          <w:highlight w:val="green"/>
-        </w:rPr>
-        <w:t xml:space="preserve"> </w:t>
-      </w:r>
-      <w:r>
-        <w:rPr>
-          <w:highlight w:val="green"/>
-        </w:rPr>
-        <w:t>actuator not perpindicular to base plate (within a variable angle)</w:t>
-      </w:r>
-    </w:p>
-    <w:p>
-      <w:pPr>
-        <w:pStyle w:val="ListParagraph"/>
-        <w:numPr>
-          <w:ilvl w:val="1"/>
-          <w:numId w:val="1"/>
-        </w:numPr>
-        <w:rPr>
-          <w:highlight w:val="green"/>
-        </w:rPr>
-      </w:pPr>
-      <w:r>
-        <w:rPr>
-          <w:highlight w:val="green"/>
-        </w:rPr>
-        <w:t>test each point with image rotation=0 and  +/- variable angle</w:t>
-      </w:r>
-    </w:p>
-    <w:p>
-      <w:pPr>
-        <w:pStyle w:val="ListParagraph"/>
-        <w:numPr>
-          <w:ilvl w:val="1"/>
-          <w:numId w:val="1"/>
-        </w:numPr>
-        <w:rPr>
-          <w:highlight w:val="green"/>
-        </w:rPr>
-      </w:pPr>
-      <w:r>
-        <w:rPr>
-          <w:highlight w:val="green"/>
-        </w:rPr>
-        <w:t>test leg lengths are valid</w:t>
-      </w:r>
-    </w:p>
-    <w:p>
-      <w:pPr>
-        <w:pStyle w:val="ListParagraph"/>
-        <w:numPr>
-          <w:ilvl w:val="0"/>
-          <w:numId w:val="1"/>
-        </w:numPr>
-        <w:rPr>
-          <w:strike/>
-          <w:highlight w:val="green"/>
-        </w:rPr>
-      </w:pPr>
-      <w:r>
-        <w:rPr>
-          <w:strike/>
-          <w:highlight w:val="green"/>
-        </w:rPr>
-        <w:t xml:space="preserve">Appendix </w:t>
-      </w:r>
-      <w:r>
-        <w:rPr>
-          <w:strike/>
-          <w:highlight w:val="green"/>
-        </w:rPr>
-        <w:t>D</w:t>
-      </w:r>
-      <w:r>
-        <w:rPr>
-          <w:strike/>
-          <w:highlight w:val="green"/>
-        </w:rPr>
-        <w:t xml:space="preserve"> Need to output drawings of any parts I made</w:t>
-      </w:r>
-    </w:p>
-    <w:p>
-      <w:pPr>
-        <w:pStyle w:val="ListParagraph"/>
-        <w:numPr>
-          <w:ilvl w:val="1"/>
-          <w:numId w:val="1"/>
-        </w:numPr>
-        <w:rPr>
-          <w:strike/>
-        </w:rPr>
-      </w:pPr>
-      <w:r>
-        <w:rPr>
-          <w:strike/>
-        </w:rPr>
-        <w:t>Motor Adapter Plate</w:t>
-      </w:r>
-    </w:p>
-    <w:p>
-      <w:pPr>
-        <w:pStyle w:val="ListParagraph"/>
-        <w:numPr>
-          <w:ilvl w:val="1"/>
-          <w:numId w:val="1"/>
-        </w:numPr>
-        <w:rPr>
-          <w:strike/>
-        </w:rPr>
-      </w:pPr>
-      <w:r>
-        <w:rPr>
-          <w:strike/>
-        </w:rPr>
-        <w:t>Motor adapter spacer</w:t>
-      </w:r>
-    </w:p>
-    <w:p>
-      <w:pPr>
-        <w:pStyle w:val="ListParagraph"/>
-        <w:numPr>
-          <w:ilvl w:val="1"/>
-          <w:numId w:val="1"/>
-        </w:numPr>
-        <w:rPr>
-          <w:strike/>
-        </w:rPr>
-      </w:pPr>
-      <w:r>
-        <w:rPr>
-          <w:strike/>
-        </w:rPr>
-        <w:t>8020 frame</w:t>
-      </w:r>
-    </w:p>
-    <w:p>
-      <w:pPr>
-        <w:pStyle w:val="ListParagraph"/>
-        <w:numPr>
-          <w:ilvl w:val="0"/>
-          <w:numId w:val="1"/>
-        </w:numPr>
-      </w:pPr>
-      <w:r>
-        <w:t>Need to make tense and capitalization consistent throughout the</w:t>
-      </w:r>
-      <w:r>
-        <w:t xml:space="preserve"> paper</w:t>
-      </w:r>
-    </w:p>
-    <w:p>
-      <w:pPr>
-        <w:pStyle w:val="ListParagraph"/>
-        <w:numPr>
-          <w:ilvl w:val="0"/>
-          <w:numId w:val="1"/>
-        </w:numPr>
-      </w:pPr>
-      <w:r>
-        <w:t>Stuff I don’t know where to put:</w:t>
-      </w:r>
-    </w:p>
-    <w:p>
-      <w:pPr>
-        <w:pStyle w:val="ListParagraph"/>
-        <w:numPr>
-          <w:ilvl w:val="1"/>
-          <w:numId w:val="1"/>
-        </w:numPr>
-      </w:pPr>
-      <w:r>
-        <w:t>Limitations of current/future system</w:t>
-      </w:r>
-    </w:p>
-    <w:p>
-      <w:pPr>
-        <w:pStyle w:val="ListParagraph"/>
-        <w:numPr>
-          <w:ilvl w:val="2"/>
+      </w:pPr>
+      <w:r>
+        <w:t xml:space="preserve">Only reach a limited area of sky (alt </w:t>
+      </w:r>
+      <w:proofErr w:type="spellStart"/>
+      <w:r>
+        <w:t>az</w:t>
+      </w:r>
+      <w:proofErr w:type="spellEnd"/>
+      <w:r>
+        <w:t>)</w:t>
+      </w:r>
+    </w:p>
+    <w:p>
+      <w:pPr>
+        <w:pStyle w:val="ListParagraph"/>
+        <w:numPr>
+          <w:ilvl w:val="3"/>
           <w:numId w:val="1"/>
         </w:numPr>
       </w:pPr>
       <w:r>
         <w:lastRenderedPageBreak/>
-        <w:t>Numeric for current system</w:t>
-      </w:r>
-    </w:p>
-    <w:p>
-      <w:pPr>
-        <w:pStyle w:val="ListParagraph"/>
-        <w:numPr>
-          <w:ilvl w:val="2"/>
-          <w:numId w:val="1"/>
-        </w:numPr>
-      </w:pPr>
-      <w:r>
-        <w:t>Future:</w:t>
-      </w:r>
-    </w:p>
-    <w:p>
-      <w:pPr>
-        <w:pStyle w:val="ListParagraph"/>
-        <w:numPr>
-          <w:ilvl w:val="3"/>
-          <w:numId w:val="1"/>
-        </w:numPr>
-      </w:pPr>
-      <w:r>
-        <w:t>Only reach a limited area of sky (alt az)</w:t>
-      </w:r>
-    </w:p>
-    <w:p>
-      <w:pPr>
-        <w:pStyle w:val="ListParagraph"/>
-        <w:numPr>
-          <w:ilvl w:val="3"/>
-          <w:numId w:val="1"/>
-        </w:numPr>
-      </w:pPr>
-      <w:r>
         <w:t>Maximum exists for length of tracking due to limit on image rotation</w:t>
       </w:r>
     </w:p>
@@ -734,8 +745,9 @@
           <w:szCs w:val="20"/>
           <w:lang w:eastAsia="ja-JP"/>
         </w:rPr>
-        <w:t>Not sure where's the best place to mention it, but there are many reasons why the mount will usually not be aligned with (0 , 0 , 0 ), including the difficulty of putting a portable mount at a precise angle and the fact that for most astronomical uses, the Meridian toward the South is prime observing territory, so that 0 = 180 for what is most likely the closest to an ideal configuration.</w:t>
-      </w:r>
+        <w:t>Not sure where's the best place to mention it, but there are many reasons why the mount will usually not be aligned with (</w:t>
+      </w:r>
+      <w:proofErr w:type="gramStart"/>
       <w:r>
         <w:rPr>
           <w:rFonts w:ascii="DejaVuSans" w:eastAsia="Times New Roman" w:hAnsi="DejaVuSans" w:cs="DejaVuSans"/>
@@ -743,8 +755,38 @@
           <w:szCs w:val="20"/>
           <w:lang w:eastAsia="ja-JP"/>
         </w:rPr>
-        <w:t>” - ridgely</w:t>
-      </w:r>
+        <w:t>0 ,</w:t>
+      </w:r>
+      <w:proofErr w:type="gramEnd"/>
+      <w:r>
+        <w:rPr>
+          <w:rFonts w:ascii="DejaVuSans" w:eastAsia="Times New Roman" w:hAnsi="DejaVuSans" w:cs="DejaVuSans"/>
+          <w:sz w:val="20"/>
+          <w:szCs w:val="20"/>
+          <w:lang w:eastAsia="ja-JP"/>
+        </w:rPr>
+        <w:t xml:space="preserve"> 0 , 0 ), including the difficulty of putting a portable mount at a precise angle and the fact that for most astronomical uses, the Meridian toward the South is prime observing territory, so that 0 = 180 for what is most likely the closest to an ideal configuration.</w:t>
+      </w:r>
+      <w:r>
+        <w:rPr>
+          <w:rFonts w:ascii="DejaVuSans" w:eastAsia="Times New Roman" w:hAnsi="DejaVuSans" w:cs="DejaVuSans"/>
+          <w:sz w:val="20"/>
+          <w:szCs w:val="20"/>
+          <w:lang w:eastAsia="ja-JP"/>
+        </w:rPr>
+        <w:t xml:space="preserve">” - </w:t>
+      </w:r>
+      <w:proofErr w:type="spellStart"/>
+      <w:r>
+        <w:rPr>
+          <w:rFonts w:ascii="DejaVuSans" w:eastAsia="Times New Roman" w:hAnsi="DejaVuSans" w:cs="DejaVuSans"/>
+          <w:sz w:val="20"/>
+          <w:szCs w:val="20"/>
+          <w:lang w:eastAsia="ja-JP"/>
+        </w:rPr>
+        <w:t>ridgely</w:t>
+      </w:r>
+      <w:proofErr w:type="spellEnd"/>
     </w:p>
     <w:sectPr>
       <w:pgSz w:w="12240" w:h="15840"/>

</xml_diff>